<commit_message>
Documentation - started state of the art
</commit_message>
<xml_diff>
--- a/documentation/Documentation.docx
+++ b/documentation/Documentation.docx
@@ -361,7 +361,7 @@
           <w:szCs w:val="24"/>
           <w:lang w:val="ro-RO"/>
         </w:rPr>
-        <w:t>Cum multe din activitățiile sociale și economice ale omenirii au devenit din ce în ce mai digitalizate, în ultimii ani a apărut nevoia pentru a avea acces la o putere de calcul din ce în ce mai mare. Așa au apărut centrele de date, care nu sunt altceva decât conglomerate de calculatoare car</w:t>
+        <w:t>Cum multe din activitățile sociale și economice ale omenirii au devenit din ce în ce mai digitalizate, în ultimii ani a apărut nevoia pentru a avea acces la o putere de calcul din ce în ce mai mare. Așa au apărut centrele de date, care nu sunt altceva decât conglomerate de calculatoare car</w:t>
       </w:r>
       <w:r>
         <w:rPr>
@@ -717,7 +717,25 @@
           <w:szCs w:val="24"/>
           <w:lang w:val="ro-RO"/>
         </w:rPr>
-        <w:t xml:space="preserve">, deși s-au făcut foarte multe descoperiri în domeniul eficientizării consumului de energie electrică din centrele de date, acest domeniu este încă în plin avânt, deorece, din </w:t>
+        <w:t>, deși s-au făcut foarte multe descoperiri în domeniul eficientizării consumului de energie electrică din centrele de date, acest domeniu este încă în plin avânt, deo</w:t>
+      </w:r>
+      <w:r>
+        <w:rPr>
+          <w:rFonts w:ascii="Times New Roman" w:hAnsi="Times New Roman" w:cs="Times New Roman"/>
+          <w:sz w:val="24"/>
+          <w:szCs w:val="24"/>
+          <w:lang w:val="ro-RO"/>
+        </w:rPr>
+        <w:t>a</w:t>
+      </w:r>
+      <w:r>
+        <w:rPr>
+          <w:rFonts w:ascii="Times New Roman" w:hAnsi="Times New Roman" w:cs="Times New Roman"/>
+          <w:sz w:val="24"/>
+          <w:szCs w:val="24"/>
+          <w:lang w:val="ro-RO"/>
+        </w:rPr>
+        <w:t xml:space="preserve">rece, din </w:t>
       </w:r>
       <w:r>
         <w:rPr>
@@ -879,7 +897,7 @@
           <w:szCs w:val="24"/>
           <w:lang w:val="ro-RO"/>
         </w:rPr>
-        <w:t>. În cazul centrelor de date, acest lucru poate fi căldura generată în încăpere datorată încălzirii unitățiilor care intră în componența acestor centre de date.</w:t>
+        <w:t>. În cazul centrelor de date, acest lucru poate fi căldura generată în încăpere datorată încălzirii unităților care intră în componența acestor centre de date.</w:t>
       </w:r>
     </w:p>
     <w:p>
@@ -927,7 +945,61 @@
           <w:szCs w:val="24"/>
           <w:lang w:val="ro-RO"/>
         </w:rPr>
-        <w:t xml:space="preserve"> este generată de ele. Această caldură ar putea fi integrată în intalațiile locale de </w:t>
+        <w:t xml:space="preserve"> este generată de ele. Această c</w:t>
+      </w:r>
+      <w:r>
+        <w:rPr>
+          <w:rFonts w:ascii="Times New Roman" w:hAnsi="Times New Roman" w:cs="Times New Roman"/>
+          <w:sz w:val="24"/>
+          <w:szCs w:val="24"/>
+          <w:lang w:val="ro-RO"/>
+        </w:rPr>
+        <w:t>ă</w:t>
+      </w:r>
+      <w:r>
+        <w:rPr>
+          <w:rFonts w:ascii="Times New Roman" w:hAnsi="Times New Roman" w:cs="Times New Roman"/>
+          <w:sz w:val="24"/>
+          <w:szCs w:val="24"/>
+          <w:lang w:val="ro-RO"/>
+        </w:rPr>
+        <w:t>ldură ar putea fi integrată în in</w:t>
+      </w:r>
+      <w:r>
+        <w:rPr>
+          <w:rFonts w:ascii="Times New Roman" w:hAnsi="Times New Roman" w:cs="Times New Roman"/>
+          <w:sz w:val="24"/>
+          <w:szCs w:val="24"/>
+          <w:lang w:val="ro-RO"/>
+        </w:rPr>
+        <w:t>s</w:t>
+      </w:r>
+      <w:r>
+        <w:rPr>
+          <w:rFonts w:ascii="Times New Roman" w:hAnsi="Times New Roman" w:cs="Times New Roman"/>
+          <w:sz w:val="24"/>
+          <w:szCs w:val="24"/>
+          <w:lang w:val="ro-RO"/>
+        </w:rPr>
+        <w:t>talați</w:t>
+      </w:r>
+      <w:r>
+        <w:rPr>
+          <w:rFonts w:ascii="Times New Roman" w:hAnsi="Times New Roman" w:cs="Times New Roman"/>
+          <w:sz w:val="24"/>
+          <w:szCs w:val="24"/>
+          <w:lang w:val="ro-RO"/>
+        </w:rPr>
+        <w:t>i</w:t>
+      </w:r>
+      <w:r>
+        <w:rPr>
+          <w:rFonts w:ascii="Times New Roman" w:hAnsi="Times New Roman" w:cs="Times New Roman"/>
+          <w:sz w:val="24"/>
+          <w:szCs w:val="24"/>
+          <w:lang w:val="ro-RO"/>
+        </w:rPr>
+        <w:t xml:space="preserve">le locale de </w:t>
       </w:r>
       <w:r>
         <w:rPr>
@@ -1002,7 +1074,7 @@
           <w:szCs w:val="24"/>
           <w:lang w:val="ro-RO"/>
         </w:rPr>
-        <w:t>Dacă s-ar putea prezice temperatură generată de un astfel de centru de date, s-ar putea crea un plan pentru pentru includerea acestei călduri</w:t>
+        <w:t>Dacă s-ar putea prezice temperatură generată de un astfel de centru de date, s-ar putea crea un plan pentru includerea acestei călduri</w:t>
       </w:r>
       <w:r>
         <w:rPr>
@@ -1029,7 +1101,25 @@
           <w:szCs w:val="24"/>
           <w:lang w:val="ro-RO"/>
         </w:rPr>
-        <w:t>intalațiile</w:t>
+        <w:t>in</w:t>
+      </w:r>
+      <w:r>
+        <w:rPr>
+          <w:rFonts w:ascii="Times New Roman" w:hAnsi="Times New Roman" w:cs="Times New Roman"/>
+          <w:sz w:val="24"/>
+          <w:szCs w:val="24"/>
+          <w:lang w:val="ro-RO"/>
+        </w:rPr>
+        <w:t>s</w:t>
+      </w:r>
+      <w:r>
+        <w:rPr>
+          <w:rFonts w:ascii="Times New Roman" w:hAnsi="Times New Roman" w:cs="Times New Roman"/>
+          <w:sz w:val="24"/>
+          <w:szCs w:val="24"/>
+          <w:lang w:val="ro-RO"/>
+        </w:rPr>
+        <w:t>talațiile</w:t>
       </w:r>
       <w:r>
         <w:rPr>
@@ -1222,7 +1312,25 @@
           <w:szCs w:val="24"/>
           <w:lang w:val="ro-RO"/>
         </w:rPr>
-        <w:t xml:space="preserve"> Acestă realizare ar duce la </w:t>
+        <w:t xml:space="preserve"> Ace</w:t>
+      </w:r>
+      <w:r>
+        <w:rPr>
+          <w:rFonts w:ascii="Times New Roman" w:hAnsi="Times New Roman" w:cs="Times New Roman"/>
+          <w:sz w:val="24"/>
+          <w:szCs w:val="24"/>
+          <w:lang w:val="ro-RO"/>
+        </w:rPr>
+        <w:t>a</w:t>
+      </w:r>
+      <w:r>
+        <w:rPr>
+          <w:rFonts w:ascii="Times New Roman" w:hAnsi="Times New Roman" w:cs="Times New Roman"/>
+          <w:sz w:val="24"/>
+          <w:szCs w:val="24"/>
+          <w:lang w:val="ro-RO"/>
+        </w:rPr>
+        <w:t xml:space="preserve">stă realizare ar duce la </w:t>
       </w:r>
       <w:r>
         <w:rPr>
@@ -2273,7 +2381,52 @@
           <w:szCs w:val="24"/>
           <w:lang w:val="ro-RO"/>
         </w:rPr>
-        <w:t>conține setul de intrucțiuni pentru rularea soluțiilor exemplificate</w:t>
+        <w:t xml:space="preserve">conține setul de </w:t>
+      </w:r>
+      <w:r>
+        <w:rPr>
+          <w:rFonts w:ascii="Times New Roman" w:hAnsi="Times New Roman" w:cs="Times New Roman"/>
+          <w:sz w:val="24"/>
+          <w:szCs w:val="24"/>
+          <w:lang w:val="ro-RO"/>
+        </w:rPr>
+        <w:t>in</w:t>
+      </w:r>
+      <w:r>
+        <w:rPr>
+          <w:rFonts w:ascii="Times New Roman" w:hAnsi="Times New Roman" w:cs="Times New Roman"/>
+          <w:sz w:val="24"/>
+          <w:szCs w:val="24"/>
+          <w:lang w:val="ro-RO"/>
+        </w:rPr>
+        <w:t>s</w:t>
+      </w:r>
+      <w:r>
+        <w:rPr>
+          <w:rFonts w:ascii="Times New Roman" w:hAnsi="Times New Roman" w:cs="Times New Roman"/>
+          <w:sz w:val="24"/>
+          <w:szCs w:val="24"/>
+          <w:lang w:val="ro-RO"/>
+        </w:rPr>
+        <w:t>tr</w:t>
+      </w:r>
+      <w:r>
+        <w:rPr>
+          <w:rFonts w:ascii="Times New Roman" w:hAnsi="Times New Roman" w:cs="Times New Roman"/>
+          <w:sz w:val="24"/>
+          <w:szCs w:val="24"/>
+          <w:lang w:val="ro-RO"/>
+        </w:rPr>
+        <w:t>ucțiuni</w:t>
+      </w:r>
+      <w:r>
+        <w:rPr>
+          <w:rFonts w:ascii="Times New Roman" w:hAnsi="Times New Roman" w:cs="Times New Roman"/>
+          <w:sz w:val="24"/>
+          <w:szCs w:val="24"/>
+          <w:lang w:val="ro-RO"/>
+        </w:rPr>
+        <w:t xml:space="preserve"> pentru rularea soluțiilor exemplificate</w:t>
       </w:r>
     </w:p>
     <w:p>
@@ -3844,18 +3997,7 @@
           <w:szCs w:val="24"/>
           <w:lang w:val="ro-RO"/>
         </w:rPr>
-        <w:t xml:space="preserve"> foarte bune pentru predicția care se bazează pe date</w:t>
-      </w:r>
-      <w:bookmarkStart w:id="0" w:name="_GoBack"/>
-      <w:bookmarkEnd w:id="0"/>
-      <w:r>
-        <w:rPr>
-          <w:rFonts w:ascii="Times New Roman" w:hAnsi="Times New Roman" w:cs="Times New Roman"/>
-          <w:sz w:val="24"/>
-          <w:szCs w:val="24"/>
-          <w:lang w:val="ro-RO"/>
-        </w:rPr>
-        <w:t xml:space="preserve"> care sunt influențate de datele din trecut (ex. temperatura de afară de azi e influențată de temperatura de afară de ieri). De aceea, abordările prezentate aici se pot preta și pentru alte probleme similare.</w:t>
+        <w:t xml:space="preserve"> foarte bune pentru predicția care se bazează pe date care sunt influențate de datele din trecut (ex. temperatura de afară de azi e influențată de temperatura de afară de ieri). De aceea, abordările prezentate aici se pot preta și pentru alte probleme similare.</w:t>
       </w:r>
     </w:p>
     <w:p>
@@ -3889,6 +4031,270 @@
         </w:rPr>
         <w:t>elaborarea unei metode generice de predicție a temperaturii.</w:t>
       </w:r>
+    </w:p>
+    <w:p>
+      <w:pPr>
+        <w:pStyle w:val="NoSpacing"/>
+        <w:rPr>
+          <w:b/>
+          <w:bCs/>
+          <w:sz w:val="28"/>
+          <w:szCs w:val="28"/>
+          <w:lang w:val="ro-RO"/>
+        </w:rPr>
+      </w:pPr>
+    </w:p>
+    <w:p>
+      <w:pPr>
+        <w:pStyle w:val="NoSpacing"/>
+        <w:rPr>
+          <w:b/>
+          <w:bCs/>
+          <w:sz w:val="28"/>
+          <w:szCs w:val="28"/>
+          <w:lang w:val="ro-RO"/>
+        </w:rPr>
+      </w:pPr>
+    </w:p>
+    <w:p>
+      <w:pPr>
+        <w:pStyle w:val="NoSpacing"/>
+        <w:rPr>
+          <w:b/>
+          <w:bCs/>
+          <w:sz w:val="28"/>
+          <w:szCs w:val="28"/>
+          <w:lang w:val="ro-RO"/>
+        </w:rPr>
+      </w:pPr>
+    </w:p>
+    <w:p>
+      <w:pPr>
+        <w:pStyle w:val="NoSpacing"/>
+        <w:rPr>
+          <w:b/>
+          <w:bCs/>
+          <w:sz w:val="28"/>
+          <w:szCs w:val="28"/>
+          <w:lang w:val="ro-RO"/>
+        </w:rPr>
+      </w:pPr>
+    </w:p>
+    <w:p>
+      <w:pPr>
+        <w:pStyle w:val="NoSpacing"/>
+        <w:rPr>
+          <w:b/>
+          <w:bCs/>
+          <w:sz w:val="28"/>
+          <w:szCs w:val="28"/>
+          <w:lang w:val="ro-RO"/>
+        </w:rPr>
+      </w:pPr>
+    </w:p>
+    <w:p>
+      <w:pPr>
+        <w:pStyle w:val="NoSpacing"/>
+        <w:rPr>
+          <w:b/>
+          <w:bCs/>
+          <w:sz w:val="28"/>
+          <w:szCs w:val="28"/>
+          <w:lang w:val="ro-RO"/>
+        </w:rPr>
+      </w:pPr>
+    </w:p>
+    <w:p>
+      <w:pPr>
+        <w:pStyle w:val="NoSpacing"/>
+        <w:rPr>
+          <w:b/>
+          <w:bCs/>
+          <w:sz w:val="28"/>
+          <w:szCs w:val="28"/>
+          <w:lang w:val="ro-RO"/>
+        </w:rPr>
+      </w:pPr>
+    </w:p>
+    <w:p>
+      <w:pPr>
+        <w:pStyle w:val="NoSpacing"/>
+        <w:rPr>
+          <w:b/>
+          <w:bCs/>
+          <w:sz w:val="28"/>
+          <w:szCs w:val="28"/>
+          <w:lang w:val="ro-RO"/>
+        </w:rPr>
+      </w:pPr>
+    </w:p>
+    <w:p>
+      <w:pPr>
+        <w:pStyle w:val="NoSpacing"/>
+        <w:rPr>
+          <w:b/>
+          <w:bCs/>
+          <w:sz w:val="28"/>
+          <w:szCs w:val="28"/>
+          <w:lang w:val="ro-RO"/>
+        </w:rPr>
+      </w:pPr>
+    </w:p>
+    <w:p>
+      <w:pPr>
+        <w:pStyle w:val="NoSpacing"/>
+        <w:rPr>
+          <w:b/>
+          <w:bCs/>
+          <w:sz w:val="28"/>
+          <w:szCs w:val="28"/>
+          <w:lang w:val="ro-RO"/>
+        </w:rPr>
+      </w:pPr>
+    </w:p>
+    <w:p>
+      <w:pPr>
+        <w:pStyle w:val="NoSpacing"/>
+        <w:rPr>
+          <w:b/>
+          <w:bCs/>
+          <w:sz w:val="28"/>
+          <w:szCs w:val="28"/>
+          <w:lang w:val="ro-RO"/>
+        </w:rPr>
+      </w:pPr>
+    </w:p>
+    <w:p>
+      <w:pPr>
+        <w:pStyle w:val="NoSpacing"/>
+        <w:rPr>
+          <w:b/>
+          <w:bCs/>
+          <w:sz w:val="28"/>
+          <w:szCs w:val="28"/>
+          <w:lang w:val="ro-RO"/>
+        </w:rPr>
+      </w:pPr>
+    </w:p>
+    <w:p>
+      <w:pPr>
+        <w:pStyle w:val="NoSpacing"/>
+        <w:rPr>
+          <w:b/>
+          <w:bCs/>
+          <w:sz w:val="28"/>
+          <w:szCs w:val="28"/>
+          <w:lang w:val="ro-RO"/>
+        </w:rPr>
+      </w:pPr>
+    </w:p>
+    <w:p>
+      <w:pPr>
+        <w:pStyle w:val="NoSpacing"/>
+        <w:rPr>
+          <w:b/>
+          <w:bCs/>
+          <w:sz w:val="28"/>
+          <w:szCs w:val="28"/>
+          <w:lang w:val="ro-RO"/>
+        </w:rPr>
+      </w:pPr>
+    </w:p>
+    <w:p>
+      <w:pPr>
+        <w:pStyle w:val="NoSpacing"/>
+        <w:rPr>
+          <w:b/>
+          <w:bCs/>
+          <w:sz w:val="28"/>
+          <w:szCs w:val="28"/>
+          <w:lang w:val="ro-RO"/>
+        </w:rPr>
+      </w:pPr>
+    </w:p>
+    <w:p>
+      <w:pPr>
+        <w:pStyle w:val="NoSpacing"/>
+        <w:rPr>
+          <w:b/>
+          <w:bCs/>
+          <w:sz w:val="28"/>
+          <w:szCs w:val="28"/>
+          <w:lang w:val="ro-RO"/>
+        </w:rPr>
+      </w:pPr>
+    </w:p>
+    <w:p>
+      <w:pPr>
+        <w:pStyle w:val="NoSpacing"/>
+        <w:rPr>
+          <w:b/>
+          <w:bCs/>
+          <w:sz w:val="28"/>
+          <w:szCs w:val="28"/>
+          <w:lang w:val="ro-RO"/>
+        </w:rPr>
+      </w:pPr>
+    </w:p>
+    <w:p>
+      <w:pPr>
+        <w:pStyle w:val="NoSpacing"/>
+        <w:rPr>
+          <w:b/>
+          <w:bCs/>
+          <w:sz w:val="28"/>
+          <w:szCs w:val="28"/>
+          <w:lang w:val="ro-RO"/>
+        </w:rPr>
+      </w:pPr>
+    </w:p>
+    <w:p>
+      <w:pPr>
+        <w:pStyle w:val="NoSpacing"/>
+        <w:rPr>
+          <w:b/>
+          <w:bCs/>
+          <w:sz w:val="28"/>
+          <w:szCs w:val="28"/>
+          <w:lang w:val="ro-RO"/>
+        </w:rPr>
+      </w:pPr>
+    </w:p>
+    <w:p>
+      <w:pPr>
+        <w:pStyle w:val="NoSpacing"/>
+        <w:rPr>
+          <w:b/>
+          <w:bCs/>
+          <w:sz w:val="28"/>
+          <w:szCs w:val="28"/>
+          <w:lang w:val="ro-RO"/>
+        </w:rPr>
+      </w:pPr>
+    </w:p>
+    <w:p>
+      <w:pPr>
+        <w:pStyle w:val="NoSpacing"/>
+        <w:rPr>
+          <w:b/>
+          <w:bCs/>
+          <w:sz w:val="28"/>
+          <w:szCs w:val="28"/>
+          <w:lang w:val="ro-RO"/>
+        </w:rPr>
+      </w:pPr>
+    </w:p>
+    <w:p>
+      <w:pPr>
+        <w:pStyle w:val="NoSpacing"/>
+        <w:rPr>
+          <w:b/>
+          <w:bCs/>
+          <w:sz w:val="28"/>
+          <w:szCs w:val="28"/>
+          <w:lang w:val="ro-RO"/>
+        </w:rPr>
+      </w:pPr>
     </w:p>
     <w:p>
       <w:pPr>
@@ -3939,6 +4345,7 @@
           <w:szCs w:val="28"/>
           <w:lang w:val="ro-RO"/>
         </w:rPr>
+        <w:lastRenderedPageBreak/>
         <w:t>Studiu</w:t>
       </w:r>
       <w:r>
@@ -3974,6 +4381,1781 @@
         </w:rPr>
         <w:t>bibliografic</w:t>
       </w:r>
+    </w:p>
+    <w:p>
+      <w:pPr>
+        <w:pStyle w:val="NoSpacing"/>
+        <w:ind w:left="720"/>
+        <w:rPr>
+          <w:rFonts w:ascii="Times New Roman" w:hAnsi="Times New Roman" w:cs="Times New Roman"/>
+          <w:lang w:val="ro-RO"/>
+        </w:rPr>
+      </w:pPr>
+    </w:p>
+    <w:p>
+      <w:pPr>
+        <w:pStyle w:val="NoSpacing"/>
+        <w:ind w:left="360" w:firstLine="360"/>
+        <w:rPr>
+          <w:rFonts w:ascii="Times New Roman" w:hAnsi="Times New Roman" w:cs="Times New Roman"/>
+          <w:sz w:val="24"/>
+          <w:szCs w:val="24"/>
+          <w:lang w:val="ro-RO"/>
+        </w:rPr>
+      </w:pPr>
+      <w:r>
+        <w:rPr>
+          <w:rFonts w:ascii="Times New Roman" w:hAnsi="Times New Roman" w:cs="Times New Roman"/>
+          <w:sz w:val="24"/>
+          <w:szCs w:val="24"/>
+          <w:lang w:val="ro-RO"/>
+        </w:rPr>
+        <w:t xml:space="preserve">În acest capitol se va prezenta </w:t>
+      </w:r>
+      <w:r>
+        <w:rPr>
+          <w:rFonts w:ascii="Times New Roman" w:hAnsi="Times New Roman" w:cs="Times New Roman"/>
+          <w:sz w:val="24"/>
+          <w:szCs w:val="24"/>
+          <w:lang w:val="ro-RO"/>
+        </w:rPr>
+        <w:t xml:space="preserve">un studiu asupra </w:t>
+      </w:r>
+      <w:r>
+        <w:rPr>
+          <w:rFonts w:ascii="Times New Roman" w:hAnsi="Times New Roman" w:cs="Times New Roman"/>
+          <w:sz w:val="24"/>
+          <w:szCs w:val="24"/>
+          <w:lang w:val="ro-RO"/>
+        </w:rPr>
+        <w:t>direcți</w:t>
+      </w:r>
+      <w:r>
+        <w:rPr>
+          <w:rFonts w:ascii="Times New Roman" w:hAnsi="Times New Roman" w:cs="Times New Roman"/>
+          <w:sz w:val="24"/>
+          <w:szCs w:val="24"/>
+          <w:lang w:val="ro-RO"/>
+        </w:rPr>
+        <w:t>ei</w:t>
+      </w:r>
+      <w:r>
+        <w:rPr>
+          <w:rFonts w:ascii="Times New Roman" w:hAnsi="Times New Roman" w:cs="Times New Roman"/>
+          <w:sz w:val="24"/>
+          <w:szCs w:val="24"/>
+          <w:lang w:val="ro-RO"/>
+        </w:rPr>
+        <w:t xml:space="preserve"> de cer</w:t>
+      </w:r>
+      <w:r>
+        <w:rPr>
+          <w:rFonts w:ascii="Times New Roman" w:hAnsi="Times New Roman" w:cs="Times New Roman"/>
+          <w:sz w:val="24"/>
+          <w:szCs w:val="24"/>
+          <w:lang w:val="ro-RO"/>
+        </w:rPr>
+        <w:t>cetare identificată în literatur</w:t>
+      </w:r>
+      <w:r>
+        <w:rPr>
+          <w:rFonts w:ascii="Times New Roman" w:hAnsi="Times New Roman" w:cs="Times New Roman"/>
+          <w:sz w:val="24"/>
+          <w:szCs w:val="24"/>
+          <w:lang w:val="ro-RO"/>
+        </w:rPr>
+        <w:t>a de specialitate</w:t>
+      </w:r>
+      <w:r>
+        <w:rPr>
+          <w:rFonts w:ascii="Times New Roman" w:hAnsi="Times New Roman" w:cs="Times New Roman"/>
+          <w:sz w:val="24"/>
+          <w:szCs w:val="24"/>
+          <w:lang w:val="ro-RO"/>
+        </w:rPr>
+        <w:t xml:space="preserve"> pentru predicția consumului de energie electrică al centrelor de date și</w:t>
+      </w:r>
+      <w:r>
+        <w:rPr>
+          <w:rFonts w:ascii="Times New Roman" w:hAnsi="Times New Roman" w:cs="Times New Roman"/>
+          <w:sz w:val="24"/>
+          <w:szCs w:val="24"/>
+          <w:lang w:val="ro-RO"/>
+        </w:rPr>
+        <w:t>, în special, pentr</w:t>
+      </w:r>
+      <w:r>
+        <w:rPr>
+          <w:rFonts w:ascii="Times New Roman" w:hAnsi="Times New Roman" w:cs="Times New Roman"/>
+          <w:sz w:val="24"/>
+          <w:szCs w:val="24"/>
+          <w:lang w:val="ro-RO"/>
+        </w:rPr>
+        <w:t xml:space="preserve">u </w:t>
+      </w:r>
+      <w:r>
+        <w:rPr>
+          <w:rFonts w:ascii="Times New Roman" w:hAnsi="Times New Roman" w:cs="Times New Roman"/>
+          <w:sz w:val="24"/>
+          <w:szCs w:val="24"/>
+          <w:lang w:val="ro-RO"/>
+        </w:rPr>
+        <w:t xml:space="preserve">predicția temperaturii generate de centrele de date. </w:t>
+      </w:r>
+      <w:r>
+        <w:rPr>
+          <w:rFonts w:ascii="Times New Roman" w:hAnsi="Times New Roman" w:cs="Times New Roman"/>
+          <w:sz w:val="24"/>
+          <w:szCs w:val="24"/>
+          <w:lang w:val="ro-RO"/>
+        </w:rPr>
+        <w:t>Acest studiu</w:t>
+      </w:r>
+      <w:r>
+        <w:rPr>
+          <w:rFonts w:ascii="Times New Roman" w:hAnsi="Times New Roman" w:cs="Times New Roman"/>
+          <w:sz w:val="24"/>
+          <w:szCs w:val="24"/>
+          <w:lang w:val="ro-RO"/>
+        </w:rPr>
+        <w:t xml:space="preserve"> </w:t>
+      </w:r>
+      <w:r>
+        <w:rPr>
+          <w:rFonts w:ascii="Times New Roman" w:hAnsi="Times New Roman" w:cs="Times New Roman"/>
+          <w:sz w:val="24"/>
+          <w:szCs w:val="24"/>
+          <w:lang w:val="ro-RO"/>
+        </w:rPr>
+        <w:t>pune accentul pe metodele folosite, algoritmii folosiți</w:t>
+      </w:r>
+      <w:r>
+        <w:rPr>
+          <w:rFonts w:ascii="Times New Roman" w:hAnsi="Times New Roman" w:cs="Times New Roman"/>
+          <w:sz w:val="24"/>
+          <w:szCs w:val="24"/>
+          <w:lang w:val="ro-RO"/>
+        </w:rPr>
+        <w:t>,</w:t>
+      </w:r>
+      <w:r>
+        <w:rPr>
+          <w:rFonts w:ascii="Times New Roman" w:hAnsi="Times New Roman" w:cs="Times New Roman"/>
+          <w:sz w:val="24"/>
+          <w:szCs w:val="24"/>
+          <w:lang w:val="ro-RO"/>
+        </w:rPr>
+        <w:t xml:space="preserve"> caracteristicile luate în considerare,</w:t>
+      </w:r>
+      <w:r>
+        <w:rPr>
+          <w:rFonts w:ascii="Times New Roman" w:hAnsi="Times New Roman" w:cs="Times New Roman"/>
+          <w:sz w:val="24"/>
+          <w:szCs w:val="24"/>
+          <w:lang w:val="ro-RO"/>
+        </w:rPr>
+        <w:t xml:space="preserve"> parametrii folosiți</w:t>
+      </w:r>
+      <w:r>
+        <w:rPr>
+          <w:rFonts w:ascii="Times New Roman" w:hAnsi="Times New Roman" w:cs="Times New Roman"/>
+          <w:sz w:val="24"/>
+          <w:szCs w:val="24"/>
+          <w:lang w:val="ro-RO"/>
+        </w:rPr>
+        <w:t>, metricile folosite și nivelul la care se face predicția</w:t>
+      </w:r>
+      <w:r>
+        <w:rPr>
+          <w:rFonts w:ascii="Times New Roman" w:hAnsi="Times New Roman" w:cs="Times New Roman"/>
+          <w:sz w:val="24"/>
+          <w:szCs w:val="24"/>
+          <w:lang w:val="ro-RO"/>
+        </w:rPr>
+        <w:t xml:space="preserve"> sau predicțiile</w:t>
+      </w:r>
+      <w:r>
+        <w:rPr>
+          <w:rFonts w:ascii="Times New Roman" w:hAnsi="Times New Roman" w:cs="Times New Roman"/>
+          <w:sz w:val="24"/>
+          <w:szCs w:val="24"/>
+          <w:lang w:val="ro-RO"/>
+        </w:rPr>
+        <w:t>.</w:t>
+      </w:r>
+      <w:r>
+        <w:rPr>
+          <w:rFonts w:ascii="Times New Roman" w:hAnsi="Times New Roman" w:cs="Times New Roman"/>
+          <w:sz w:val="24"/>
+          <w:szCs w:val="24"/>
+          <w:lang w:val="ro-RO"/>
+        </w:rPr>
+        <w:t xml:space="preserve"> S-a încercat identificarea doar a acelor</w:t>
+      </w:r>
+      <w:r>
+        <w:rPr>
+          <w:rFonts w:ascii="Times New Roman" w:hAnsi="Times New Roman" w:cs="Times New Roman"/>
+          <w:sz w:val="24"/>
+          <w:szCs w:val="24"/>
+          <w:lang w:val="ro-RO"/>
+        </w:rPr>
+        <w:t xml:space="preserve"> metode</w:t>
+      </w:r>
+      <w:r>
+        <w:rPr>
+          <w:rFonts w:ascii="Times New Roman" w:hAnsi="Times New Roman" w:cs="Times New Roman"/>
+          <w:sz w:val="24"/>
+          <w:szCs w:val="24"/>
+          <w:lang w:val="ro-RO"/>
+        </w:rPr>
+        <w:t xml:space="preserve"> care merg pe o abordare </w:t>
+      </w:r>
+      <w:r>
+        <w:rPr>
+          <w:rFonts w:ascii="Times New Roman" w:hAnsi="Times New Roman" w:cs="Times New Roman"/>
+          <w:sz w:val="24"/>
+          <w:szCs w:val="24"/>
+          <w:lang w:val="ro-RO"/>
+        </w:rPr>
+        <w:t>care folosește</w:t>
+      </w:r>
+      <w:r>
+        <w:rPr>
+          <w:rFonts w:ascii="Times New Roman" w:hAnsi="Times New Roman" w:cs="Times New Roman"/>
+          <w:sz w:val="24"/>
+          <w:szCs w:val="24"/>
+          <w:lang w:val="ro-RO"/>
+        </w:rPr>
+        <w:t xml:space="preserve"> rețele neuronale</w:t>
+      </w:r>
+      <w:r>
+        <w:rPr>
+          <w:rFonts w:ascii="Times New Roman" w:hAnsi="Times New Roman" w:cs="Times New Roman"/>
+          <w:sz w:val="24"/>
+          <w:szCs w:val="24"/>
+          <w:lang w:val="ro-RO"/>
+        </w:rPr>
+        <w:t xml:space="preserve"> pentru efectuarea predicțiilor</w:t>
+      </w:r>
+      <w:r>
+        <w:rPr>
+          <w:rFonts w:ascii="Times New Roman" w:hAnsi="Times New Roman" w:cs="Times New Roman"/>
+          <w:sz w:val="24"/>
+          <w:szCs w:val="24"/>
+          <w:lang w:val="ro-RO"/>
+        </w:rPr>
+        <w:t xml:space="preserve">, deoarece comparația cu abordarea ilustrată în această lucrare să fie </w:t>
+      </w:r>
+      <w:r>
+        <w:rPr>
+          <w:rFonts w:ascii="Times New Roman" w:hAnsi="Times New Roman" w:cs="Times New Roman"/>
+          <w:sz w:val="24"/>
+          <w:szCs w:val="24"/>
+          <w:lang w:val="ro-RO"/>
+        </w:rPr>
+        <w:t>cât mai relevantă cu putință.</w:t>
+      </w:r>
+    </w:p>
+    <w:p>
+      <w:pPr>
+        <w:pStyle w:val="NoSpacing"/>
+        <w:ind w:left="360" w:firstLine="360"/>
+        <w:rPr>
+          <w:rFonts w:ascii="Times New Roman" w:hAnsi="Times New Roman" w:cs="Times New Roman"/>
+          <w:sz w:val="24"/>
+          <w:szCs w:val="24"/>
+          <w:lang w:val="ro-RO"/>
+        </w:rPr>
+      </w:pPr>
+      <w:r>
+        <w:rPr>
+          <w:rFonts w:ascii="Times New Roman" w:hAnsi="Times New Roman" w:cs="Times New Roman"/>
+          <w:sz w:val="24"/>
+          <w:szCs w:val="24"/>
+          <w:lang w:val="ro-RO"/>
+        </w:rPr>
+        <w:t>C</w:t>
+      </w:r>
+      <w:r>
+        <w:rPr>
+          <w:rFonts w:ascii="Times New Roman" w:hAnsi="Times New Roman" w:cs="Times New Roman"/>
+          <w:sz w:val="24"/>
+          <w:szCs w:val="24"/>
+          <w:lang w:val="ro-RO"/>
+        </w:rPr>
+        <w:t>apitolul curent</w:t>
+      </w:r>
+      <w:r>
+        <w:rPr>
+          <w:rFonts w:ascii="Times New Roman" w:hAnsi="Times New Roman" w:cs="Times New Roman"/>
+          <w:sz w:val="24"/>
+          <w:szCs w:val="24"/>
+          <w:lang w:val="ro-RO"/>
+        </w:rPr>
+        <w:t xml:space="preserve"> </w:t>
+      </w:r>
+      <w:r>
+        <w:rPr>
+          <w:rFonts w:ascii="Times New Roman" w:hAnsi="Times New Roman" w:cs="Times New Roman"/>
+          <w:sz w:val="24"/>
+          <w:szCs w:val="24"/>
+          <w:lang w:val="ro-RO"/>
+        </w:rPr>
+        <w:t xml:space="preserve">este împărțit în </w:t>
+      </w:r>
+      <w:r>
+        <w:rPr>
+          <w:rFonts w:ascii="Times New Roman" w:hAnsi="Times New Roman" w:cs="Times New Roman"/>
+          <w:sz w:val="24"/>
+          <w:szCs w:val="24"/>
+          <w:lang w:val="ro-RO"/>
+        </w:rPr>
+        <w:t>trei</w:t>
+      </w:r>
+      <w:r>
+        <w:rPr>
+          <w:rFonts w:ascii="Times New Roman" w:hAnsi="Times New Roman" w:cs="Times New Roman"/>
+          <w:sz w:val="24"/>
+          <w:szCs w:val="24"/>
+          <w:lang w:val="ro-RO"/>
+        </w:rPr>
+        <w:t xml:space="preserve"> subcapitole</w:t>
+      </w:r>
+      <w:r>
+        <w:rPr>
+          <w:rFonts w:ascii="Times New Roman" w:hAnsi="Times New Roman" w:cs="Times New Roman"/>
+          <w:sz w:val="24"/>
+          <w:szCs w:val="24"/>
+          <w:lang w:val="ro-RO"/>
+        </w:rPr>
+        <w:t xml:space="preserve"> care reprezintă cele trei categorii de articole studiate: </w:t>
+      </w:r>
+    </w:p>
+    <w:p>
+      <w:pPr>
+        <w:pStyle w:val="NoSpacing"/>
+        <w:numPr>
+          <w:ilvl w:val="0"/>
+          <w:numId w:val="9"/>
+        </w:numPr>
+        <w:rPr>
+          <w:rFonts w:ascii="Times New Roman" w:hAnsi="Times New Roman" w:cs="Times New Roman"/>
+          <w:sz w:val="24"/>
+          <w:szCs w:val="24"/>
+          <w:lang w:val="ro-RO"/>
+        </w:rPr>
+      </w:pPr>
+      <w:r>
+        <w:rPr>
+          <w:rFonts w:ascii="Times New Roman" w:hAnsi="Times New Roman" w:cs="Times New Roman"/>
+          <w:sz w:val="24"/>
+          <w:szCs w:val="24"/>
+          <w:lang w:val="ro-RO"/>
+        </w:rPr>
+        <w:t xml:space="preserve">În prima categorie se studiază metodele de predicție a consumului de energie </w:t>
+      </w:r>
+      <w:r>
+        <w:rPr>
+          <w:rFonts w:ascii="Times New Roman" w:hAnsi="Times New Roman" w:cs="Times New Roman"/>
+          <w:sz w:val="24"/>
+          <w:szCs w:val="24"/>
+          <w:lang w:val="ro-RO"/>
+        </w:rPr>
+        <w:t>la un nivel general</w:t>
+      </w:r>
+    </w:p>
+    <w:p>
+      <w:pPr>
+        <w:pStyle w:val="NoSpacing"/>
+        <w:numPr>
+          <w:ilvl w:val="0"/>
+          <w:numId w:val="9"/>
+        </w:numPr>
+        <w:rPr>
+          <w:rFonts w:ascii="Times New Roman" w:hAnsi="Times New Roman" w:cs="Times New Roman"/>
+          <w:sz w:val="24"/>
+          <w:szCs w:val="24"/>
+          <w:lang w:val="ro-RO"/>
+        </w:rPr>
+      </w:pPr>
+      <w:r>
+        <w:rPr>
+          <w:rFonts w:ascii="Times New Roman" w:hAnsi="Times New Roman" w:cs="Times New Roman"/>
+          <w:sz w:val="24"/>
+          <w:szCs w:val="24"/>
+          <w:lang w:val="ro-RO"/>
+        </w:rPr>
+        <w:t>În cea de-a doua categorie se studiază metodele de predicție a temperaturii generate de un centru de date</w:t>
+      </w:r>
+    </w:p>
+    <w:p>
+      <w:pPr>
+        <w:pStyle w:val="NoSpacing"/>
+        <w:numPr>
+          <w:ilvl w:val="0"/>
+          <w:numId w:val="9"/>
+        </w:numPr>
+        <w:rPr>
+          <w:rFonts w:ascii="Times New Roman" w:hAnsi="Times New Roman" w:cs="Times New Roman"/>
+          <w:sz w:val="24"/>
+          <w:szCs w:val="24"/>
+          <w:lang w:val="ro-RO"/>
+        </w:rPr>
+      </w:pPr>
+      <w:r>
+        <w:rPr>
+          <w:rFonts w:ascii="Times New Roman" w:hAnsi="Times New Roman" w:cs="Times New Roman"/>
+          <w:sz w:val="24"/>
+          <w:szCs w:val="24"/>
+          <w:lang w:val="ro-RO"/>
+        </w:rPr>
+        <w:t>În ultima categorie se studiază diverse predicții folosind rețele neuronale recurente de tip LSTM</w:t>
+      </w:r>
+    </w:p>
+    <w:p>
+      <w:pPr>
+        <w:pStyle w:val="NoSpacing"/>
+        <w:rPr>
+          <w:rFonts w:ascii="Times New Roman" w:hAnsi="Times New Roman" w:cs="Times New Roman"/>
+          <w:sz w:val="24"/>
+          <w:szCs w:val="24"/>
+          <w:lang w:val="ro-RO"/>
+        </w:rPr>
+      </w:pPr>
+    </w:p>
+    <w:p>
+      <w:pPr>
+        <w:pStyle w:val="NoSpacing"/>
+        <w:ind w:left="360"/>
+        <w:rPr>
+          <w:rFonts w:ascii="Times New Roman" w:hAnsi="Times New Roman" w:cs="Times New Roman"/>
+          <w:sz w:val="24"/>
+          <w:szCs w:val="24"/>
+          <w:lang w:val="ro-RO"/>
+        </w:rPr>
+      </w:pPr>
+      <w:r>
+        <w:rPr>
+          <w:rFonts w:ascii="Times New Roman" w:hAnsi="Times New Roman" w:cs="Times New Roman"/>
+          <w:sz w:val="24"/>
+          <w:szCs w:val="24"/>
+          <w:lang w:val="ro-RO"/>
+        </w:rPr>
+        <w:t xml:space="preserve"> </w:t>
+      </w:r>
+      <w:r>
+        <w:rPr>
+          <w:rFonts w:ascii="Times New Roman" w:hAnsi="Times New Roman" w:cs="Times New Roman"/>
+          <w:sz w:val="24"/>
+          <w:szCs w:val="24"/>
+          <w:lang w:val="ro-RO"/>
+        </w:rPr>
+        <w:tab/>
+        <w:t xml:space="preserve">Pentru prima categorie se vor studia </w:t>
+      </w:r>
+      <w:r>
+        <w:rPr>
+          <w:rFonts w:ascii="Times New Roman" w:hAnsi="Times New Roman" w:cs="Times New Roman"/>
+          <w:sz w:val="24"/>
+          <w:szCs w:val="24"/>
+          <w:lang w:val="ro-RO"/>
+        </w:rPr>
+        <w:t>trei</w:t>
+      </w:r>
+      <w:r>
+        <w:rPr>
+          <w:rFonts w:ascii="Times New Roman" w:hAnsi="Times New Roman" w:cs="Times New Roman"/>
+          <w:sz w:val="24"/>
+          <w:szCs w:val="24"/>
+          <w:lang w:val="ro-RO"/>
+        </w:rPr>
+        <w:t xml:space="preserve"> articole relevante</w:t>
+      </w:r>
+      <w:r>
+        <w:rPr>
+          <w:rFonts w:ascii="Times New Roman" w:hAnsi="Times New Roman" w:cs="Times New Roman"/>
+          <w:sz w:val="24"/>
+          <w:szCs w:val="24"/>
+          <w:lang w:val="ro-RO"/>
+        </w:rPr>
+        <w:t xml:space="preserve"> pentru </w:t>
+      </w:r>
+      <w:r>
+        <w:rPr>
+          <w:rFonts w:ascii="Times New Roman" w:hAnsi="Times New Roman" w:cs="Times New Roman"/>
+          <w:sz w:val="24"/>
+          <w:szCs w:val="24"/>
+          <w:lang w:val="ro-RO"/>
+        </w:rPr>
+        <w:t>predicția consumului de energie</w:t>
+      </w:r>
+      <w:r>
+        <w:rPr>
+          <w:rFonts w:ascii="Times New Roman" w:hAnsi="Times New Roman" w:cs="Times New Roman"/>
+          <w:sz w:val="24"/>
+          <w:szCs w:val="24"/>
+          <w:lang w:val="ro-RO"/>
+        </w:rPr>
+        <w:t xml:space="preserve"> (nu doar energie electrică)</w:t>
+      </w:r>
+      <w:r>
+        <w:rPr>
+          <w:rFonts w:ascii="Times New Roman" w:hAnsi="Times New Roman" w:cs="Times New Roman"/>
+          <w:sz w:val="24"/>
+          <w:szCs w:val="24"/>
+          <w:lang w:val="ro-RO"/>
+        </w:rPr>
+        <w:t>, de această dată nu</w:t>
+      </w:r>
+      <w:r>
+        <w:rPr>
+          <w:rFonts w:ascii="Times New Roman" w:hAnsi="Times New Roman" w:cs="Times New Roman"/>
+          <w:sz w:val="24"/>
+          <w:szCs w:val="24"/>
+          <w:lang w:val="ro-RO"/>
+        </w:rPr>
+        <w:t xml:space="preserve"> doar</w:t>
+      </w:r>
+      <w:r>
+        <w:rPr>
+          <w:rFonts w:ascii="Times New Roman" w:hAnsi="Times New Roman" w:cs="Times New Roman"/>
+          <w:sz w:val="24"/>
+          <w:szCs w:val="24"/>
+          <w:lang w:val="ro-RO"/>
+        </w:rPr>
+        <w:t xml:space="preserve"> de la centre de</w:t>
+      </w:r>
+      <w:r>
+        <w:rPr>
+          <w:rFonts w:ascii="Times New Roman" w:hAnsi="Times New Roman" w:cs="Times New Roman"/>
+          <w:sz w:val="24"/>
+          <w:szCs w:val="24"/>
+          <w:lang w:val="ro-RO"/>
+        </w:rPr>
+        <w:t xml:space="preserve"> date. Toate metodele de predicție se bazează pe abordări de tip rețele neuronale. Cele trei studii </w:t>
+      </w:r>
+      <w:r>
+        <w:rPr>
+          <w:rFonts w:ascii="Times New Roman" w:hAnsi="Times New Roman" w:cs="Times New Roman"/>
+          <w:sz w:val="24"/>
+          <w:szCs w:val="24"/>
+          <w:lang w:val="ro-RO"/>
+        </w:rPr>
+        <w:t>pot fi rezumate în următorul fel:</w:t>
+      </w:r>
+    </w:p>
+    <w:p>
+      <w:pPr>
+        <w:pStyle w:val="NoSpacing"/>
+        <w:numPr>
+          <w:ilvl w:val="0"/>
+          <w:numId w:val="10"/>
+        </w:numPr>
+        <w:rPr>
+          <w:rFonts w:ascii="Times New Roman" w:hAnsi="Times New Roman" w:cs="Times New Roman"/>
+          <w:sz w:val="24"/>
+          <w:szCs w:val="24"/>
+        </w:rPr>
+      </w:pPr>
+      <w:r>
+        <w:rPr>
+          <w:rFonts w:ascii="Times New Roman" w:hAnsi="Times New Roman" w:cs="Times New Roman"/>
+          <w:sz w:val="24"/>
+          <w:szCs w:val="24"/>
+          <w:lang w:val="ro-RO"/>
+        </w:rPr>
+        <w:t>În primul articol studiat</w:t>
+      </w:r>
+      <w:r>
+        <w:rPr>
+          <w:rFonts w:ascii="Times New Roman" w:hAnsi="Times New Roman" w:cs="Times New Roman"/>
+          <w:b/>
+          <w:bCs/>
+          <w:sz w:val="24"/>
+          <w:szCs w:val="24"/>
+          <w:lang w:val="en-001"/>
+        </w:rPr>
+        <w:t>[7]</w:t>
+      </w:r>
+      <w:r>
+        <w:rPr>
+          <w:rFonts w:ascii="Times New Roman" w:hAnsi="Times New Roman" w:cs="Times New Roman"/>
+          <w:sz w:val="24"/>
+          <w:szCs w:val="24"/>
+          <w:lang w:val="ro-RO"/>
+        </w:rPr>
+        <w:t xml:space="preserve"> se ilustrează o abordare</w:t>
+      </w:r>
+      <w:r>
+        <w:rPr>
+          <w:rFonts w:ascii="Times New Roman" w:hAnsi="Times New Roman" w:cs="Times New Roman"/>
+          <w:sz w:val="24"/>
+          <w:szCs w:val="24"/>
+          <w:lang w:val="ro-RO"/>
+        </w:rPr>
+        <w:t xml:space="preserve"> pentru</w:t>
+      </w:r>
+      <w:r>
+        <w:rPr>
+          <w:rFonts w:ascii="Times New Roman" w:hAnsi="Times New Roman" w:cs="Times New Roman"/>
+          <w:sz w:val="24"/>
+          <w:szCs w:val="24"/>
+          <w:lang w:val="en-001"/>
+        </w:rPr>
+        <w:t xml:space="preserve"> </w:t>
+      </w:r>
+      <w:r>
+        <w:rPr>
+          <w:rFonts w:ascii="Times New Roman" w:hAnsi="Times New Roman" w:cs="Times New Roman"/>
+          <w:sz w:val="24"/>
+          <w:szCs w:val="24"/>
+          <w:lang w:val="ro-RO"/>
+        </w:rPr>
+        <w:t xml:space="preserve">predicția consumului de energie obținută din petrol </w:t>
+      </w:r>
+      <w:r>
+        <w:rPr>
+          <w:rFonts w:ascii="Times New Roman" w:hAnsi="Times New Roman" w:cs="Times New Roman"/>
+          <w:sz w:val="24"/>
+          <w:szCs w:val="24"/>
+          <w:lang w:val="ro-RO"/>
+        </w:rPr>
+        <w:t>în</w:t>
+      </w:r>
+      <w:r>
+        <w:rPr>
+          <w:rFonts w:ascii="Times New Roman" w:hAnsi="Times New Roman" w:cs="Times New Roman"/>
+          <w:sz w:val="24"/>
+          <w:szCs w:val="24"/>
+          <w:lang w:val="ro-RO"/>
+        </w:rPr>
+        <w:t xml:space="preserve"> Iordan pe o perioadă de câțiva ani</w:t>
+      </w:r>
+    </w:p>
+    <w:p>
+      <w:pPr>
+        <w:pStyle w:val="NoSpacing"/>
+        <w:numPr>
+          <w:ilvl w:val="0"/>
+          <w:numId w:val="10"/>
+        </w:numPr>
+        <w:rPr>
+          <w:rFonts w:ascii="Times New Roman" w:hAnsi="Times New Roman" w:cs="Times New Roman"/>
+          <w:sz w:val="24"/>
+          <w:szCs w:val="24"/>
+        </w:rPr>
+      </w:pPr>
+      <w:r>
+        <w:rPr>
+          <w:rFonts w:ascii="Times New Roman" w:hAnsi="Times New Roman" w:cs="Times New Roman"/>
+          <w:sz w:val="24"/>
+          <w:szCs w:val="24"/>
+          <w:lang w:val="ro-RO"/>
+        </w:rPr>
+        <w:t>În cel de-al doilea articol</w:t>
+      </w:r>
+      <w:r>
+        <w:rPr>
+          <w:rFonts w:ascii="Times New Roman" w:hAnsi="Times New Roman" w:cs="Times New Roman"/>
+          <w:b/>
+          <w:bCs/>
+          <w:sz w:val="24"/>
+          <w:szCs w:val="24"/>
+          <w:lang w:val="en-001"/>
+        </w:rPr>
+        <w:t>[</w:t>
+      </w:r>
+      <w:r>
+        <w:rPr>
+          <w:rFonts w:ascii="Times New Roman" w:hAnsi="Times New Roman" w:cs="Times New Roman"/>
+          <w:b/>
+          <w:bCs/>
+          <w:sz w:val="24"/>
+          <w:szCs w:val="24"/>
+          <w:lang w:val="ro-RO"/>
+        </w:rPr>
+        <w:t>8</w:t>
+      </w:r>
+      <w:r>
+        <w:rPr>
+          <w:rFonts w:ascii="Times New Roman" w:hAnsi="Times New Roman" w:cs="Times New Roman"/>
+          <w:b/>
+          <w:bCs/>
+          <w:sz w:val="24"/>
+          <w:szCs w:val="24"/>
+          <w:lang w:val="en-001"/>
+        </w:rPr>
+        <w:t>]</w:t>
+      </w:r>
+      <w:r>
+        <w:rPr>
+          <w:rFonts w:ascii="Times New Roman" w:hAnsi="Times New Roman" w:cs="Times New Roman"/>
+          <w:sz w:val="24"/>
+          <w:szCs w:val="24"/>
+          <w:lang w:val="ro-RO"/>
+        </w:rPr>
+        <w:t xml:space="preserve"> se ilustrează </w:t>
+      </w:r>
+      <w:r>
+        <w:rPr>
+          <w:rFonts w:ascii="Times New Roman" w:hAnsi="Times New Roman" w:cs="Times New Roman"/>
+          <w:sz w:val="24"/>
+          <w:szCs w:val="24"/>
+          <w:lang w:val="ro-RO"/>
+        </w:rPr>
+        <w:t xml:space="preserve">o abordare pentru predicția consumului de energie electrică dintr-un supermarket </w:t>
+      </w:r>
+      <w:r>
+        <w:rPr>
+          <w:rFonts w:ascii="Times New Roman" w:hAnsi="Times New Roman" w:cs="Times New Roman"/>
+          <w:sz w:val="24"/>
+          <w:szCs w:val="24"/>
+          <w:lang w:val="ro-RO"/>
+        </w:rPr>
+        <w:t xml:space="preserve">pe o perioadă </w:t>
+      </w:r>
+      <w:r>
+        <w:rPr>
+          <w:rFonts w:ascii="Times New Roman" w:hAnsi="Times New Roman" w:cs="Times New Roman"/>
+          <w:sz w:val="24"/>
+          <w:szCs w:val="24"/>
+          <w:lang w:val="ro-RO"/>
+        </w:rPr>
+        <w:t>de câteva zile</w:t>
+      </w:r>
+    </w:p>
+    <w:p>
+      <w:pPr>
+        <w:pStyle w:val="NoSpacing"/>
+        <w:numPr>
+          <w:ilvl w:val="0"/>
+          <w:numId w:val="10"/>
+        </w:numPr>
+        <w:rPr>
+          <w:rFonts w:ascii="Times New Roman" w:hAnsi="Times New Roman" w:cs="Times New Roman"/>
+          <w:sz w:val="24"/>
+          <w:szCs w:val="24"/>
+        </w:rPr>
+      </w:pPr>
+      <w:r>
+        <w:rPr>
+          <w:rFonts w:ascii="Times New Roman" w:hAnsi="Times New Roman" w:cs="Times New Roman"/>
+          <w:sz w:val="24"/>
+          <w:szCs w:val="24"/>
+          <w:lang w:val="ro-RO"/>
+        </w:rPr>
+        <w:t>În cel de-al treilea articol</w:t>
+      </w:r>
+      <w:r>
+        <w:rPr>
+          <w:rFonts w:ascii="Times New Roman" w:hAnsi="Times New Roman" w:cs="Times New Roman"/>
+          <w:b/>
+          <w:bCs/>
+          <w:sz w:val="24"/>
+          <w:szCs w:val="24"/>
+        </w:rPr>
+        <w:t>[</w:t>
+      </w:r>
+      <w:r>
+        <w:rPr>
+          <w:rFonts w:ascii="Times New Roman" w:hAnsi="Times New Roman" w:cs="Times New Roman"/>
+          <w:b/>
+          <w:bCs/>
+          <w:sz w:val="24"/>
+          <w:szCs w:val="24"/>
+          <w:lang w:val="ro-RO"/>
+        </w:rPr>
+        <w:t>9</w:t>
+      </w:r>
+      <w:r>
+        <w:rPr>
+          <w:rFonts w:ascii="Times New Roman" w:hAnsi="Times New Roman" w:cs="Times New Roman"/>
+          <w:b/>
+          <w:bCs/>
+          <w:sz w:val="24"/>
+          <w:szCs w:val="24"/>
+          <w:lang w:val="en-001"/>
+        </w:rPr>
+        <w:t>]</w:t>
+      </w:r>
+      <w:r>
+        <w:rPr>
+          <w:rFonts w:ascii="Times New Roman" w:hAnsi="Times New Roman" w:cs="Times New Roman"/>
+          <w:sz w:val="24"/>
+          <w:szCs w:val="24"/>
+          <w:lang w:val="ro-RO"/>
+        </w:rPr>
+        <w:t xml:space="preserve"> studiat aici</w:t>
+      </w:r>
+      <w:r>
+        <w:rPr>
+          <w:rFonts w:ascii="Times New Roman" w:hAnsi="Times New Roman" w:cs="Times New Roman"/>
+          <w:sz w:val="24"/>
+          <w:szCs w:val="24"/>
+          <w:lang w:val="ro-RO"/>
+        </w:rPr>
+        <w:t xml:space="preserve"> </w:t>
+      </w:r>
+      <w:r>
+        <w:rPr>
+          <w:rFonts w:ascii="Times New Roman" w:hAnsi="Times New Roman" w:cs="Times New Roman"/>
+          <w:sz w:val="24"/>
+          <w:szCs w:val="24"/>
+          <w:lang w:val="ro-RO"/>
+        </w:rPr>
+        <w:t>se prezintă o abordare generică pentru predicția consumului de energie</w:t>
+      </w:r>
+      <w:r>
+        <w:rPr>
+          <w:rFonts w:ascii="Times New Roman" w:hAnsi="Times New Roman" w:cs="Times New Roman"/>
+          <w:sz w:val="24"/>
+          <w:szCs w:val="24"/>
+          <w:lang w:val="ro-RO"/>
+        </w:rPr>
+        <w:t xml:space="preserve"> pe o perioadă de câțiva ani</w:t>
+      </w:r>
+    </w:p>
+    <w:p>
+      <w:pPr>
+        <w:pStyle w:val="NoSpacing"/>
+        <w:rPr>
+          <w:rFonts w:ascii="Times New Roman" w:hAnsi="Times New Roman" w:cs="Times New Roman"/>
+          <w:sz w:val="24"/>
+          <w:szCs w:val="24"/>
+          <w:lang w:val="ro-RO"/>
+        </w:rPr>
+      </w:pPr>
+    </w:p>
+    <w:p>
+      <w:pPr>
+        <w:pStyle w:val="NoSpacing"/>
+        <w:ind w:left="360" w:firstLine="360"/>
+        <w:rPr>
+          <w:rFonts w:ascii="Times New Roman" w:hAnsi="Times New Roman" w:cs="Times New Roman"/>
+          <w:sz w:val="24"/>
+          <w:szCs w:val="24"/>
+          <w:lang w:val="ro-RO"/>
+        </w:rPr>
+      </w:pPr>
+      <w:r>
+        <w:rPr>
+          <w:rFonts w:ascii="Times New Roman" w:hAnsi="Times New Roman" w:cs="Times New Roman"/>
+          <w:sz w:val="24"/>
+          <w:szCs w:val="24"/>
+          <w:lang w:val="ro-RO"/>
+        </w:rPr>
+        <w:t>Pentru cea de-a doua categorie se vor studia</w:t>
+      </w:r>
+      <w:r>
+        <w:rPr>
+          <w:rFonts w:ascii="Times New Roman" w:hAnsi="Times New Roman" w:cs="Times New Roman"/>
+          <w:sz w:val="24"/>
+          <w:szCs w:val="24"/>
+          <w:lang w:val="ro-RO"/>
+        </w:rPr>
+        <w:t xml:space="preserve"> </w:t>
+      </w:r>
+      <w:r>
+        <w:rPr>
+          <w:rFonts w:ascii="Times New Roman" w:hAnsi="Times New Roman" w:cs="Times New Roman"/>
+          <w:sz w:val="24"/>
+          <w:szCs w:val="24"/>
+          <w:lang w:val="ro-RO"/>
+        </w:rPr>
+        <w:t xml:space="preserve">un număr de </w:t>
+      </w:r>
+      <w:r>
+        <w:rPr>
+          <w:rFonts w:ascii="Times New Roman" w:hAnsi="Times New Roman" w:cs="Times New Roman"/>
+          <w:sz w:val="24"/>
+          <w:szCs w:val="24"/>
+          <w:lang w:val="ro-RO"/>
+        </w:rPr>
+        <w:t>două</w:t>
+      </w:r>
+      <w:r>
+        <w:rPr>
+          <w:rFonts w:ascii="Times New Roman" w:hAnsi="Times New Roman" w:cs="Times New Roman"/>
+          <w:sz w:val="24"/>
+          <w:szCs w:val="24"/>
+          <w:lang w:val="ro-RO"/>
+        </w:rPr>
+        <w:t xml:space="preserve"> articole care ilustrează metode de predicție ale temperaturii dintr-un centru de date bazate tot pe abordări de tip rețele neuronale clasice.</w:t>
+      </w:r>
+      <w:r>
+        <w:rPr>
+          <w:rFonts w:ascii="Times New Roman" w:hAnsi="Times New Roman" w:cs="Times New Roman"/>
+          <w:sz w:val="24"/>
+          <w:szCs w:val="24"/>
+          <w:lang w:val="ro-RO"/>
+        </w:rPr>
+        <w:t xml:space="preserve"> Aceste articole sunt cele mai relevante din punctul de vedere al subiectului al </w:t>
+      </w:r>
+      <w:r>
+        <w:rPr>
+          <w:rFonts w:ascii="Times New Roman" w:hAnsi="Times New Roman" w:cs="Times New Roman"/>
+          <w:sz w:val="24"/>
+          <w:szCs w:val="24"/>
+          <w:lang w:val="ro-RO"/>
+        </w:rPr>
+        <w:t>propus de către acest</w:t>
+      </w:r>
+      <w:r>
+        <w:rPr>
+          <w:rFonts w:ascii="Times New Roman" w:hAnsi="Times New Roman" w:cs="Times New Roman"/>
+          <w:sz w:val="24"/>
+          <w:szCs w:val="24"/>
+          <w:lang w:val="ro-RO"/>
+        </w:rPr>
+        <w:t xml:space="preserve"> proiect, deoarece setul de date folosit aici este folosit și în metodele </w:t>
+      </w:r>
+      <w:r>
+        <w:rPr>
+          <w:rFonts w:ascii="Times New Roman" w:hAnsi="Times New Roman" w:cs="Times New Roman"/>
+          <w:sz w:val="24"/>
+          <w:szCs w:val="24"/>
+          <w:lang w:val="ro-RO"/>
+        </w:rPr>
+        <w:t>ilustrate</w:t>
+      </w:r>
+      <w:r>
+        <w:rPr>
+          <w:rFonts w:ascii="Times New Roman" w:hAnsi="Times New Roman" w:cs="Times New Roman"/>
+          <w:sz w:val="24"/>
+          <w:szCs w:val="24"/>
+          <w:lang w:val="ro-RO"/>
+        </w:rPr>
+        <w:t xml:space="preserve"> </w:t>
+      </w:r>
+      <w:r>
+        <w:rPr>
+          <w:rFonts w:ascii="Times New Roman" w:hAnsi="Times New Roman" w:cs="Times New Roman"/>
+          <w:sz w:val="24"/>
+          <w:szCs w:val="24"/>
+          <w:lang w:val="ro-RO"/>
+        </w:rPr>
+        <w:t>în cel de-al doilea</w:t>
+      </w:r>
+      <w:r>
+        <w:rPr>
+          <w:rFonts w:ascii="Times New Roman" w:hAnsi="Times New Roman" w:cs="Times New Roman"/>
+          <w:sz w:val="24"/>
+          <w:szCs w:val="24"/>
+          <w:lang w:val="ro-RO"/>
+        </w:rPr>
+        <w:t xml:space="preserve"> </w:t>
+      </w:r>
+      <w:r>
+        <w:rPr>
+          <w:rFonts w:ascii="Times New Roman" w:hAnsi="Times New Roman" w:cs="Times New Roman"/>
+          <w:sz w:val="24"/>
+          <w:szCs w:val="24"/>
+          <w:lang w:val="ro-RO"/>
+        </w:rPr>
+        <w:t>articol prezentat. Așadar, comparațiile care se vor efectua în această lucrare vor fi făcute în raport cu aceste articole.</w:t>
+      </w:r>
+      <w:r>
+        <w:rPr>
+          <w:rFonts w:ascii="Times New Roman" w:hAnsi="Times New Roman" w:cs="Times New Roman"/>
+          <w:sz w:val="24"/>
+          <w:szCs w:val="24"/>
+          <w:lang w:val="ro-RO"/>
+        </w:rPr>
+        <w:t xml:space="preserve"> Ele pot fi descrise pe scurt după cum urmează</w:t>
+      </w:r>
+      <w:r>
+        <w:rPr>
+          <w:rFonts w:ascii="Times New Roman" w:hAnsi="Times New Roman" w:cs="Times New Roman"/>
+          <w:sz w:val="24"/>
+          <w:szCs w:val="24"/>
+          <w:lang w:val="ro-RO"/>
+        </w:rPr>
+        <w:t>:</w:t>
+      </w:r>
+    </w:p>
+    <w:p>
+      <w:pPr>
+        <w:pStyle w:val="NoSpacing"/>
+        <w:numPr>
+          <w:ilvl w:val="0"/>
+          <w:numId w:val="12"/>
+        </w:numPr>
+        <w:rPr>
+          <w:rFonts w:ascii="Times New Roman" w:hAnsi="Times New Roman" w:cs="Times New Roman"/>
+          <w:sz w:val="24"/>
+          <w:szCs w:val="24"/>
+          <w:lang w:val="ro-RO"/>
+        </w:rPr>
+      </w:pPr>
+      <w:r>
+        <w:rPr>
+          <w:rFonts w:ascii="Times New Roman" w:hAnsi="Times New Roman" w:cs="Times New Roman"/>
+          <w:sz w:val="24"/>
+          <w:szCs w:val="24"/>
+          <w:lang w:val="ro-RO"/>
+        </w:rPr>
+        <w:t>În primul articol studiat</w:t>
+      </w:r>
+      <w:r>
+        <w:rPr>
+          <w:rFonts w:ascii="Times New Roman" w:hAnsi="Times New Roman" w:cs="Times New Roman"/>
+          <w:b/>
+          <w:bCs/>
+          <w:sz w:val="24"/>
+          <w:szCs w:val="24"/>
+          <w:lang w:val="en-001"/>
+        </w:rPr>
+        <w:t>[</w:t>
+      </w:r>
+      <w:r>
+        <w:rPr>
+          <w:rFonts w:ascii="Times New Roman" w:hAnsi="Times New Roman" w:cs="Times New Roman"/>
+          <w:b/>
+          <w:bCs/>
+          <w:sz w:val="24"/>
+          <w:szCs w:val="24"/>
+          <w:lang w:val="ro-RO"/>
+        </w:rPr>
+        <w:t>10</w:t>
+      </w:r>
+      <w:r>
+        <w:rPr>
+          <w:rFonts w:ascii="Times New Roman" w:hAnsi="Times New Roman" w:cs="Times New Roman"/>
+          <w:b/>
+          <w:bCs/>
+          <w:sz w:val="24"/>
+          <w:szCs w:val="24"/>
+          <w:lang w:val="en-001"/>
+        </w:rPr>
+        <w:t>]</w:t>
+      </w:r>
+      <w:r>
+        <w:rPr>
+          <w:rFonts w:ascii="Times New Roman" w:hAnsi="Times New Roman" w:cs="Times New Roman"/>
+          <w:sz w:val="24"/>
+          <w:szCs w:val="24"/>
+          <w:lang w:val="ro-RO"/>
+        </w:rPr>
+        <w:t xml:space="preserve"> ...</w:t>
+      </w:r>
+    </w:p>
+    <w:p>
+      <w:pPr>
+        <w:pStyle w:val="NoSpacing"/>
+        <w:numPr>
+          <w:ilvl w:val="0"/>
+          <w:numId w:val="12"/>
+        </w:numPr>
+        <w:rPr>
+          <w:rFonts w:ascii="Times New Roman" w:hAnsi="Times New Roman" w:cs="Times New Roman"/>
+          <w:sz w:val="24"/>
+          <w:szCs w:val="24"/>
+          <w:lang w:val="ro-RO"/>
+        </w:rPr>
+      </w:pPr>
+      <w:r>
+        <w:rPr>
+          <w:rFonts w:ascii="Times New Roman" w:hAnsi="Times New Roman" w:cs="Times New Roman"/>
+          <w:sz w:val="24"/>
+          <w:szCs w:val="24"/>
+          <w:lang w:val="ro-RO"/>
+        </w:rPr>
+        <w:t>În cel de-al doilea articol</w:t>
+      </w:r>
+      <w:r>
+        <w:rPr>
+          <w:rFonts w:ascii="Times New Roman" w:hAnsi="Times New Roman" w:cs="Times New Roman"/>
+          <w:b/>
+          <w:bCs/>
+          <w:sz w:val="24"/>
+          <w:szCs w:val="24"/>
+          <w:lang w:val="en-001"/>
+        </w:rPr>
+        <w:t>[</w:t>
+      </w:r>
+      <w:r>
+        <w:rPr>
+          <w:rFonts w:ascii="Times New Roman" w:hAnsi="Times New Roman" w:cs="Times New Roman"/>
+          <w:b/>
+          <w:bCs/>
+          <w:sz w:val="24"/>
+          <w:szCs w:val="24"/>
+          <w:lang w:val="ro-RO"/>
+        </w:rPr>
+        <w:t>11</w:t>
+      </w:r>
+      <w:r>
+        <w:rPr>
+          <w:rFonts w:ascii="Times New Roman" w:hAnsi="Times New Roman" w:cs="Times New Roman"/>
+          <w:b/>
+          <w:bCs/>
+          <w:sz w:val="24"/>
+          <w:szCs w:val="24"/>
+          <w:lang w:val="en-001"/>
+        </w:rPr>
+        <w:t>]</w:t>
+      </w:r>
+      <w:r>
+        <w:rPr>
+          <w:rFonts w:ascii="Times New Roman" w:hAnsi="Times New Roman" w:cs="Times New Roman"/>
+          <w:sz w:val="24"/>
+          <w:szCs w:val="24"/>
+          <w:lang w:val="ro-RO"/>
+        </w:rPr>
+        <w:t xml:space="preserve"> studiat</w:t>
+      </w:r>
+      <w:r>
+        <w:rPr>
+          <w:rFonts w:ascii="Times New Roman" w:hAnsi="Times New Roman" w:cs="Times New Roman"/>
+          <w:sz w:val="24"/>
+          <w:szCs w:val="24"/>
+          <w:lang w:val="ro-RO"/>
+        </w:rPr>
+        <w:t xml:space="preserve"> ...</w:t>
+      </w:r>
+    </w:p>
+    <w:p>
+      <w:pPr>
+        <w:pStyle w:val="NoSpacing"/>
+        <w:ind w:left="360"/>
+        <w:rPr>
+          <w:rFonts w:ascii="Times New Roman" w:hAnsi="Times New Roman" w:cs="Times New Roman"/>
+          <w:b/>
+          <w:bCs/>
+          <w:sz w:val="28"/>
+          <w:szCs w:val="28"/>
+          <w:lang w:val="ro-RO"/>
+        </w:rPr>
+      </w:pPr>
+    </w:p>
+    <w:p>
+      <w:pPr>
+        <w:pStyle w:val="NoSpacing"/>
+        <w:ind w:left="360" w:firstLine="360"/>
+        <w:rPr>
+          <w:rFonts w:ascii="Times New Roman" w:hAnsi="Times New Roman" w:cs="Times New Roman"/>
+          <w:sz w:val="24"/>
+          <w:szCs w:val="24"/>
+          <w:lang w:val="ro-RO"/>
+        </w:rPr>
+      </w:pPr>
+      <w:r>
+        <w:rPr>
+          <w:rFonts w:ascii="Times New Roman" w:hAnsi="Times New Roman" w:cs="Times New Roman"/>
+          <w:sz w:val="24"/>
+          <w:szCs w:val="24"/>
+          <w:lang w:val="ro-RO"/>
+        </w:rPr>
+        <w:t>Pentru ce-a de-a treia și ultima categorie se vor studia un număr de</w:t>
+      </w:r>
+      <w:r>
+        <w:rPr>
+          <w:rFonts w:ascii="Times New Roman" w:hAnsi="Times New Roman" w:cs="Times New Roman"/>
+          <w:sz w:val="24"/>
+          <w:szCs w:val="24"/>
+          <w:lang w:val="ro-RO"/>
+        </w:rPr>
+        <w:t xml:space="preserve"> patru articole</w:t>
+      </w:r>
+      <w:r>
+        <w:rPr>
+          <w:rFonts w:ascii="Times New Roman" w:hAnsi="Times New Roman" w:cs="Times New Roman"/>
+          <w:sz w:val="24"/>
+          <w:szCs w:val="24"/>
+          <w:lang w:val="ro-RO"/>
+        </w:rPr>
+        <w:t xml:space="preserve"> care ilustrează diferite tipuri de predicții bazate pe rețele neuronale recurente de tip LSTM.</w:t>
+      </w:r>
+      <w:r>
+        <w:rPr>
+          <w:rFonts w:ascii="Times New Roman" w:hAnsi="Times New Roman" w:cs="Times New Roman"/>
+          <w:sz w:val="24"/>
+          <w:szCs w:val="24"/>
+          <w:lang w:val="ro-RO"/>
+        </w:rPr>
+        <w:t xml:space="preserve"> Predicțiile ilustrate în aceste articole nu sunt predicții pentru </w:t>
+      </w:r>
+      <w:r>
+        <w:rPr>
+          <w:rFonts w:ascii="Times New Roman" w:hAnsi="Times New Roman" w:cs="Times New Roman"/>
+          <w:sz w:val="24"/>
+          <w:szCs w:val="24"/>
+          <w:lang w:val="ro-RO"/>
+        </w:rPr>
+        <w:t>temperatură</w:t>
+      </w:r>
+      <w:r>
+        <w:rPr>
+          <w:rFonts w:ascii="Times New Roman" w:hAnsi="Times New Roman" w:cs="Times New Roman"/>
+          <w:sz w:val="24"/>
+          <w:szCs w:val="24"/>
+          <w:lang w:val="ro-RO"/>
+        </w:rPr>
+        <w:t>, dar abordările ilustrate aici se pot folosi cu brio și pentru cazu</w:t>
+      </w:r>
+      <w:r>
+        <w:rPr>
+          <w:rFonts w:ascii="Times New Roman" w:hAnsi="Times New Roman" w:cs="Times New Roman"/>
+          <w:sz w:val="24"/>
+          <w:szCs w:val="24"/>
+          <w:lang w:val="ro-RO"/>
+        </w:rPr>
+        <w:t xml:space="preserve">l </w:t>
+      </w:r>
+      <w:r>
+        <w:rPr>
+          <w:rFonts w:ascii="Times New Roman" w:hAnsi="Times New Roman" w:cs="Times New Roman"/>
+          <w:sz w:val="24"/>
+          <w:szCs w:val="24"/>
+          <w:lang w:val="ro-RO"/>
+        </w:rPr>
+        <w:t>acest</w:t>
+      </w:r>
+      <w:r>
+        <w:rPr>
+          <w:rFonts w:ascii="Times New Roman" w:hAnsi="Times New Roman" w:cs="Times New Roman"/>
+          <w:sz w:val="24"/>
+          <w:szCs w:val="24"/>
+          <w:lang w:val="ro-RO"/>
+        </w:rPr>
+        <w:t>a</w:t>
+      </w:r>
+      <w:r>
+        <w:rPr>
+          <w:rFonts w:ascii="Times New Roman" w:hAnsi="Times New Roman" w:cs="Times New Roman"/>
+          <w:sz w:val="24"/>
+          <w:szCs w:val="24"/>
+          <w:lang w:val="ro-RO"/>
+        </w:rPr>
+        <w:t xml:space="preserve">, cum va fi demonstrat în această lucrare. </w:t>
+      </w:r>
+      <w:r>
+        <w:rPr>
+          <w:rFonts w:ascii="Times New Roman" w:hAnsi="Times New Roman" w:cs="Times New Roman"/>
+          <w:sz w:val="24"/>
+          <w:szCs w:val="24"/>
+          <w:lang w:val="ro-RO"/>
+        </w:rPr>
+        <w:t>Pe scurt, articolele pot fi rezumate astfel:</w:t>
+      </w:r>
+    </w:p>
+    <w:p>
+      <w:pPr>
+        <w:pStyle w:val="NoSpacing"/>
+        <w:numPr>
+          <w:ilvl w:val="0"/>
+          <w:numId w:val="12"/>
+        </w:numPr>
+        <w:rPr>
+          <w:rFonts w:ascii="Times New Roman" w:hAnsi="Times New Roman" w:cs="Times New Roman"/>
+          <w:sz w:val="24"/>
+          <w:szCs w:val="24"/>
+          <w:lang w:val="ro-RO"/>
+        </w:rPr>
+      </w:pPr>
+      <w:r>
+        <w:rPr>
+          <w:rFonts w:ascii="Times New Roman" w:hAnsi="Times New Roman" w:cs="Times New Roman"/>
+          <w:sz w:val="24"/>
+          <w:szCs w:val="24"/>
+          <w:lang w:val="ro-RO"/>
+        </w:rPr>
+        <w:t>În primul articol studiat</w:t>
+      </w:r>
+      <w:r>
+        <w:rPr>
+          <w:rFonts w:ascii="Times New Roman" w:hAnsi="Times New Roman" w:cs="Times New Roman"/>
+          <w:b/>
+          <w:bCs/>
+          <w:sz w:val="24"/>
+          <w:szCs w:val="24"/>
+          <w:lang w:val="en-001"/>
+        </w:rPr>
+        <w:t>[</w:t>
+      </w:r>
+      <w:r>
+        <w:rPr>
+          <w:rFonts w:ascii="Times New Roman" w:hAnsi="Times New Roman" w:cs="Times New Roman"/>
+          <w:b/>
+          <w:bCs/>
+          <w:sz w:val="24"/>
+          <w:szCs w:val="24"/>
+          <w:lang w:val="ro-RO"/>
+        </w:rPr>
+        <w:t>1</w:t>
+      </w:r>
+      <w:r>
+        <w:rPr>
+          <w:rFonts w:ascii="Times New Roman" w:hAnsi="Times New Roman" w:cs="Times New Roman"/>
+          <w:b/>
+          <w:bCs/>
+          <w:sz w:val="24"/>
+          <w:szCs w:val="24"/>
+          <w:lang w:val="ro-RO"/>
+        </w:rPr>
+        <w:t>2</w:t>
+      </w:r>
+      <w:r>
+        <w:rPr>
+          <w:rFonts w:ascii="Times New Roman" w:hAnsi="Times New Roman" w:cs="Times New Roman"/>
+          <w:b/>
+          <w:bCs/>
+          <w:sz w:val="24"/>
+          <w:szCs w:val="24"/>
+          <w:lang w:val="en-001"/>
+        </w:rPr>
+        <w:t>]</w:t>
+      </w:r>
+      <w:r>
+        <w:rPr>
+          <w:rFonts w:ascii="Times New Roman" w:hAnsi="Times New Roman" w:cs="Times New Roman"/>
+          <w:sz w:val="24"/>
+          <w:szCs w:val="24"/>
+          <w:lang w:val="ro-RO"/>
+        </w:rPr>
+        <w:t xml:space="preserve"> ...</w:t>
+      </w:r>
+    </w:p>
+    <w:p>
+      <w:pPr>
+        <w:pStyle w:val="NoSpacing"/>
+        <w:numPr>
+          <w:ilvl w:val="0"/>
+          <w:numId w:val="12"/>
+        </w:numPr>
+        <w:rPr>
+          <w:rFonts w:ascii="Times New Roman" w:hAnsi="Times New Roman" w:cs="Times New Roman"/>
+          <w:sz w:val="24"/>
+          <w:szCs w:val="24"/>
+          <w:lang w:val="ro-RO"/>
+        </w:rPr>
+      </w:pPr>
+      <w:r>
+        <w:rPr>
+          <w:rFonts w:ascii="Times New Roman" w:hAnsi="Times New Roman" w:cs="Times New Roman"/>
+          <w:sz w:val="24"/>
+          <w:szCs w:val="24"/>
+          <w:lang w:val="ro-RO"/>
+        </w:rPr>
+        <w:lastRenderedPageBreak/>
+        <w:t>În cel de-al doilea articol</w:t>
+      </w:r>
+      <w:r>
+        <w:rPr>
+          <w:rFonts w:ascii="Times New Roman" w:hAnsi="Times New Roman" w:cs="Times New Roman"/>
+          <w:b/>
+          <w:bCs/>
+          <w:sz w:val="24"/>
+          <w:szCs w:val="24"/>
+          <w:lang w:val="en-001"/>
+        </w:rPr>
+        <w:t>[</w:t>
+      </w:r>
+      <w:r>
+        <w:rPr>
+          <w:rFonts w:ascii="Times New Roman" w:hAnsi="Times New Roman" w:cs="Times New Roman"/>
+          <w:b/>
+          <w:bCs/>
+          <w:sz w:val="24"/>
+          <w:szCs w:val="24"/>
+          <w:lang w:val="ro-RO"/>
+        </w:rPr>
+        <w:t>1</w:t>
+      </w:r>
+      <w:r>
+        <w:rPr>
+          <w:rFonts w:ascii="Times New Roman" w:hAnsi="Times New Roman" w:cs="Times New Roman"/>
+          <w:b/>
+          <w:bCs/>
+          <w:sz w:val="24"/>
+          <w:szCs w:val="24"/>
+          <w:lang w:val="ro-RO"/>
+        </w:rPr>
+        <w:t>3</w:t>
+      </w:r>
+      <w:r>
+        <w:rPr>
+          <w:rFonts w:ascii="Times New Roman" w:hAnsi="Times New Roman" w:cs="Times New Roman"/>
+          <w:b/>
+          <w:bCs/>
+          <w:sz w:val="24"/>
+          <w:szCs w:val="24"/>
+          <w:lang w:val="en-001"/>
+        </w:rPr>
+        <w:t>]</w:t>
+      </w:r>
+      <w:r>
+        <w:rPr>
+          <w:rFonts w:ascii="Times New Roman" w:hAnsi="Times New Roman" w:cs="Times New Roman"/>
+          <w:sz w:val="24"/>
+          <w:szCs w:val="24"/>
+          <w:lang w:val="ro-RO"/>
+        </w:rPr>
+        <w:t xml:space="preserve"> studiat ...</w:t>
+      </w:r>
+    </w:p>
+    <w:p>
+      <w:pPr>
+        <w:pStyle w:val="NoSpacing"/>
+        <w:numPr>
+          <w:ilvl w:val="0"/>
+          <w:numId w:val="12"/>
+        </w:numPr>
+        <w:rPr>
+          <w:rFonts w:ascii="Times New Roman" w:hAnsi="Times New Roman" w:cs="Times New Roman"/>
+          <w:sz w:val="24"/>
+          <w:szCs w:val="24"/>
+          <w:lang w:val="ro-RO"/>
+        </w:rPr>
+      </w:pPr>
+      <w:r>
+        <w:rPr>
+          <w:rFonts w:ascii="Times New Roman" w:hAnsi="Times New Roman" w:cs="Times New Roman"/>
+          <w:sz w:val="24"/>
+          <w:szCs w:val="24"/>
+          <w:lang w:val="ro-RO"/>
+        </w:rPr>
+        <w:t>În ce de-al treilea articol</w:t>
+      </w:r>
+      <w:r>
+        <w:rPr>
+          <w:rFonts w:ascii="Times New Roman" w:hAnsi="Times New Roman" w:cs="Times New Roman"/>
+          <w:b/>
+          <w:bCs/>
+          <w:sz w:val="24"/>
+          <w:szCs w:val="24"/>
+          <w:lang w:val="ro-RO"/>
+        </w:rPr>
+        <w:t>[1</w:t>
+      </w:r>
+      <w:r>
+        <w:rPr>
+          <w:rFonts w:ascii="Times New Roman" w:hAnsi="Times New Roman" w:cs="Times New Roman"/>
+          <w:b/>
+          <w:bCs/>
+          <w:sz w:val="24"/>
+          <w:szCs w:val="24"/>
+          <w:lang w:val="ro-RO"/>
+        </w:rPr>
+        <w:t>4</w:t>
+      </w:r>
+      <w:r>
+        <w:rPr>
+          <w:rFonts w:ascii="Times New Roman" w:hAnsi="Times New Roman" w:cs="Times New Roman"/>
+          <w:b/>
+          <w:bCs/>
+          <w:sz w:val="24"/>
+          <w:szCs w:val="24"/>
+          <w:lang w:val="ro-RO"/>
+        </w:rPr>
+        <w:t xml:space="preserve">] </w:t>
+      </w:r>
+      <w:r>
+        <w:rPr>
+          <w:rFonts w:ascii="Times New Roman" w:hAnsi="Times New Roman" w:cs="Times New Roman"/>
+          <w:sz w:val="24"/>
+          <w:szCs w:val="24"/>
+          <w:lang w:val="ro-RO"/>
+        </w:rPr>
+        <w:t xml:space="preserve">studiat .. </w:t>
+      </w:r>
+    </w:p>
+    <w:p>
+      <w:pPr>
+        <w:pStyle w:val="NoSpacing"/>
+        <w:numPr>
+          <w:ilvl w:val="0"/>
+          <w:numId w:val="12"/>
+        </w:numPr>
+        <w:rPr>
+          <w:rFonts w:ascii="Times New Roman" w:hAnsi="Times New Roman" w:cs="Times New Roman"/>
+          <w:sz w:val="24"/>
+          <w:szCs w:val="24"/>
+          <w:lang w:val="ro-RO"/>
+        </w:rPr>
+      </w:pPr>
+      <w:r>
+        <w:rPr>
+          <w:rFonts w:ascii="Times New Roman" w:hAnsi="Times New Roman" w:cs="Times New Roman"/>
+          <w:sz w:val="24"/>
+          <w:szCs w:val="24"/>
+          <w:lang w:val="ro-RO"/>
+        </w:rPr>
+        <w:t xml:space="preserve">În </w:t>
+      </w:r>
+      <w:r>
+        <w:rPr>
+          <w:rFonts w:ascii="Times New Roman" w:hAnsi="Times New Roman" w:cs="Times New Roman"/>
+          <w:sz w:val="24"/>
+          <w:szCs w:val="24"/>
+          <w:lang w:val="ro-RO"/>
+        </w:rPr>
+        <w:t xml:space="preserve">ultimul </w:t>
+      </w:r>
+      <w:r>
+        <w:rPr>
+          <w:rFonts w:ascii="Times New Roman" w:hAnsi="Times New Roman" w:cs="Times New Roman"/>
+          <w:sz w:val="24"/>
+          <w:szCs w:val="24"/>
+          <w:lang w:val="ro-RO"/>
+        </w:rPr>
+        <w:t>articol</w:t>
+      </w:r>
+      <w:r>
+        <w:rPr>
+          <w:rFonts w:ascii="Times New Roman" w:hAnsi="Times New Roman" w:cs="Times New Roman"/>
+          <w:b/>
+          <w:bCs/>
+          <w:sz w:val="24"/>
+          <w:szCs w:val="24"/>
+          <w:lang w:val="ro-RO"/>
+        </w:rPr>
+        <w:t>[1</w:t>
+      </w:r>
+      <w:r>
+        <w:rPr>
+          <w:rFonts w:ascii="Times New Roman" w:hAnsi="Times New Roman" w:cs="Times New Roman"/>
+          <w:b/>
+          <w:bCs/>
+          <w:sz w:val="24"/>
+          <w:szCs w:val="24"/>
+          <w:lang w:val="ro-RO"/>
+        </w:rPr>
+        <w:t>5</w:t>
+      </w:r>
+      <w:r>
+        <w:rPr>
+          <w:rFonts w:ascii="Times New Roman" w:hAnsi="Times New Roman" w:cs="Times New Roman"/>
+          <w:b/>
+          <w:bCs/>
+          <w:sz w:val="24"/>
+          <w:szCs w:val="24"/>
+          <w:lang w:val="ro-RO"/>
+        </w:rPr>
+        <w:t xml:space="preserve">] </w:t>
+      </w:r>
+      <w:r>
+        <w:rPr>
+          <w:rFonts w:ascii="Times New Roman" w:hAnsi="Times New Roman" w:cs="Times New Roman"/>
+          <w:sz w:val="24"/>
+          <w:szCs w:val="24"/>
+          <w:lang w:val="ro-RO"/>
+        </w:rPr>
+        <w:t>studiat</w:t>
+      </w:r>
+      <w:r>
+        <w:rPr>
+          <w:rFonts w:ascii="Times New Roman" w:hAnsi="Times New Roman" w:cs="Times New Roman"/>
+          <w:sz w:val="24"/>
+          <w:szCs w:val="24"/>
+          <w:lang w:val="ro-RO"/>
+        </w:rPr>
+        <w:t xml:space="preserve"> pentru această categorie</w:t>
+      </w:r>
+      <w:r>
+        <w:rPr>
+          <w:rFonts w:ascii="Times New Roman" w:hAnsi="Times New Roman" w:cs="Times New Roman"/>
+          <w:sz w:val="24"/>
+          <w:szCs w:val="24"/>
+          <w:lang w:val="ro-RO"/>
+        </w:rPr>
+        <w:t xml:space="preserve"> ..</w:t>
+      </w:r>
+    </w:p>
+    <w:p>
+      <w:pPr>
+        <w:pStyle w:val="NoSpacing"/>
+        <w:ind w:left="360" w:firstLine="360"/>
+        <w:rPr>
+          <w:rFonts w:ascii="Times New Roman" w:hAnsi="Times New Roman" w:cs="Times New Roman"/>
+          <w:sz w:val="24"/>
+          <w:szCs w:val="24"/>
+          <w:lang w:val="ro-RO"/>
+        </w:rPr>
+      </w:pPr>
+    </w:p>
+    <w:p>
+      <w:pPr>
+        <w:pStyle w:val="NoSpacing"/>
+        <w:rPr>
+          <w:rFonts w:ascii="Times New Roman" w:hAnsi="Times New Roman" w:cs="Times New Roman"/>
+          <w:b/>
+          <w:bCs/>
+          <w:sz w:val="28"/>
+          <w:szCs w:val="28"/>
+          <w:lang w:val="ro-RO"/>
+        </w:rPr>
+      </w:pPr>
+    </w:p>
+    <w:p>
+      <w:pPr>
+        <w:pStyle w:val="NoSpacing"/>
+        <w:ind w:left="360"/>
+        <w:rPr>
+          <w:rFonts w:ascii="Times New Roman" w:hAnsi="Times New Roman" w:cs="Times New Roman"/>
+          <w:b/>
+          <w:bCs/>
+          <w:sz w:val="24"/>
+          <w:szCs w:val="24"/>
+          <w:lang w:val="ro-RO"/>
+        </w:rPr>
+      </w:pPr>
+      <w:r>
+        <w:rPr>
+          <w:rFonts w:ascii="Times New Roman" w:hAnsi="Times New Roman" w:cs="Times New Roman"/>
+          <w:b/>
+          <w:bCs/>
+          <w:sz w:val="24"/>
+          <w:szCs w:val="24"/>
+          <w:lang w:val="ro-RO"/>
+        </w:rPr>
+        <w:t xml:space="preserve">3.1 </w:t>
+      </w:r>
+      <w:r>
+        <w:rPr>
+          <w:rFonts w:ascii="Times New Roman" w:hAnsi="Times New Roman" w:cs="Times New Roman"/>
+          <w:b/>
+          <w:bCs/>
+          <w:sz w:val="24"/>
+          <w:szCs w:val="24"/>
+          <w:lang w:val="ro-RO"/>
+        </w:rPr>
+        <w:t xml:space="preserve">Predicția consumului </w:t>
+      </w:r>
+      <w:r>
+        <w:rPr>
+          <w:rFonts w:ascii="Times New Roman" w:hAnsi="Times New Roman" w:cs="Times New Roman"/>
+          <w:b/>
+          <w:bCs/>
+          <w:sz w:val="24"/>
+          <w:szCs w:val="24"/>
+          <w:lang w:val="ro-RO"/>
+        </w:rPr>
+        <w:t>de energie</w:t>
+      </w:r>
+    </w:p>
+    <w:p>
+      <w:pPr>
+        <w:pStyle w:val="NoSpacing"/>
+        <w:ind w:left="360"/>
+        <w:rPr>
+          <w:rFonts w:ascii="Times New Roman" w:hAnsi="Times New Roman" w:cs="Times New Roman"/>
+          <w:b/>
+          <w:bCs/>
+          <w:sz w:val="24"/>
+          <w:szCs w:val="24"/>
+          <w:lang w:val="ro-RO"/>
+        </w:rPr>
+      </w:pPr>
+      <w:r>
+        <w:rPr>
+          <w:rFonts w:ascii="Times New Roman" w:hAnsi="Times New Roman" w:cs="Times New Roman"/>
+          <w:b/>
+          <w:bCs/>
+          <w:sz w:val="24"/>
+          <w:szCs w:val="24"/>
+          <w:lang w:val="ro-RO"/>
+        </w:rPr>
+        <w:t xml:space="preserve">3.2 </w:t>
+      </w:r>
+      <w:r>
+        <w:rPr>
+          <w:rFonts w:ascii="Times New Roman" w:hAnsi="Times New Roman" w:cs="Times New Roman"/>
+          <w:b/>
+          <w:bCs/>
+          <w:sz w:val="24"/>
+          <w:szCs w:val="24"/>
+          <w:lang w:val="ro-RO"/>
+        </w:rPr>
+        <w:t>Predicția temperaturii generate de către centrele de date</w:t>
+      </w:r>
+      <w:bookmarkStart w:id="0" w:name="_GoBack"/>
+      <w:bookmarkEnd w:id="0"/>
+    </w:p>
+    <w:p>
+      <w:pPr>
+        <w:pStyle w:val="NoSpacing"/>
+        <w:ind w:left="360"/>
+        <w:rPr>
+          <w:rFonts w:ascii="Times New Roman" w:hAnsi="Times New Roman" w:cs="Times New Roman"/>
+          <w:b/>
+          <w:bCs/>
+          <w:sz w:val="24"/>
+          <w:szCs w:val="24"/>
+          <w:lang w:val="ro-RO"/>
+        </w:rPr>
+      </w:pPr>
+      <w:r>
+        <w:rPr>
+          <w:rFonts w:ascii="Times New Roman" w:hAnsi="Times New Roman" w:cs="Times New Roman"/>
+          <w:b/>
+          <w:bCs/>
+          <w:sz w:val="24"/>
+          <w:szCs w:val="24"/>
+          <w:lang w:val="ro-RO"/>
+        </w:rPr>
+        <w:t>3.</w:t>
+      </w:r>
+      <w:r>
+        <w:rPr>
+          <w:rFonts w:ascii="Times New Roman" w:hAnsi="Times New Roman" w:cs="Times New Roman"/>
+          <w:b/>
+          <w:bCs/>
+          <w:sz w:val="24"/>
+          <w:szCs w:val="24"/>
+          <w:lang w:val="ro-RO"/>
+        </w:rPr>
+        <w:t>3</w:t>
+      </w:r>
+      <w:r>
+        <w:rPr>
+          <w:rFonts w:ascii="Times New Roman" w:hAnsi="Times New Roman" w:cs="Times New Roman"/>
+          <w:b/>
+          <w:bCs/>
+          <w:sz w:val="24"/>
+          <w:szCs w:val="24"/>
+          <w:lang w:val="ro-RO"/>
+        </w:rPr>
+        <w:t xml:space="preserve"> </w:t>
+      </w:r>
+      <w:r>
+        <w:rPr>
+          <w:rFonts w:ascii="Times New Roman" w:hAnsi="Times New Roman" w:cs="Times New Roman"/>
+          <w:b/>
+          <w:bCs/>
+          <w:sz w:val="24"/>
+          <w:szCs w:val="24"/>
+          <w:lang w:val="ro-RO"/>
+        </w:rPr>
+        <w:t>Predicția folosind LSTM</w:t>
+      </w:r>
+    </w:p>
+    <w:p>
+      <w:pPr>
+        <w:pStyle w:val="NoSpacing"/>
+        <w:ind w:left="360"/>
+        <w:rPr>
+          <w:rFonts w:ascii="Times New Roman" w:hAnsi="Times New Roman" w:cs="Times New Roman"/>
+          <w:b/>
+          <w:bCs/>
+          <w:sz w:val="28"/>
+          <w:szCs w:val="28"/>
+          <w:lang w:val="ro-RO"/>
+        </w:rPr>
+      </w:pPr>
+    </w:p>
+    <w:p>
+      <w:pPr>
+        <w:pStyle w:val="NoSpacing"/>
+        <w:rPr>
+          <w:rFonts w:ascii="Times New Roman" w:hAnsi="Times New Roman" w:cs="Times New Roman"/>
+          <w:b/>
+          <w:bCs/>
+          <w:sz w:val="28"/>
+          <w:szCs w:val="28"/>
+          <w:lang w:val="ro-RO"/>
+        </w:rPr>
+      </w:pPr>
     </w:p>
     <w:p>
       <w:pPr>
@@ -4169,18 +6351,21 @@
     </w:p>
     <w:tbl>
       <w:tblPr>
-        <w:tblStyle w:val="TableGrid"/>
+        <w:tblStyle w:val="GridTable4-Accent3"/>
         <w:tblW w:w="0" w:type="auto"/>
-        <w:tblInd w:w="360" w:type="dxa"/>
         <w:tblLook w:val="04A0" w:firstRow="1" w:lastRow="0" w:firstColumn="1" w:lastColumn="0" w:noHBand="0" w:noVBand="1"/>
       </w:tblPr>
       <w:tblGrid>
-        <w:gridCol w:w="4491"/>
-        <w:gridCol w:w="4499"/>
+        <w:gridCol w:w="4675"/>
+        <w:gridCol w:w="4675"/>
       </w:tblGrid>
       <w:tr>
+        <w:trPr>
+          <w:cnfStyle w:val="100000000000" w:firstRow="1" w:lastRow="0" w:firstColumn="0" w:lastColumn="0" w:oddVBand="0" w:evenVBand="0" w:oddHBand="0" w:evenHBand="0" w:firstRowFirstColumn="0" w:firstRowLastColumn="0" w:lastRowFirstColumn="0" w:lastRowLastColumn="0"/>
+        </w:trPr>
         <w:tc>
           <w:tcPr>
+            <w:cnfStyle w:val="001000000000" w:firstRow="0" w:lastRow="0" w:firstColumn="1" w:lastColumn="0" w:oddVBand="0" w:evenVBand="0" w:oddHBand="0" w:evenHBand="0" w:firstRowFirstColumn="0" w:firstRowLastColumn="0" w:lastRowFirstColumn="0" w:lastRowLastColumn="0"/>
             <w:tcW w:w="4675" w:type="dxa"/>
           </w:tcPr>
           <w:p>
@@ -4188,8 +6373,8 @@
               <w:pStyle w:val="NoSpacing"/>
               <w:rPr>
                 <w:rFonts w:ascii="Times New Roman" w:hAnsi="Times New Roman" w:cs="Times New Roman"/>
-                <w:b/>
-                <w:bCs/>
+                <w:b w:val="0"/>
+                <w:bCs w:val="0"/>
                 <w:sz w:val="24"/>
                 <w:szCs w:val="24"/>
                 <w:lang w:val="ro-RO"/>
@@ -4198,8 +6383,6 @@
             <w:r>
               <w:rPr>
                 <w:rFonts w:ascii="Times New Roman" w:hAnsi="Times New Roman" w:cs="Times New Roman"/>
-                <w:b/>
-                <w:bCs/>
                 <w:sz w:val="24"/>
                 <w:szCs w:val="24"/>
                 <w:lang w:val="ro-RO"/>
@@ -4215,10 +6398,11 @@
           <w:p>
             <w:pPr>
               <w:pStyle w:val="NoSpacing"/>
+              <w:cnfStyle w:val="100000000000" w:firstRow="1" w:lastRow="0" w:firstColumn="0" w:lastColumn="0" w:oddVBand="0" w:evenVBand="0" w:oddHBand="0" w:evenHBand="0" w:firstRowFirstColumn="0" w:firstRowLastColumn="0" w:lastRowFirstColumn="0" w:lastRowLastColumn="0"/>
               <w:rPr>
                 <w:rFonts w:ascii="Times New Roman" w:hAnsi="Times New Roman" w:cs="Times New Roman"/>
-                <w:b/>
-                <w:bCs/>
+                <w:b w:val="0"/>
+                <w:bCs w:val="0"/>
                 <w:sz w:val="24"/>
                 <w:szCs w:val="24"/>
                 <w:lang w:val="ro-RO"/>
@@ -4227,8 +6411,6 @@
             <w:r>
               <w:rPr>
                 <w:rFonts w:ascii="Times New Roman" w:hAnsi="Times New Roman" w:cs="Times New Roman"/>
-                <w:b/>
-                <w:bCs/>
                 <w:sz w:val="24"/>
                 <w:szCs w:val="24"/>
                 <w:lang w:val="ro-RO"/>
@@ -4239,8 +6421,12 @@
         </w:tc>
       </w:tr>
       <w:tr>
+        <w:trPr>
+          <w:cnfStyle w:val="000000100000" w:firstRow="0" w:lastRow="0" w:firstColumn="0" w:lastColumn="0" w:oddVBand="0" w:evenVBand="0" w:oddHBand="1" w:evenHBand="0" w:firstRowFirstColumn="0" w:firstRowLastColumn="0" w:lastRowFirstColumn="0" w:lastRowLastColumn="0"/>
+        </w:trPr>
         <w:tc>
           <w:tcPr>
+            <w:cnfStyle w:val="001000000000" w:firstRow="0" w:lastRow="0" w:firstColumn="1" w:lastColumn="0" w:oddVBand="0" w:evenVBand="0" w:oddHBand="0" w:evenHBand="0" w:firstRowFirstColumn="0" w:firstRowLastColumn="0" w:lastRowFirstColumn="0" w:lastRowLastColumn="0"/>
             <w:tcW w:w="4675" w:type="dxa"/>
           </w:tcPr>
           <w:p>
@@ -4271,6 +6457,7 @@
           <w:p>
             <w:pPr>
               <w:pStyle w:val="NoSpacing"/>
+              <w:cnfStyle w:val="000000100000" w:firstRow="0" w:lastRow="0" w:firstColumn="0" w:lastColumn="0" w:oddVBand="0" w:evenVBand="0" w:oddHBand="1" w:evenHBand="0" w:firstRowFirstColumn="0" w:firstRowLastColumn="0" w:lastRowFirstColumn="0" w:lastRowLastColumn="0"/>
               <w:rPr>
                 <w:rFonts w:ascii="Times New Roman" w:hAnsi="Times New Roman" w:cs="Times New Roman"/>
                 <w:b/>
@@ -4297,6 +6484,7 @@
       <w:tr>
         <w:tc>
           <w:tcPr>
+            <w:cnfStyle w:val="001000000000" w:firstRow="0" w:lastRow="0" w:firstColumn="1" w:lastColumn="0" w:oddVBand="0" w:evenVBand="0" w:oddHBand="0" w:evenHBand="0" w:firstRowFirstColumn="0" w:firstRowLastColumn="0" w:lastRowFirstColumn="0" w:lastRowLastColumn="0"/>
             <w:tcW w:w="4675" w:type="dxa"/>
           </w:tcPr>
           <w:p>
@@ -4327,6 +6515,7 @@
           <w:p>
             <w:pPr>
               <w:pStyle w:val="NoSpacing"/>
+              <w:cnfStyle w:val="000000000000" w:firstRow="0" w:lastRow="0" w:firstColumn="0" w:lastColumn="0" w:oddVBand="0" w:evenVBand="0" w:oddHBand="0" w:evenHBand="0" w:firstRowFirstColumn="0" w:firstRowLastColumn="0" w:lastRowFirstColumn="0" w:lastRowLastColumn="0"/>
               <w:rPr>
                 <w:rFonts w:ascii="Times New Roman" w:hAnsi="Times New Roman" w:cs="Times New Roman"/>
                 <w:b/>
@@ -4351,8 +6540,12 @@
         </w:tc>
       </w:tr>
       <w:tr>
+        <w:trPr>
+          <w:cnfStyle w:val="000000100000" w:firstRow="0" w:lastRow="0" w:firstColumn="0" w:lastColumn="0" w:oddVBand="0" w:evenVBand="0" w:oddHBand="1" w:evenHBand="0" w:firstRowFirstColumn="0" w:firstRowLastColumn="0" w:lastRowFirstColumn="0" w:lastRowLastColumn="0"/>
+        </w:trPr>
         <w:tc>
           <w:tcPr>
+            <w:cnfStyle w:val="001000000000" w:firstRow="0" w:lastRow="0" w:firstColumn="1" w:lastColumn="0" w:oddVBand="0" w:evenVBand="0" w:oddHBand="0" w:evenHBand="0" w:firstRowFirstColumn="0" w:firstRowLastColumn="0" w:lastRowFirstColumn="0" w:lastRowLastColumn="0"/>
             <w:tcW w:w="4675" w:type="dxa"/>
           </w:tcPr>
           <w:p>
@@ -4383,6 +6576,7 @@
           <w:p>
             <w:pPr>
               <w:pStyle w:val="NoSpacing"/>
+              <w:cnfStyle w:val="000000100000" w:firstRow="0" w:lastRow="0" w:firstColumn="0" w:lastColumn="0" w:oddVBand="0" w:evenVBand="0" w:oddHBand="1" w:evenHBand="0" w:firstRowFirstColumn="0" w:firstRowLastColumn="0" w:lastRowFirstColumn="0" w:lastRowLastColumn="0"/>
               <w:rPr>
                 <w:rFonts w:ascii="Times New Roman" w:hAnsi="Times New Roman" w:cs="Times New Roman"/>
                 <w:sz w:val="24"/>
@@ -4673,7 +6867,6 @@
           <w:szCs w:val="24"/>
           <w:lang w:val="ro-RO"/>
         </w:rPr>
-        <w:lastRenderedPageBreak/>
         <w:t xml:space="preserve">[4] </w:t>
       </w:r>
       <w:r>
@@ -4756,6 +6949,7 @@
       <w:pPr>
         <w:pStyle w:val="NoSpacing"/>
         <w:rPr>
+          <w:rStyle w:val="Hyperlink"/>
           <w:rFonts w:ascii="Times New Roman" w:hAnsi="Times New Roman" w:cs="Times New Roman"/>
           <w:sz w:val="24"/>
           <w:szCs w:val="24"/>
@@ -4801,6 +6995,903 @@
           <w:t>https://www.iea.org/reports/tracking-buildings/data-centres-and-data-transmission-networks</w:t>
         </w:r>
       </w:hyperlink>
+    </w:p>
+    <w:p>
+      <w:pPr>
+        <w:pStyle w:val="NoSpacing"/>
+        <w:rPr>
+          <w:rStyle w:val="Hyperlink"/>
+          <w:rFonts w:ascii="Times New Roman" w:hAnsi="Times New Roman" w:cs="Times New Roman"/>
+          <w:sz w:val="24"/>
+          <w:szCs w:val="24"/>
+          <w:lang w:val="ro-RO"/>
+        </w:rPr>
+      </w:pPr>
+    </w:p>
+    <w:p>
+      <w:pPr>
+        <w:pStyle w:val="NoSpacing"/>
+        <w:rPr>
+          <w:rFonts w:ascii="Times New Roman" w:hAnsi="Times New Roman" w:cs="Times New Roman"/>
+          <w:i/>
+          <w:iCs/>
+          <w:sz w:val="24"/>
+          <w:szCs w:val="24"/>
+          <w:lang w:val="ro-RO"/>
+        </w:rPr>
+      </w:pPr>
+      <w:r>
+        <w:rPr>
+          <w:rFonts w:ascii="Times New Roman" w:hAnsi="Times New Roman" w:cs="Times New Roman"/>
+          <w:sz w:val="24"/>
+          <w:szCs w:val="24"/>
+          <w:lang w:val="ro-RO"/>
+        </w:rPr>
+        <w:t>[</w:t>
+      </w:r>
+      <w:r>
+        <w:rPr>
+          <w:rFonts w:ascii="Times New Roman" w:hAnsi="Times New Roman" w:cs="Times New Roman"/>
+          <w:sz w:val="24"/>
+          <w:szCs w:val="24"/>
+          <w:lang w:val="ro-RO"/>
+        </w:rPr>
+        <w:t>7</w:t>
+      </w:r>
+      <w:r>
+        <w:rPr>
+          <w:rFonts w:ascii="Times New Roman" w:hAnsi="Times New Roman" w:cs="Times New Roman"/>
+          <w:sz w:val="24"/>
+          <w:szCs w:val="24"/>
+          <w:lang w:val="ro-RO"/>
+        </w:rPr>
+        <w:t xml:space="preserve">] Bassam M. AbuAl-Foul, </w:t>
+      </w:r>
+      <w:r>
+        <w:rPr>
+          <w:rFonts w:ascii="Times New Roman" w:hAnsi="Times New Roman" w:cs="Times New Roman"/>
+          <w:i/>
+          <w:iCs/>
+          <w:sz w:val="24"/>
+          <w:szCs w:val="24"/>
+          <w:lang w:val="ro-RO"/>
+        </w:rPr>
+        <w:t>Forecasting Energy Demand in Jordan Using Artificial</w:t>
+      </w:r>
+    </w:p>
+    <w:p>
+      <w:pPr>
+        <w:pStyle w:val="NoSpacing"/>
+        <w:rPr>
+          <w:rFonts w:ascii="Times New Roman" w:hAnsi="Times New Roman" w:cs="Times New Roman"/>
+          <w:sz w:val="24"/>
+          <w:szCs w:val="24"/>
+          <w:lang w:val="ro-RO"/>
+        </w:rPr>
+      </w:pPr>
+      <w:r>
+        <w:rPr>
+          <w:rFonts w:ascii="Times New Roman" w:hAnsi="Times New Roman" w:cs="Times New Roman"/>
+          <w:i/>
+          <w:iCs/>
+          <w:sz w:val="24"/>
+          <w:szCs w:val="24"/>
+          <w:lang w:val="ro-RO"/>
+        </w:rPr>
+        <w:t>Neural Networks</w:t>
+      </w:r>
+      <w:r>
+        <w:rPr>
+          <w:rFonts w:ascii="Times New Roman" w:hAnsi="Times New Roman" w:cs="Times New Roman"/>
+          <w:sz w:val="24"/>
+          <w:szCs w:val="24"/>
+          <w:lang w:val="ro-RO"/>
+        </w:rPr>
+        <w:t>, 2012</w:t>
+      </w:r>
+    </w:p>
+    <w:p>
+      <w:pPr>
+        <w:pStyle w:val="NoSpacing"/>
+        <w:rPr>
+          <w:rFonts w:ascii="Times New Roman" w:hAnsi="Times New Roman" w:cs="Times New Roman"/>
+          <w:sz w:val="24"/>
+          <w:szCs w:val="24"/>
+          <w:lang w:val="ro-RO"/>
+        </w:rPr>
+      </w:pPr>
+    </w:p>
+    <w:p>
+      <w:pPr>
+        <w:pStyle w:val="NoSpacing"/>
+        <w:rPr>
+          <w:rFonts w:ascii="Times New Roman" w:hAnsi="Times New Roman" w:cs="Times New Roman"/>
+          <w:i/>
+          <w:iCs/>
+          <w:sz w:val="24"/>
+          <w:szCs w:val="24"/>
+          <w:lang w:val="ro-RO"/>
+        </w:rPr>
+      </w:pPr>
+      <w:r>
+        <w:rPr>
+          <w:rFonts w:ascii="Times New Roman" w:hAnsi="Times New Roman" w:cs="Times New Roman"/>
+          <w:sz w:val="24"/>
+          <w:szCs w:val="24"/>
+          <w:lang w:val="ro-RO"/>
+        </w:rPr>
+        <w:t>[</w:t>
+      </w:r>
+      <w:r>
+        <w:rPr>
+          <w:rFonts w:ascii="Times New Roman" w:hAnsi="Times New Roman" w:cs="Times New Roman"/>
+          <w:sz w:val="24"/>
+          <w:szCs w:val="24"/>
+          <w:lang w:val="ro-RO"/>
+        </w:rPr>
+        <w:t>8</w:t>
+      </w:r>
+      <w:r>
+        <w:rPr>
+          <w:rFonts w:ascii="Times New Roman" w:hAnsi="Times New Roman" w:cs="Times New Roman"/>
+          <w:sz w:val="24"/>
+          <w:szCs w:val="24"/>
+          <w:lang w:val="ro-RO"/>
+        </w:rPr>
+        <w:t xml:space="preserve">] D. Datta, S. A. Tassou, D. Marriott, </w:t>
+      </w:r>
+      <w:r>
+        <w:rPr>
+          <w:rFonts w:ascii="Times New Roman" w:hAnsi="Times New Roman" w:cs="Times New Roman"/>
+          <w:i/>
+          <w:iCs/>
+          <w:sz w:val="24"/>
+          <w:szCs w:val="24"/>
+          <w:lang w:val="ro-RO"/>
+        </w:rPr>
+        <w:t>Application of Neural Networks for the</w:t>
+      </w:r>
+    </w:p>
+    <w:p>
+      <w:pPr>
+        <w:pStyle w:val="NoSpacing"/>
+        <w:rPr>
+          <w:rFonts w:ascii="Times New Roman" w:hAnsi="Times New Roman" w:cs="Times New Roman"/>
+          <w:sz w:val="24"/>
+          <w:szCs w:val="24"/>
+          <w:lang w:val="ro-RO"/>
+        </w:rPr>
+      </w:pPr>
+      <w:r>
+        <w:rPr>
+          <w:rFonts w:ascii="Times New Roman" w:hAnsi="Times New Roman" w:cs="Times New Roman"/>
+          <w:i/>
+          <w:iCs/>
+          <w:sz w:val="24"/>
+          <w:szCs w:val="24"/>
+          <w:lang w:val="ro-RO"/>
+        </w:rPr>
+        <w:t>Prediction of the Energy Consumption in a Supermarket</w:t>
+      </w:r>
+      <w:r>
+        <w:rPr>
+          <w:rFonts w:ascii="Times New Roman" w:hAnsi="Times New Roman" w:cs="Times New Roman"/>
+          <w:sz w:val="24"/>
+          <w:szCs w:val="24"/>
+          <w:lang w:val="ro-RO"/>
+        </w:rPr>
+        <w:t>, 1997</w:t>
+      </w:r>
+    </w:p>
+    <w:p>
+      <w:pPr>
+        <w:pStyle w:val="NoSpacing"/>
+        <w:rPr>
+          <w:rFonts w:ascii="Times New Roman" w:hAnsi="Times New Roman" w:cs="Times New Roman"/>
+          <w:sz w:val="24"/>
+          <w:szCs w:val="24"/>
+          <w:lang w:val="ro-RO"/>
+        </w:rPr>
+      </w:pPr>
+    </w:p>
+    <w:p>
+      <w:pPr>
+        <w:pStyle w:val="NoSpacing"/>
+        <w:rPr>
+          <w:rFonts w:ascii="Times New Roman" w:hAnsi="Times New Roman" w:cs="Times New Roman"/>
+          <w:i/>
+          <w:iCs/>
+          <w:sz w:val="24"/>
+          <w:szCs w:val="24"/>
+          <w:lang w:val="ro-RO"/>
+        </w:rPr>
+      </w:pPr>
+      <w:r>
+        <w:rPr>
+          <w:rFonts w:ascii="Times New Roman" w:hAnsi="Times New Roman" w:cs="Times New Roman"/>
+          <w:sz w:val="24"/>
+          <w:szCs w:val="24"/>
+          <w:lang w:val="ro-RO"/>
+        </w:rPr>
+        <w:t>[</w:t>
+      </w:r>
+      <w:r>
+        <w:rPr>
+          <w:rFonts w:ascii="Times New Roman" w:hAnsi="Times New Roman" w:cs="Times New Roman"/>
+          <w:sz w:val="24"/>
+          <w:szCs w:val="24"/>
+          <w:lang w:val="ro-RO"/>
+        </w:rPr>
+        <w:t>9</w:t>
+      </w:r>
+      <w:r>
+        <w:rPr>
+          <w:rFonts w:ascii="Times New Roman" w:hAnsi="Times New Roman" w:cs="Times New Roman"/>
+          <w:sz w:val="24"/>
+          <w:szCs w:val="24"/>
+          <w:lang w:val="ro-RO"/>
+        </w:rPr>
+        <w:t xml:space="preserve">] G. E. Nasr, E. A. Badr and M. R. Younes, </w:t>
+      </w:r>
+      <w:r>
+        <w:rPr>
+          <w:rFonts w:ascii="Times New Roman" w:hAnsi="Times New Roman" w:cs="Times New Roman"/>
+          <w:i/>
+          <w:iCs/>
+          <w:sz w:val="24"/>
+          <w:szCs w:val="24"/>
+          <w:lang w:val="ro-RO"/>
+        </w:rPr>
+        <w:t>Neural Networks in Forecasting Electrical</w:t>
+      </w:r>
+    </w:p>
+    <w:p>
+      <w:pPr>
+        <w:pStyle w:val="NoSpacing"/>
+        <w:rPr>
+          <w:rFonts w:ascii="Times New Roman" w:hAnsi="Times New Roman" w:cs="Times New Roman"/>
+          <w:sz w:val="24"/>
+          <w:szCs w:val="24"/>
+          <w:lang w:val="ro-RO"/>
+        </w:rPr>
+      </w:pPr>
+      <w:r>
+        <w:rPr>
+          <w:rFonts w:ascii="Times New Roman" w:hAnsi="Times New Roman" w:cs="Times New Roman"/>
+          <w:i/>
+          <w:iCs/>
+          <w:sz w:val="24"/>
+          <w:szCs w:val="24"/>
+          <w:lang w:val="ro-RO"/>
+        </w:rPr>
+        <w:t>Energy Consumption</w:t>
+      </w:r>
+      <w:r>
+        <w:rPr>
+          <w:rFonts w:ascii="Times New Roman" w:hAnsi="Times New Roman" w:cs="Times New Roman"/>
+          <w:sz w:val="24"/>
+          <w:szCs w:val="24"/>
+          <w:lang w:val="ro-RO"/>
+        </w:rPr>
+        <w:t>, 2001</w:t>
+      </w:r>
+    </w:p>
+    <w:p>
+      <w:pPr>
+        <w:pStyle w:val="NoSpacing"/>
+        <w:rPr>
+          <w:rFonts w:ascii="Times New Roman" w:hAnsi="Times New Roman" w:cs="Times New Roman"/>
+          <w:sz w:val="24"/>
+          <w:szCs w:val="24"/>
+          <w:lang w:val="ro-RO"/>
+        </w:rPr>
+      </w:pPr>
+    </w:p>
+    <w:p>
+      <w:pPr>
+        <w:pStyle w:val="NoSpacing"/>
+        <w:rPr>
+          <w:rFonts w:ascii="Times New Roman" w:hAnsi="Times New Roman" w:cs="Times New Roman"/>
+          <w:sz w:val="24"/>
+          <w:szCs w:val="24"/>
+        </w:rPr>
+      </w:pPr>
+      <w:r>
+        <w:rPr>
+          <w:rFonts w:ascii="Times New Roman" w:hAnsi="Times New Roman" w:cs="Times New Roman"/>
+          <w:sz w:val="24"/>
+          <w:szCs w:val="24"/>
+        </w:rPr>
+        <w:t xml:space="preserve">[10] </w:t>
+      </w:r>
+      <w:r>
+        <w:rPr>
+          <w:rFonts w:ascii="Times New Roman" w:hAnsi="Times New Roman" w:cs="Times New Roman"/>
+          <w:sz w:val="24"/>
+          <w:szCs w:val="24"/>
+        </w:rPr>
+        <w:t>Marcel Antal, Tudor Cioara, Ionut Anghel, Claudia Pop and Ioan Salomie</w:t>
+      </w:r>
+      <w:r>
+        <w:rPr>
+          <w:rFonts w:ascii="Times New Roman" w:hAnsi="Times New Roman" w:cs="Times New Roman"/>
+          <w:sz w:val="24"/>
+          <w:szCs w:val="24"/>
+        </w:rPr>
+        <w:t xml:space="preserve">, </w:t>
+      </w:r>
+      <w:r>
+        <w:rPr>
+          <w:rFonts w:ascii="Times New Roman" w:hAnsi="Times New Roman" w:cs="Times New Roman"/>
+          <w:i/>
+          <w:iCs/>
+          <w:sz w:val="24"/>
+          <w:szCs w:val="24"/>
+        </w:rPr>
+        <w:t>Transforming Data Centers in Active Thermal Energy Players in Nearby Neighborhoods</w:t>
+      </w:r>
+      <w:r>
+        <w:rPr>
+          <w:rFonts w:ascii="Times New Roman" w:hAnsi="Times New Roman" w:cs="Times New Roman"/>
+          <w:i/>
+          <w:iCs/>
+          <w:sz w:val="24"/>
+          <w:szCs w:val="24"/>
+        </w:rPr>
+        <w:t>,</w:t>
+      </w:r>
+      <w:r>
+        <w:rPr>
+          <w:rFonts w:ascii="Times New Roman" w:hAnsi="Times New Roman" w:cs="Times New Roman"/>
+          <w:i/>
+          <w:iCs/>
+          <w:sz w:val="24"/>
+          <w:szCs w:val="24"/>
+        </w:rPr>
+        <w:t xml:space="preserve"> </w:t>
+      </w:r>
+      <w:r>
+        <w:rPr>
+          <w:rFonts w:ascii="Times New Roman" w:hAnsi="Times New Roman" w:cs="Times New Roman"/>
+          <w:sz w:val="24"/>
+          <w:szCs w:val="24"/>
+        </w:rPr>
+        <w:t>MDPI</w:t>
+      </w:r>
+      <w:r>
+        <w:rPr>
+          <w:rFonts w:ascii="Times New Roman" w:hAnsi="Times New Roman" w:cs="Times New Roman"/>
+          <w:sz w:val="24"/>
+          <w:szCs w:val="24"/>
+        </w:rPr>
+        <w:t>,</w:t>
+      </w:r>
+      <w:r>
+        <w:rPr>
+          <w:rFonts w:ascii="Times New Roman" w:hAnsi="Times New Roman" w:cs="Times New Roman"/>
+          <w:sz w:val="24"/>
+          <w:szCs w:val="24"/>
+        </w:rPr>
+        <w:t xml:space="preserve"> </w:t>
+      </w:r>
+      <w:r>
+        <w:rPr>
+          <w:rFonts w:ascii="Times New Roman" w:hAnsi="Times New Roman" w:cs="Times New Roman"/>
+          <w:sz w:val="24"/>
+          <w:szCs w:val="24"/>
+        </w:rPr>
+        <w:t>2019</w:t>
+      </w:r>
+    </w:p>
+    <w:p>
+      <w:pPr>
+        <w:pStyle w:val="NoSpacing"/>
+        <w:rPr>
+          <w:rFonts w:ascii="Times New Roman" w:hAnsi="Times New Roman" w:cs="Times New Roman"/>
+          <w:sz w:val="24"/>
+          <w:szCs w:val="24"/>
+        </w:rPr>
+      </w:pPr>
+    </w:p>
+    <w:p>
+      <w:pPr>
+        <w:pStyle w:val="NoSpacing"/>
+        <w:rPr>
+          <w:rFonts w:ascii="Times New Roman" w:hAnsi="Times New Roman" w:cs="Times New Roman"/>
+          <w:sz w:val="24"/>
+          <w:szCs w:val="24"/>
+        </w:rPr>
+      </w:pPr>
+      <w:r>
+        <w:rPr>
+          <w:rFonts w:ascii="Times New Roman" w:hAnsi="Times New Roman" w:cs="Times New Roman"/>
+          <w:sz w:val="24"/>
+          <w:szCs w:val="24"/>
+        </w:rPr>
+        <w:t xml:space="preserve">[11] </w:t>
+      </w:r>
+      <w:r>
+        <w:rPr>
+          <w:rFonts w:ascii="Times New Roman" w:hAnsi="Times New Roman" w:cs="Times New Roman"/>
+          <w:sz w:val="24"/>
+          <w:szCs w:val="24"/>
+        </w:rPr>
+        <w:t>Marcel Antal, Tudor Cioara, Ionut Anghel, Radoslaw Gorzenski,</w:t>
+      </w:r>
+      <w:r>
+        <w:rPr>
+          <w:rFonts w:ascii="Times New Roman" w:hAnsi="Times New Roman" w:cs="Times New Roman"/>
+          <w:sz w:val="24"/>
+          <w:szCs w:val="24"/>
+        </w:rPr>
+        <w:t xml:space="preserve"> </w:t>
+      </w:r>
+      <w:r>
+        <w:rPr>
+          <w:rFonts w:ascii="Times New Roman" w:hAnsi="Times New Roman" w:cs="Times New Roman"/>
+          <w:sz w:val="24"/>
+          <w:szCs w:val="24"/>
+        </w:rPr>
+        <w:t>Radoslaw Januszewski,</w:t>
+      </w:r>
+      <w:r>
+        <w:rPr>
+          <w:rFonts w:ascii="Times New Roman" w:hAnsi="Times New Roman" w:cs="Times New Roman"/>
+          <w:sz w:val="24"/>
+          <w:szCs w:val="24"/>
+        </w:rPr>
+        <w:t xml:space="preserve"> </w:t>
+      </w:r>
+      <w:r>
+        <w:rPr>
+          <w:rFonts w:ascii="Times New Roman" w:hAnsi="Times New Roman" w:cs="Times New Roman"/>
+          <w:sz w:val="24"/>
+          <w:szCs w:val="24"/>
+        </w:rPr>
+        <w:t>Ariel Oleksiak, Wojciech Piatek, Claudia Pop, Ioan Salomie and Wojciech Szeliga</w:t>
+      </w:r>
+      <w:r>
+        <w:rPr>
+          <w:rFonts w:ascii="Times New Roman" w:hAnsi="Times New Roman" w:cs="Times New Roman"/>
+          <w:sz w:val="24"/>
+          <w:szCs w:val="24"/>
+        </w:rPr>
+        <w:t xml:space="preserve">, </w:t>
+      </w:r>
+      <w:r>
+        <w:rPr>
+          <w:rFonts w:ascii="Times New Roman" w:hAnsi="Times New Roman" w:cs="Times New Roman"/>
+          <w:i/>
+          <w:iCs/>
+          <w:sz w:val="24"/>
+          <w:szCs w:val="24"/>
+        </w:rPr>
+        <w:t>Reuse of Data Center Waste Heat in Nearby Neighborhoods: A Neural Networks-Based Prediction Model</w:t>
+      </w:r>
+      <w:r>
+        <w:rPr>
+          <w:rFonts w:ascii="Times New Roman" w:hAnsi="Times New Roman" w:cs="Times New Roman"/>
+          <w:i/>
+          <w:iCs/>
+          <w:sz w:val="24"/>
+          <w:szCs w:val="24"/>
+        </w:rPr>
+        <w:t>,</w:t>
+      </w:r>
+      <w:r>
+        <w:rPr>
+          <w:rFonts w:ascii="Times New Roman" w:hAnsi="Times New Roman" w:cs="Times New Roman"/>
+          <w:sz w:val="24"/>
+          <w:szCs w:val="24"/>
+        </w:rPr>
+        <w:t xml:space="preserve"> MDPI</w:t>
+      </w:r>
+      <w:r>
+        <w:rPr>
+          <w:rFonts w:ascii="Times New Roman" w:hAnsi="Times New Roman" w:cs="Times New Roman"/>
+          <w:sz w:val="24"/>
+          <w:szCs w:val="24"/>
+        </w:rPr>
+        <w:t>,</w:t>
+      </w:r>
+      <w:r>
+        <w:rPr>
+          <w:rFonts w:ascii="Times New Roman" w:hAnsi="Times New Roman" w:cs="Times New Roman"/>
+          <w:i/>
+          <w:iCs/>
+          <w:sz w:val="24"/>
+          <w:szCs w:val="24"/>
+        </w:rPr>
+        <w:t xml:space="preserve"> </w:t>
+      </w:r>
+      <w:r>
+        <w:rPr>
+          <w:rFonts w:ascii="Times New Roman" w:hAnsi="Times New Roman" w:cs="Times New Roman"/>
+          <w:sz w:val="24"/>
+          <w:szCs w:val="24"/>
+        </w:rPr>
+        <w:t>2019</w:t>
+      </w:r>
+    </w:p>
+    <w:p>
+      <w:pPr>
+        <w:pStyle w:val="NoSpacing"/>
+        <w:rPr>
+          <w:rFonts w:ascii="Times New Roman" w:hAnsi="Times New Roman" w:cs="Times New Roman"/>
+          <w:sz w:val="24"/>
+          <w:szCs w:val="24"/>
+        </w:rPr>
+      </w:pPr>
+    </w:p>
+    <w:p>
+      <w:pPr>
+        <w:pStyle w:val="NoSpacing"/>
+        <w:rPr>
+          <w:rFonts w:ascii="Times New Roman" w:hAnsi="Times New Roman" w:cs="Times New Roman"/>
+          <w:sz w:val="24"/>
+          <w:szCs w:val="24"/>
+        </w:rPr>
+      </w:pPr>
+      <w:r>
+        <w:rPr>
+          <w:rFonts w:ascii="Times New Roman" w:hAnsi="Times New Roman" w:cs="Times New Roman"/>
+          <w:sz w:val="24"/>
+          <w:szCs w:val="24"/>
+        </w:rPr>
+        <w:t>[12]</w:t>
+      </w:r>
+      <w:r>
+        <w:rPr>
+          <w:rFonts w:ascii="Times New Roman" w:hAnsi="Times New Roman" w:cs="Times New Roman"/>
+          <w:sz w:val="24"/>
+          <w:szCs w:val="24"/>
+        </w:rPr>
+        <w:t xml:space="preserve"> </w:t>
+      </w:r>
+      <w:r>
+        <w:rPr>
+          <w:rFonts w:ascii="Times New Roman" w:hAnsi="Times New Roman" w:cs="Times New Roman"/>
+          <w:sz w:val="24"/>
+          <w:szCs w:val="24"/>
+        </w:rPr>
+        <w:t>Ha</w:t>
+      </w:r>
+      <w:r>
+        <w:rPr>
+          <w:rFonts w:ascii="Times New Roman" w:hAnsi="Times New Roman" w:cs="Times New Roman"/>
+          <w:sz w:val="24"/>
+          <w:szCs w:val="24"/>
+        </w:rPr>
+        <w:t>ș</w:t>
+      </w:r>
+      <w:r>
+        <w:rPr>
+          <w:rFonts w:ascii="Times New Roman" w:hAnsi="Times New Roman" w:cs="Times New Roman"/>
+          <w:sz w:val="24"/>
+          <w:szCs w:val="24"/>
+        </w:rPr>
+        <w:t>im Sak, Andrew Senior, Francoise Beaufays</w:t>
+      </w:r>
+      <w:r>
+        <w:rPr>
+          <w:rFonts w:ascii="Times New Roman" w:hAnsi="Times New Roman" w:cs="Times New Roman"/>
+          <w:sz w:val="24"/>
+          <w:szCs w:val="24"/>
+        </w:rPr>
+        <w:t xml:space="preserve">, </w:t>
+      </w:r>
+      <w:r>
+        <w:rPr>
+          <w:rFonts w:ascii="Times New Roman" w:hAnsi="Times New Roman" w:cs="Times New Roman"/>
+          <w:i/>
+          <w:iCs/>
+          <w:sz w:val="24"/>
+          <w:szCs w:val="24"/>
+        </w:rPr>
+        <w:t xml:space="preserve">Long Short-Term Memory Recurrent Neural Network Architectures for Large Scale Acoustic Modeling, </w:t>
+      </w:r>
+      <w:r>
+        <w:rPr>
+          <w:rFonts w:ascii="Times New Roman" w:hAnsi="Times New Roman" w:cs="Times New Roman"/>
+          <w:i/>
+          <w:iCs/>
+          <w:sz w:val="24"/>
+          <w:szCs w:val="24"/>
+        </w:rPr>
+        <w:t>Google</w:t>
+      </w:r>
+      <w:r>
+        <w:rPr>
+          <w:rFonts w:ascii="Times New Roman" w:hAnsi="Times New Roman" w:cs="Times New Roman"/>
+          <w:sz w:val="24"/>
+          <w:szCs w:val="24"/>
+        </w:rPr>
+        <w:t>, USA</w:t>
+      </w:r>
+    </w:p>
+    <w:p>
+      <w:pPr>
+        <w:pStyle w:val="NoSpacing"/>
+        <w:rPr>
+          <w:rFonts w:ascii="Times New Roman" w:hAnsi="Times New Roman" w:cs="Times New Roman"/>
+          <w:sz w:val="24"/>
+          <w:szCs w:val="24"/>
+        </w:rPr>
+      </w:pPr>
+    </w:p>
+    <w:p>
+      <w:pPr>
+        <w:pStyle w:val="NoSpacing"/>
+        <w:rPr>
+          <w:rFonts w:ascii="Times New Roman" w:hAnsi="Times New Roman" w:cs="Times New Roman"/>
+          <w:sz w:val="24"/>
+          <w:szCs w:val="24"/>
+        </w:rPr>
+      </w:pPr>
+      <w:r>
+        <w:rPr>
+          <w:rFonts w:ascii="Times New Roman" w:hAnsi="Times New Roman" w:cs="Times New Roman"/>
+          <w:sz w:val="24"/>
+          <w:szCs w:val="24"/>
+        </w:rPr>
+        <w:t>[13]</w:t>
+      </w:r>
+      <w:r>
+        <w:rPr>
+          <w:rFonts w:ascii="Times New Roman" w:hAnsi="Times New Roman" w:cs="Times New Roman"/>
+          <w:sz w:val="24"/>
+          <w:szCs w:val="24"/>
+        </w:rPr>
+        <w:t xml:space="preserve"> </w:t>
+      </w:r>
+      <w:r>
+        <w:rPr>
+          <w:rFonts w:ascii="Times New Roman" w:hAnsi="Times New Roman" w:cs="Times New Roman"/>
+          <w:sz w:val="24"/>
+          <w:szCs w:val="24"/>
+        </w:rPr>
+        <w:t>Murtaza Roondiwala, Harshal Patel, Shraddha Varma</w:t>
+      </w:r>
+      <w:r>
+        <w:rPr>
+          <w:rFonts w:ascii="Times New Roman" w:hAnsi="Times New Roman" w:cs="Times New Roman"/>
+          <w:sz w:val="24"/>
+          <w:szCs w:val="24"/>
+        </w:rPr>
+        <w:t xml:space="preserve">, </w:t>
+      </w:r>
+      <w:r>
+        <w:rPr>
+          <w:rFonts w:ascii="Times New Roman" w:hAnsi="Times New Roman" w:cs="Times New Roman"/>
+          <w:i/>
+          <w:iCs/>
+          <w:sz w:val="24"/>
+          <w:szCs w:val="24"/>
+        </w:rPr>
+        <w:t>Predicting Stock Prices Using LSTM</w:t>
+      </w:r>
+      <w:r>
+        <w:rPr>
+          <w:rFonts w:ascii="Times New Roman" w:hAnsi="Times New Roman" w:cs="Times New Roman"/>
+          <w:i/>
+          <w:iCs/>
+          <w:sz w:val="24"/>
+          <w:szCs w:val="24"/>
+        </w:rPr>
+        <w:t xml:space="preserve">, </w:t>
+      </w:r>
+      <w:r>
+        <w:rPr>
+          <w:rFonts w:ascii="Times New Roman" w:hAnsi="Times New Roman" w:cs="Times New Roman"/>
+          <w:sz w:val="24"/>
+          <w:szCs w:val="24"/>
+        </w:rPr>
+        <w:t>I</w:t>
+      </w:r>
+      <w:r>
+        <w:rPr>
+          <w:rFonts w:ascii="Times New Roman" w:hAnsi="Times New Roman" w:cs="Times New Roman"/>
+          <w:sz w:val="24"/>
+          <w:szCs w:val="24"/>
+        </w:rPr>
+        <w:t>nternational Journal of Science and Research</w:t>
+      </w:r>
+      <w:r>
+        <w:rPr>
+          <w:rFonts w:ascii="Times New Roman" w:hAnsi="Times New Roman" w:cs="Times New Roman"/>
+          <w:sz w:val="24"/>
+          <w:szCs w:val="24"/>
+        </w:rPr>
+        <w:t>, 2015</w:t>
+      </w:r>
+    </w:p>
+    <w:p>
+      <w:pPr>
+        <w:pStyle w:val="NoSpacing"/>
+        <w:rPr>
+          <w:rFonts w:ascii="Times New Roman" w:hAnsi="Times New Roman" w:cs="Times New Roman"/>
+          <w:sz w:val="24"/>
+          <w:szCs w:val="24"/>
+        </w:rPr>
+      </w:pPr>
+    </w:p>
+    <w:p>
+      <w:pPr>
+        <w:pStyle w:val="NoSpacing"/>
+        <w:rPr>
+          <w:rFonts w:ascii="Times New Roman" w:hAnsi="Times New Roman" w:cs="Times New Roman"/>
+          <w:sz w:val="24"/>
+          <w:szCs w:val="24"/>
+        </w:rPr>
+      </w:pPr>
+      <w:r>
+        <w:rPr>
+          <w:rFonts w:ascii="Times New Roman" w:hAnsi="Times New Roman" w:cs="Times New Roman"/>
+          <w:sz w:val="24"/>
+          <w:szCs w:val="24"/>
+        </w:rPr>
+        <w:t>[14]</w:t>
+      </w:r>
+      <w:r>
+        <w:rPr>
+          <w:rFonts w:ascii="Times New Roman" w:hAnsi="Times New Roman" w:cs="Times New Roman"/>
+          <w:sz w:val="24"/>
+          <w:szCs w:val="24"/>
+        </w:rPr>
+        <w:t xml:space="preserve"> </w:t>
+      </w:r>
+      <w:r>
+        <w:rPr>
+          <w:rFonts w:ascii="Times New Roman" w:hAnsi="Times New Roman" w:cs="Times New Roman"/>
+          <w:sz w:val="24"/>
+          <w:szCs w:val="24"/>
+        </w:rPr>
+        <w:t>Xuan Zhang, Xun Liang, Aakas Zhiyuli, Shusen Zhang, Rui Xu, and Bo Wu</w:t>
+      </w:r>
+      <w:r>
+        <w:rPr>
+          <w:rFonts w:ascii="Times New Roman" w:hAnsi="Times New Roman" w:cs="Times New Roman"/>
+          <w:sz w:val="24"/>
+          <w:szCs w:val="24"/>
+        </w:rPr>
+        <w:t xml:space="preserve">, </w:t>
+      </w:r>
+      <w:r>
+        <w:rPr>
+          <w:rFonts w:ascii="Times New Roman" w:hAnsi="Times New Roman" w:cs="Times New Roman"/>
+          <w:i/>
+          <w:iCs/>
+          <w:sz w:val="24"/>
+          <w:szCs w:val="24"/>
+        </w:rPr>
+        <w:t>AT-LSTM: An Attention-based LSTM Model for FinancialTime Series Prediction</w:t>
+      </w:r>
+      <w:r>
+        <w:rPr>
+          <w:rFonts w:ascii="Times New Roman" w:hAnsi="Times New Roman" w:cs="Times New Roman"/>
+          <w:sz w:val="24"/>
+          <w:szCs w:val="24"/>
+        </w:rPr>
+        <w:t xml:space="preserve">, </w:t>
+      </w:r>
+      <w:r>
+        <w:rPr>
+          <w:rFonts w:ascii="Times New Roman" w:hAnsi="Times New Roman" w:cs="Times New Roman"/>
+          <w:sz w:val="24"/>
+          <w:szCs w:val="24"/>
+        </w:rPr>
+        <w:t>2019</w:t>
+      </w:r>
+    </w:p>
+    <w:p>
+      <w:pPr>
+        <w:pStyle w:val="NoSpacing"/>
+        <w:rPr>
+          <w:rFonts w:ascii="Times New Roman" w:hAnsi="Times New Roman" w:cs="Times New Roman"/>
+          <w:sz w:val="24"/>
+          <w:szCs w:val="24"/>
+        </w:rPr>
+      </w:pPr>
+    </w:p>
+    <w:p>
+      <w:pPr>
+        <w:pStyle w:val="NoSpacing"/>
+        <w:rPr>
+          <w:rFonts w:ascii="Times New Roman" w:hAnsi="Times New Roman" w:cs="Times New Roman"/>
+          <w:sz w:val="24"/>
+          <w:szCs w:val="24"/>
+        </w:rPr>
+      </w:pPr>
+      <w:r>
+        <w:rPr>
+          <w:rFonts w:ascii="Times New Roman" w:hAnsi="Times New Roman" w:cs="Times New Roman"/>
+          <w:sz w:val="24"/>
+          <w:szCs w:val="24"/>
+        </w:rPr>
+        <w:t>[15]</w:t>
+      </w:r>
+      <w:r>
+        <w:rPr>
+          <w:rFonts w:ascii="Times New Roman" w:hAnsi="Times New Roman" w:cs="Times New Roman"/>
+          <w:sz w:val="24"/>
+          <w:szCs w:val="24"/>
+        </w:rPr>
+        <w:t xml:space="preserve"> </w:t>
+      </w:r>
+      <w:r>
+        <w:rPr>
+          <w:rFonts w:ascii="Times New Roman" w:hAnsi="Times New Roman" w:cs="Times New Roman"/>
+          <w:sz w:val="24"/>
+          <w:szCs w:val="24"/>
+        </w:rPr>
+        <w:t>Felix A. Gers</w:t>
+      </w:r>
+      <w:r>
+        <w:rPr>
+          <w:rFonts w:ascii="Times New Roman" w:hAnsi="Times New Roman" w:cs="Times New Roman"/>
+          <w:sz w:val="24"/>
+          <w:szCs w:val="24"/>
+        </w:rPr>
+        <w:t>,</w:t>
+      </w:r>
+      <w:r>
+        <w:rPr>
+          <w:rFonts w:ascii="Times New Roman" w:hAnsi="Times New Roman" w:cs="Times New Roman"/>
+          <w:sz w:val="24"/>
+          <w:szCs w:val="24"/>
+        </w:rPr>
+        <w:t xml:space="preserve"> Jurgen Schmidhuber</w:t>
+      </w:r>
+      <w:r>
+        <w:rPr>
+          <w:rFonts w:ascii="Times New Roman" w:hAnsi="Times New Roman" w:cs="Times New Roman"/>
+          <w:sz w:val="24"/>
+          <w:szCs w:val="24"/>
+        </w:rPr>
+        <w:t>,</w:t>
+      </w:r>
+      <w:r>
+        <w:rPr>
+          <w:rFonts w:ascii="Times New Roman" w:hAnsi="Times New Roman" w:cs="Times New Roman"/>
+          <w:sz w:val="24"/>
+          <w:szCs w:val="24"/>
+        </w:rPr>
+        <w:t xml:space="preserve"> Fred Cummins</w:t>
+      </w:r>
+      <w:r>
+        <w:rPr>
+          <w:rFonts w:ascii="Times New Roman" w:hAnsi="Times New Roman" w:cs="Times New Roman"/>
+          <w:sz w:val="24"/>
+          <w:szCs w:val="24"/>
+        </w:rPr>
+        <w:t xml:space="preserve">, </w:t>
+      </w:r>
+      <w:r>
+        <w:rPr>
+          <w:rFonts w:ascii="Times New Roman" w:hAnsi="Times New Roman" w:cs="Times New Roman"/>
+          <w:i/>
+          <w:iCs/>
+          <w:sz w:val="24"/>
+          <w:szCs w:val="24"/>
+        </w:rPr>
+        <w:t>Learning to Forget: Continual Prediction with LSTM</w:t>
+      </w:r>
+      <w:r>
+        <w:rPr>
+          <w:rFonts w:ascii="Times New Roman" w:hAnsi="Times New Roman" w:cs="Times New Roman"/>
+          <w:sz w:val="24"/>
+          <w:szCs w:val="24"/>
+        </w:rPr>
+        <w:t xml:space="preserve">, </w:t>
+      </w:r>
+      <w:r>
+        <w:rPr>
+          <w:rFonts w:ascii="Times New Roman" w:hAnsi="Times New Roman" w:cs="Times New Roman"/>
+          <w:sz w:val="24"/>
+          <w:szCs w:val="24"/>
+        </w:rPr>
+        <w:t>1999</w:t>
+      </w:r>
     </w:p>
     <w:sectPr>
       <w:footerReference w:type="default" r:id="rId14"/>
@@ -4919,6 +8010,119 @@
 <file path=word/numbering.xml><?xml version="1.0" encoding="utf-8"?>
 <w:numbering xmlns:wpc="http://schemas.microsoft.com/office/word/2010/wordprocessingCanvas" xmlns:cx="http://schemas.microsoft.com/office/drawing/2014/chartex" xmlns:cx1="http://schemas.microsoft.com/office/drawing/2015/9/8/chartex" xmlns:cx2="http://schemas.microsoft.com/office/drawing/2015/10/21/chartex" xmlns:cx3="http://schemas.microsoft.com/office/drawing/2016/5/9/chartex" xmlns:cx4="http://schemas.microsoft.com/office/drawing/2016/5/10/chartex" xmlns:cx5="http://schemas.microsoft.com/office/drawing/2016/5/11/chartex" xmlns:cx6="http://schemas.microsoft.com/office/drawing/2016/5/12/chartex" xmlns:cx7="http://schemas.microsoft.com/office/drawing/2016/5/13/chartex" xmlns:cx8="http://schemas.microsoft.com/office/drawing/2016/5/14/chartex" xmlns:mc="http://schemas.openxmlformats.org/markup-compatibility/2006" xmlns:aink="http://schemas.microsoft.com/office/drawing/2016/ink" xmlns:am3d="http://schemas.microsoft.com/office/drawing/2017/model3d" xmlns:o="urn:schemas-microsoft-com:office:office" xmlns:r="http://schemas.openxmlformats.org/officeDocument/2006/relationships" xmlns:m="http://schemas.openxmlformats.org/officeDocument/2006/math" xmlns:v="urn:schemas-microsoft-com:vml" xmlns:wp14="http://schemas.microsoft.com/office/word/2010/wordprocessingDrawing" xmlns:wp="http://schemas.openxmlformats.org/drawingml/2006/wordprocessingDrawing" xmlns:w10="urn:schemas-microsoft-com:office:word" xmlns:w="http://schemas.openxmlformats.org/wordprocessingml/2006/main" xmlns:w14="http://schemas.microsoft.com/office/word/2010/wordml" xmlns:w15="http://schemas.microsoft.com/office/word/2012/wordml" xmlns:w16cid="http://schemas.microsoft.com/office/word/2016/wordml/cid" xmlns:w16se="http://schemas.microsoft.com/office/word/2015/wordml/symex" xmlns:wpg="http://schemas.microsoft.com/office/word/2010/wordprocessingGroup" xmlns:wpi="http://schemas.microsoft.com/office/word/2010/wordprocessingInk" xmlns:wne="http://schemas.microsoft.com/office/word/2006/wordml" xmlns:wps="http://schemas.microsoft.com/office/word/2010/wordprocessingShape" mc:Ignorable="w14 w15 w16se w16cid wp14">
   <w:abstractNum w:abstractNumId="0" w15:restartNumberingAfterBreak="0">
+    <w:nsid w:val="03C6748E"/>
+    <w:multiLevelType w:val="hybridMultilevel"/>
+    <w:tmpl w:val="97A07C46"/>
+    <w:lvl w:ilvl="0" w:tplc="04090001">
+      <w:start w:val="1"/>
+      <w:numFmt w:val="bullet"/>
+      <w:lvlText w:val=""/>
+      <w:lvlJc w:val="left"/>
+      <w:pPr>
+        <w:ind w:left="1440" w:hanging="360"/>
+      </w:pPr>
+      <w:rPr>
+        <w:rFonts w:ascii="Symbol" w:hAnsi="Symbol" w:hint="default"/>
+      </w:rPr>
+    </w:lvl>
+    <w:lvl w:ilvl="1" w:tplc="04090003" w:tentative="1">
+      <w:start w:val="1"/>
+      <w:numFmt w:val="bullet"/>
+      <w:lvlText w:val="o"/>
+      <w:lvlJc w:val="left"/>
+      <w:pPr>
+        <w:ind w:left="2160" w:hanging="360"/>
+      </w:pPr>
+      <w:rPr>
+        <w:rFonts w:ascii="Courier New" w:hAnsi="Courier New" w:cs="Courier New" w:hint="default"/>
+      </w:rPr>
+    </w:lvl>
+    <w:lvl w:ilvl="2" w:tplc="04090005" w:tentative="1">
+      <w:start w:val="1"/>
+      <w:numFmt w:val="bullet"/>
+      <w:lvlText w:val=""/>
+      <w:lvlJc w:val="left"/>
+      <w:pPr>
+        <w:ind w:left="2880" w:hanging="360"/>
+      </w:pPr>
+      <w:rPr>
+        <w:rFonts w:ascii="Wingdings" w:hAnsi="Wingdings" w:hint="default"/>
+      </w:rPr>
+    </w:lvl>
+    <w:lvl w:ilvl="3" w:tplc="04090001" w:tentative="1">
+      <w:start w:val="1"/>
+      <w:numFmt w:val="bullet"/>
+      <w:lvlText w:val=""/>
+      <w:lvlJc w:val="left"/>
+      <w:pPr>
+        <w:ind w:left="3600" w:hanging="360"/>
+      </w:pPr>
+      <w:rPr>
+        <w:rFonts w:ascii="Symbol" w:hAnsi="Symbol" w:hint="default"/>
+      </w:rPr>
+    </w:lvl>
+    <w:lvl w:ilvl="4" w:tplc="04090003" w:tentative="1">
+      <w:start w:val="1"/>
+      <w:numFmt w:val="bullet"/>
+      <w:lvlText w:val="o"/>
+      <w:lvlJc w:val="left"/>
+      <w:pPr>
+        <w:ind w:left="4320" w:hanging="360"/>
+      </w:pPr>
+      <w:rPr>
+        <w:rFonts w:ascii="Courier New" w:hAnsi="Courier New" w:cs="Courier New" w:hint="default"/>
+      </w:rPr>
+    </w:lvl>
+    <w:lvl w:ilvl="5" w:tplc="04090005" w:tentative="1">
+      <w:start w:val="1"/>
+      <w:numFmt w:val="bullet"/>
+      <w:lvlText w:val=""/>
+      <w:lvlJc w:val="left"/>
+      <w:pPr>
+        <w:ind w:left="5040" w:hanging="360"/>
+      </w:pPr>
+      <w:rPr>
+        <w:rFonts w:ascii="Wingdings" w:hAnsi="Wingdings" w:hint="default"/>
+      </w:rPr>
+    </w:lvl>
+    <w:lvl w:ilvl="6" w:tplc="04090001" w:tentative="1">
+      <w:start w:val="1"/>
+      <w:numFmt w:val="bullet"/>
+      <w:lvlText w:val=""/>
+      <w:lvlJc w:val="left"/>
+      <w:pPr>
+        <w:ind w:left="5760" w:hanging="360"/>
+      </w:pPr>
+      <w:rPr>
+        <w:rFonts w:ascii="Symbol" w:hAnsi="Symbol" w:hint="default"/>
+      </w:rPr>
+    </w:lvl>
+    <w:lvl w:ilvl="7" w:tplc="04090003" w:tentative="1">
+      <w:start w:val="1"/>
+      <w:numFmt w:val="bullet"/>
+      <w:lvlText w:val="o"/>
+      <w:lvlJc w:val="left"/>
+      <w:pPr>
+        <w:ind w:left="6480" w:hanging="360"/>
+      </w:pPr>
+      <w:rPr>
+        <w:rFonts w:ascii="Courier New" w:hAnsi="Courier New" w:cs="Courier New" w:hint="default"/>
+      </w:rPr>
+    </w:lvl>
+    <w:lvl w:ilvl="8" w:tplc="04090005" w:tentative="1">
+      <w:start w:val="1"/>
+      <w:numFmt w:val="bullet"/>
+      <w:lvlText w:val=""/>
+      <w:lvlJc w:val="left"/>
+      <w:pPr>
+        <w:ind w:left="7200" w:hanging="360"/>
+      </w:pPr>
+      <w:rPr>
+        <w:rFonts w:ascii="Wingdings" w:hAnsi="Wingdings" w:hint="default"/>
+      </w:rPr>
+    </w:lvl>
+  </w:abstractNum>
+  <w:abstractNum w:abstractNumId="1" w15:restartNumberingAfterBreak="0">
     <w:nsid w:val="197C6E36"/>
     <w:multiLevelType w:val="hybridMultilevel"/>
     <w:tmpl w:val="A0569848"/>
@@ -5007,7 +8211,120 @@
       </w:pPr>
     </w:lvl>
   </w:abstractNum>
-  <w:abstractNum w:abstractNumId="1" w15:restartNumberingAfterBreak="0">
+  <w:abstractNum w:abstractNumId="2" w15:restartNumberingAfterBreak="0">
+    <w:nsid w:val="19AB7173"/>
+    <w:multiLevelType w:val="hybridMultilevel"/>
+    <w:tmpl w:val="3ACCF866"/>
+    <w:lvl w:ilvl="0" w:tplc="04090001">
+      <w:start w:val="1"/>
+      <w:numFmt w:val="bullet"/>
+      <w:lvlText w:val=""/>
+      <w:lvlJc w:val="left"/>
+      <w:pPr>
+        <w:ind w:left="1440" w:hanging="360"/>
+      </w:pPr>
+      <w:rPr>
+        <w:rFonts w:ascii="Symbol" w:hAnsi="Symbol" w:hint="default"/>
+      </w:rPr>
+    </w:lvl>
+    <w:lvl w:ilvl="1" w:tplc="04090003" w:tentative="1">
+      <w:start w:val="1"/>
+      <w:numFmt w:val="bullet"/>
+      <w:lvlText w:val="o"/>
+      <w:lvlJc w:val="left"/>
+      <w:pPr>
+        <w:ind w:left="2160" w:hanging="360"/>
+      </w:pPr>
+      <w:rPr>
+        <w:rFonts w:ascii="Courier New" w:hAnsi="Courier New" w:cs="Courier New" w:hint="default"/>
+      </w:rPr>
+    </w:lvl>
+    <w:lvl w:ilvl="2" w:tplc="04090005" w:tentative="1">
+      <w:start w:val="1"/>
+      <w:numFmt w:val="bullet"/>
+      <w:lvlText w:val=""/>
+      <w:lvlJc w:val="left"/>
+      <w:pPr>
+        <w:ind w:left="2880" w:hanging="360"/>
+      </w:pPr>
+      <w:rPr>
+        <w:rFonts w:ascii="Wingdings" w:hAnsi="Wingdings" w:hint="default"/>
+      </w:rPr>
+    </w:lvl>
+    <w:lvl w:ilvl="3" w:tplc="04090001" w:tentative="1">
+      <w:start w:val="1"/>
+      <w:numFmt w:val="bullet"/>
+      <w:lvlText w:val=""/>
+      <w:lvlJc w:val="left"/>
+      <w:pPr>
+        <w:ind w:left="3600" w:hanging="360"/>
+      </w:pPr>
+      <w:rPr>
+        <w:rFonts w:ascii="Symbol" w:hAnsi="Symbol" w:hint="default"/>
+      </w:rPr>
+    </w:lvl>
+    <w:lvl w:ilvl="4" w:tplc="04090003" w:tentative="1">
+      <w:start w:val="1"/>
+      <w:numFmt w:val="bullet"/>
+      <w:lvlText w:val="o"/>
+      <w:lvlJc w:val="left"/>
+      <w:pPr>
+        <w:ind w:left="4320" w:hanging="360"/>
+      </w:pPr>
+      <w:rPr>
+        <w:rFonts w:ascii="Courier New" w:hAnsi="Courier New" w:cs="Courier New" w:hint="default"/>
+      </w:rPr>
+    </w:lvl>
+    <w:lvl w:ilvl="5" w:tplc="04090005" w:tentative="1">
+      <w:start w:val="1"/>
+      <w:numFmt w:val="bullet"/>
+      <w:lvlText w:val=""/>
+      <w:lvlJc w:val="left"/>
+      <w:pPr>
+        <w:ind w:left="5040" w:hanging="360"/>
+      </w:pPr>
+      <w:rPr>
+        <w:rFonts w:ascii="Wingdings" w:hAnsi="Wingdings" w:hint="default"/>
+      </w:rPr>
+    </w:lvl>
+    <w:lvl w:ilvl="6" w:tplc="04090001" w:tentative="1">
+      <w:start w:val="1"/>
+      <w:numFmt w:val="bullet"/>
+      <w:lvlText w:val=""/>
+      <w:lvlJc w:val="left"/>
+      <w:pPr>
+        <w:ind w:left="5760" w:hanging="360"/>
+      </w:pPr>
+      <w:rPr>
+        <w:rFonts w:ascii="Symbol" w:hAnsi="Symbol" w:hint="default"/>
+      </w:rPr>
+    </w:lvl>
+    <w:lvl w:ilvl="7" w:tplc="04090003" w:tentative="1">
+      <w:start w:val="1"/>
+      <w:numFmt w:val="bullet"/>
+      <w:lvlText w:val="o"/>
+      <w:lvlJc w:val="left"/>
+      <w:pPr>
+        <w:ind w:left="6480" w:hanging="360"/>
+      </w:pPr>
+      <w:rPr>
+        <w:rFonts w:ascii="Courier New" w:hAnsi="Courier New" w:cs="Courier New" w:hint="default"/>
+      </w:rPr>
+    </w:lvl>
+    <w:lvl w:ilvl="8" w:tplc="04090005" w:tentative="1">
+      <w:start w:val="1"/>
+      <w:numFmt w:val="bullet"/>
+      <w:lvlText w:val=""/>
+      <w:lvlJc w:val="left"/>
+      <w:pPr>
+        <w:ind w:left="7200" w:hanging="360"/>
+      </w:pPr>
+      <w:rPr>
+        <w:rFonts w:ascii="Wingdings" w:hAnsi="Wingdings" w:hint="default"/>
+      </w:rPr>
+    </w:lvl>
+  </w:abstractNum>
+  <w:abstractNum w:abstractNumId="3" w15:restartNumberingAfterBreak="0">
     <w:nsid w:val="20441377"/>
     <w:multiLevelType w:val="hybridMultilevel"/>
     <w:tmpl w:val="3BDE006A"/>
@@ -5120,7 +8437,7 @@
       </w:rPr>
     </w:lvl>
   </w:abstractNum>
-  <w:abstractNum w:abstractNumId="2" w15:restartNumberingAfterBreak="0">
+  <w:abstractNum w:abstractNumId="4" w15:restartNumberingAfterBreak="0">
     <w:nsid w:val="25986FA2"/>
     <w:multiLevelType w:val="hybridMultilevel"/>
     <w:tmpl w:val="1190209C"/>
@@ -5233,7 +8550,120 @@
       </w:rPr>
     </w:lvl>
   </w:abstractNum>
-  <w:abstractNum w:abstractNumId="3" w15:restartNumberingAfterBreak="0">
+  <w:abstractNum w:abstractNumId="5" w15:restartNumberingAfterBreak="0">
+    <w:nsid w:val="38444F0A"/>
+    <w:multiLevelType w:val="hybridMultilevel"/>
+    <w:tmpl w:val="D6DAF72C"/>
+    <w:lvl w:ilvl="0" w:tplc="04090001">
+      <w:start w:val="1"/>
+      <w:numFmt w:val="bullet"/>
+      <w:lvlText w:val=""/>
+      <w:lvlJc w:val="left"/>
+      <w:pPr>
+        <w:ind w:left="1080" w:hanging="360"/>
+      </w:pPr>
+      <w:rPr>
+        <w:rFonts w:ascii="Symbol" w:hAnsi="Symbol" w:hint="default"/>
+      </w:rPr>
+    </w:lvl>
+    <w:lvl w:ilvl="1" w:tplc="04090003" w:tentative="1">
+      <w:start w:val="1"/>
+      <w:numFmt w:val="bullet"/>
+      <w:lvlText w:val="o"/>
+      <w:lvlJc w:val="left"/>
+      <w:pPr>
+        <w:ind w:left="1800" w:hanging="360"/>
+      </w:pPr>
+      <w:rPr>
+        <w:rFonts w:ascii="Courier New" w:hAnsi="Courier New" w:cs="Courier New" w:hint="default"/>
+      </w:rPr>
+    </w:lvl>
+    <w:lvl w:ilvl="2" w:tplc="04090005" w:tentative="1">
+      <w:start w:val="1"/>
+      <w:numFmt w:val="bullet"/>
+      <w:lvlText w:val=""/>
+      <w:lvlJc w:val="left"/>
+      <w:pPr>
+        <w:ind w:left="2520" w:hanging="360"/>
+      </w:pPr>
+      <w:rPr>
+        <w:rFonts w:ascii="Wingdings" w:hAnsi="Wingdings" w:hint="default"/>
+      </w:rPr>
+    </w:lvl>
+    <w:lvl w:ilvl="3" w:tplc="04090001" w:tentative="1">
+      <w:start w:val="1"/>
+      <w:numFmt w:val="bullet"/>
+      <w:lvlText w:val=""/>
+      <w:lvlJc w:val="left"/>
+      <w:pPr>
+        <w:ind w:left="3240" w:hanging="360"/>
+      </w:pPr>
+      <w:rPr>
+        <w:rFonts w:ascii="Symbol" w:hAnsi="Symbol" w:hint="default"/>
+      </w:rPr>
+    </w:lvl>
+    <w:lvl w:ilvl="4" w:tplc="04090003" w:tentative="1">
+      <w:start w:val="1"/>
+      <w:numFmt w:val="bullet"/>
+      <w:lvlText w:val="o"/>
+      <w:lvlJc w:val="left"/>
+      <w:pPr>
+        <w:ind w:left="3960" w:hanging="360"/>
+      </w:pPr>
+      <w:rPr>
+        <w:rFonts w:ascii="Courier New" w:hAnsi="Courier New" w:cs="Courier New" w:hint="default"/>
+      </w:rPr>
+    </w:lvl>
+    <w:lvl w:ilvl="5" w:tplc="04090005" w:tentative="1">
+      <w:start w:val="1"/>
+      <w:numFmt w:val="bullet"/>
+      <w:lvlText w:val=""/>
+      <w:lvlJc w:val="left"/>
+      <w:pPr>
+        <w:ind w:left="4680" w:hanging="360"/>
+      </w:pPr>
+      <w:rPr>
+        <w:rFonts w:ascii="Wingdings" w:hAnsi="Wingdings" w:hint="default"/>
+      </w:rPr>
+    </w:lvl>
+    <w:lvl w:ilvl="6" w:tplc="04090001" w:tentative="1">
+      <w:start w:val="1"/>
+      <w:numFmt w:val="bullet"/>
+      <w:lvlText w:val=""/>
+      <w:lvlJc w:val="left"/>
+      <w:pPr>
+        <w:ind w:left="5400" w:hanging="360"/>
+      </w:pPr>
+      <w:rPr>
+        <w:rFonts w:ascii="Symbol" w:hAnsi="Symbol" w:hint="default"/>
+      </w:rPr>
+    </w:lvl>
+    <w:lvl w:ilvl="7" w:tplc="04090003" w:tentative="1">
+      <w:start w:val="1"/>
+      <w:numFmt w:val="bullet"/>
+      <w:lvlText w:val="o"/>
+      <w:lvlJc w:val="left"/>
+      <w:pPr>
+        <w:ind w:left="6120" w:hanging="360"/>
+      </w:pPr>
+      <w:rPr>
+        <w:rFonts w:ascii="Courier New" w:hAnsi="Courier New" w:cs="Courier New" w:hint="default"/>
+      </w:rPr>
+    </w:lvl>
+    <w:lvl w:ilvl="8" w:tplc="04090005" w:tentative="1">
+      <w:start w:val="1"/>
+      <w:numFmt w:val="bullet"/>
+      <w:lvlText w:val=""/>
+      <w:lvlJc w:val="left"/>
+      <w:pPr>
+        <w:ind w:left="6840" w:hanging="360"/>
+      </w:pPr>
+      <w:rPr>
+        <w:rFonts w:ascii="Wingdings" w:hAnsi="Wingdings" w:hint="default"/>
+      </w:rPr>
+    </w:lvl>
+  </w:abstractNum>
+  <w:abstractNum w:abstractNumId="6" w15:restartNumberingAfterBreak="0">
     <w:nsid w:val="4C6C7F94"/>
     <w:multiLevelType w:val="hybridMultilevel"/>
     <w:tmpl w:val="28CC6212"/>
@@ -5346,7 +8776,7 @@
       </w:rPr>
     </w:lvl>
   </w:abstractNum>
-  <w:abstractNum w:abstractNumId="4" w15:restartNumberingAfterBreak="0">
+  <w:abstractNum w:abstractNumId="7" w15:restartNumberingAfterBreak="0">
     <w:nsid w:val="67FE582F"/>
     <w:multiLevelType w:val="hybridMultilevel"/>
     <w:tmpl w:val="9AFE9712"/>
@@ -5435,7 +8865,7 @@
       </w:pPr>
     </w:lvl>
   </w:abstractNum>
-  <w:abstractNum w:abstractNumId="5" w15:restartNumberingAfterBreak="0">
+  <w:abstractNum w:abstractNumId="8" w15:restartNumberingAfterBreak="0">
     <w:nsid w:val="6B5C63ED"/>
     <w:multiLevelType w:val="hybridMultilevel"/>
     <w:tmpl w:val="95184AD8"/>
@@ -5548,7 +8978,7 @@
       </w:rPr>
     </w:lvl>
   </w:abstractNum>
-  <w:abstractNum w:abstractNumId="6" w15:restartNumberingAfterBreak="0">
+  <w:abstractNum w:abstractNumId="9" w15:restartNumberingAfterBreak="0">
     <w:nsid w:val="6C053CF7"/>
     <w:multiLevelType w:val="hybridMultilevel"/>
     <w:tmpl w:val="D4F8AC50"/>
@@ -5637,26 +9067,219 @@
       </w:pPr>
     </w:lvl>
   </w:abstractNum>
+  <w:abstractNum w:abstractNumId="10" w15:restartNumberingAfterBreak="0">
+    <w:nsid w:val="734A384A"/>
+    <w:multiLevelType w:val="hybridMultilevel"/>
+    <w:tmpl w:val="C96CB2CE"/>
+    <w:lvl w:ilvl="0" w:tplc="9050D652">
+      <w:start w:val="1"/>
+      <w:numFmt w:val="decimal"/>
+      <w:lvlText w:val="%1."/>
+      <w:lvlJc w:val="left"/>
+      <w:pPr>
+        <w:ind w:left="1080" w:hanging="360"/>
+      </w:pPr>
+      <w:rPr>
+        <w:rFonts w:hint="default"/>
+      </w:rPr>
+    </w:lvl>
+    <w:lvl w:ilvl="1" w:tplc="04090019" w:tentative="1">
+      <w:start w:val="1"/>
+      <w:numFmt w:val="lowerLetter"/>
+      <w:lvlText w:val="%2."/>
+      <w:lvlJc w:val="left"/>
+      <w:pPr>
+        <w:ind w:left="1800" w:hanging="360"/>
+      </w:pPr>
+    </w:lvl>
+    <w:lvl w:ilvl="2" w:tplc="0409001B" w:tentative="1">
+      <w:start w:val="1"/>
+      <w:numFmt w:val="lowerRoman"/>
+      <w:lvlText w:val="%3."/>
+      <w:lvlJc w:val="right"/>
+      <w:pPr>
+        <w:ind w:left="2520" w:hanging="180"/>
+      </w:pPr>
+    </w:lvl>
+    <w:lvl w:ilvl="3" w:tplc="0409000F" w:tentative="1">
+      <w:start w:val="1"/>
+      <w:numFmt w:val="decimal"/>
+      <w:lvlText w:val="%4."/>
+      <w:lvlJc w:val="left"/>
+      <w:pPr>
+        <w:ind w:left="3240" w:hanging="360"/>
+      </w:pPr>
+    </w:lvl>
+    <w:lvl w:ilvl="4" w:tplc="04090019" w:tentative="1">
+      <w:start w:val="1"/>
+      <w:numFmt w:val="lowerLetter"/>
+      <w:lvlText w:val="%5."/>
+      <w:lvlJc w:val="left"/>
+      <w:pPr>
+        <w:ind w:left="3960" w:hanging="360"/>
+      </w:pPr>
+    </w:lvl>
+    <w:lvl w:ilvl="5" w:tplc="0409001B" w:tentative="1">
+      <w:start w:val="1"/>
+      <w:numFmt w:val="lowerRoman"/>
+      <w:lvlText w:val="%6."/>
+      <w:lvlJc w:val="right"/>
+      <w:pPr>
+        <w:ind w:left="4680" w:hanging="180"/>
+      </w:pPr>
+    </w:lvl>
+    <w:lvl w:ilvl="6" w:tplc="0409000F" w:tentative="1">
+      <w:start w:val="1"/>
+      <w:numFmt w:val="decimal"/>
+      <w:lvlText w:val="%7."/>
+      <w:lvlJc w:val="left"/>
+      <w:pPr>
+        <w:ind w:left="5400" w:hanging="360"/>
+      </w:pPr>
+    </w:lvl>
+    <w:lvl w:ilvl="7" w:tplc="04090019" w:tentative="1">
+      <w:start w:val="1"/>
+      <w:numFmt w:val="lowerLetter"/>
+      <w:lvlText w:val="%8."/>
+      <w:lvlJc w:val="left"/>
+      <w:pPr>
+        <w:ind w:left="6120" w:hanging="360"/>
+      </w:pPr>
+    </w:lvl>
+    <w:lvl w:ilvl="8" w:tplc="0409001B" w:tentative="1">
+      <w:start w:val="1"/>
+      <w:numFmt w:val="lowerRoman"/>
+      <w:lvlText w:val="%9."/>
+      <w:lvlJc w:val="right"/>
+      <w:pPr>
+        <w:ind w:left="6840" w:hanging="180"/>
+      </w:pPr>
+    </w:lvl>
+  </w:abstractNum>
+  <w:abstractNum w:abstractNumId="11" w15:restartNumberingAfterBreak="0">
+    <w:nsid w:val="772B6DCC"/>
+    <w:multiLevelType w:val="hybridMultilevel"/>
+    <w:tmpl w:val="98208EAE"/>
+    <w:lvl w:ilvl="0" w:tplc="C19C1518">
+      <w:start w:val="1"/>
+      <w:numFmt w:val="decimal"/>
+      <w:lvlText w:val="%1."/>
+      <w:lvlJc w:val="left"/>
+      <w:pPr>
+        <w:ind w:left="1080" w:hanging="360"/>
+      </w:pPr>
+      <w:rPr>
+        <w:rFonts w:hint="default"/>
+      </w:rPr>
+    </w:lvl>
+    <w:lvl w:ilvl="1" w:tplc="04090019" w:tentative="1">
+      <w:start w:val="1"/>
+      <w:numFmt w:val="lowerLetter"/>
+      <w:lvlText w:val="%2."/>
+      <w:lvlJc w:val="left"/>
+      <w:pPr>
+        <w:ind w:left="1800" w:hanging="360"/>
+      </w:pPr>
+    </w:lvl>
+    <w:lvl w:ilvl="2" w:tplc="0409001B" w:tentative="1">
+      <w:start w:val="1"/>
+      <w:numFmt w:val="lowerRoman"/>
+      <w:lvlText w:val="%3."/>
+      <w:lvlJc w:val="right"/>
+      <w:pPr>
+        <w:ind w:left="2520" w:hanging="180"/>
+      </w:pPr>
+    </w:lvl>
+    <w:lvl w:ilvl="3" w:tplc="0409000F" w:tentative="1">
+      <w:start w:val="1"/>
+      <w:numFmt w:val="decimal"/>
+      <w:lvlText w:val="%4."/>
+      <w:lvlJc w:val="left"/>
+      <w:pPr>
+        <w:ind w:left="3240" w:hanging="360"/>
+      </w:pPr>
+    </w:lvl>
+    <w:lvl w:ilvl="4" w:tplc="04090019" w:tentative="1">
+      <w:start w:val="1"/>
+      <w:numFmt w:val="lowerLetter"/>
+      <w:lvlText w:val="%5."/>
+      <w:lvlJc w:val="left"/>
+      <w:pPr>
+        <w:ind w:left="3960" w:hanging="360"/>
+      </w:pPr>
+    </w:lvl>
+    <w:lvl w:ilvl="5" w:tplc="0409001B" w:tentative="1">
+      <w:start w:val="1"/>
+      <w:numFmt w:val="lowerRoman"/>
+      <w:lvlText w:val="%6."/>
+      <w:lvlJc w:val="right"/>
+      <w:pPr>
+        <w:ind w:left="4680" w:hanging="180"/>
+      </w:pPr>
+    </w:lvl>
+    <w:lvl w:ilvl="6" w:tplc="0409000F" w:tentative="1">
+      <w:start w:val="1"/>
+      <w:numFmt w:val="decimal"/>
+      <w:lvlText w:val="%7."/>
+      <w:lvlJc w:val="left"/>
+      <w:pPr>
+        <w:ind w:left="5400" w:hanging="360"/>
+      </w:pPr>
+    </w:lvl>
+    <w:lvl w:ilvl="7" w:tplc="04090019" w:tentative="1">
+      <w:start w:val="1"/>
+      <w:numFmt w:val="lowerLetter"/>
+      <w:lvlText w:val="%8."/>
+      <w:lvlJc w:val="left"/>
+      <w:pPr>
+        <w:ind w:left="6120" w:hanging="360"/>
+      </w:pPr>
+    </w:lvl>
+    <w:lvl w:ilvl="8" w:tplc="0409001B" w:tentative="1">
+      <w:start w:val="1"/>
+      <w:numFmt w:val="lowerRoman"/>
+      <w:lvlText w:val="%9."/>
+      <w:lvlJc w:val="right"/>
+      <w:pPr>
+        <w:ind w:left="6840" w:hanging="180"/>
+      </w:pPr>
+    </w:lvl>
+  </w:abstractNum>
   <w:num w:numId="1">
+    <w:abstractNumId w:val="9"/>
+  </w:num>
+  <w:num w:numId="2">
+    <w:abstractNumId w:val="1"/>
+  </w:num>
+  <w:num w:numId="3">
+    <w:abstractNumId w:val="7"/>
+  </w:num>
+  <w:num w:numId="4">
+    <w:abstractNumId w:val="4"/>
+  </w:num>
+  <w:num w:numId="5">
+    <w:abstractNumId w:val="3"/>
+  </w:num>
+  <w:num w:numId="6">
     <w:abstractNumId w:val="6"/>
   </w:num>
-  <w:num w:numId="2">
-    <w:abstractNumId w:val="0"/>
+  <w:num w:numId="7">
+    <w:abstractNumId w:val="8"/>
   </w:num>
-  <w:num w:numId="3">
-    <w:abstractNumId w:val="4"/>
+  <w:num w:numId="8">
+    <w:abstractNumId w:val="10"/>
   </w:num>
-  <w:num w:numId="4">
+  <w:num w:numId="9">
+    <w:abstractNumId w:val="11"/>
+  </w:num>
+  <w:num w:numId="10">
+    <w:abstractNumId w:val="5"/>
+  </w:num>
+  <w:num w:numId="11">
     <w:abstractNumId w:val="2"/>
   </w:num>
-  <w:num w:numId="5">
-    <w:abstractNumId w:val="1"/>
-  </w:num>
-  <w:num w:numId="6">
-    <w:abstractNumId w:val="3"/>
-  </w:num>
-  <w:num w:numId="7">
-    <w:abstractNumId w:val="5"/>
+  <w:num w:numId="12">
+    <w:abstractNumId w:val="0"/>
   </w:num>
 </w:numbering>
 </file>
@@ -6195,6 +9818,413 @@
       </w:tblBorders>
     </w:tblPr>
   </w:style>
+  <w:style w:type="table" w:styleId="TableGridLight">
+    <w:name w:val="Grid Table Light"/>
+    <w:basedOn w:val="TableNormal"/>
+    <w:uiPriority w:val="40"/>
+    <w:rsid w:val="00283DF7"/>
+    <w:pPr>
+      <w:spacing w:after="0" w:line="240" w:lineRule="auto"/>
+    </w:pPr>
+    <w:tblPr>
+      <w:tblBorders>
+        <w:top w:val="single" w:sz="4" w:space="0" w:color="BFBFBF" w:themeColor="background1" w:themeShade="BF"/>
+        <w:left w:val="single" w:sz="4" w:space="0" w:color="BFBFBF" w:themeColor="background1" w:themeShade="BF"/>
+        <w:bottom w:val="single" w:sz="4" w:space="0" w:color="BFBFBF" w:themeColor="background1" w:themeShade="BF"/>
+        <w:right w:val="single" w:sz="4" w:space="0" w:color="BFBFBF" w:themeColor="background1" w:themeShade="BF"/>
+        <w:insideH w:val="single" w:sz="4" w:space="0" w:color="BFBFBF" w:themeColor="background1" w:themeShade="BF"/>
+        <w:insideV w:val="single" w:sz="4" w:space="0" w:color="BFBFBF" w:themeColor="background1" w:themeShade="BF"/>
+      </w:tblBorders>
+    </w:tblPr>
+  </w:style>
+  <w:style w:type="table" w:styleId="PlainTable1">
+    <w:name w:val="Plain Table 1"/>
+    <w:basedOn w:val="TableNormal"/>
+    <w:uiPriority w:val="41"/>
+    <w:rsid w:val="00283DF7"/>
+    <w:pPr>
+      <w:spacing w:after="0" w:line="240" w:lineRule="auto"/>
+    </w:pPr>
+    <w:tblPr>
+      <w:tblStyleRowBandSize w:val="1"/>
+      <w:tblStyleColBandSize w:val="1"/>
+      <w:tblBorders>
+        <w:top w:val="single" w:sz="4" w:space="0" w:color="BFBFBF" w:themeColor="background1" w:themeShade="BF"/>
+        <w:left w:val="single" w:sz="4" w:space="0" w:color="BFBFBF" w:themeColor="background1" w:themeShade="BF"/>
+        <w:bottom w:val="single" w:sz="4" w:space="0" w:color="BFBFBF" w:themeColor="background1" w:themeShade="BF"/>
+        <w:right w:val="single" w:sz="4" w:space="0" w:color="BFBFBF" w:themeColor="background1" w:themeShade="BF"/>
+        <w:insideH w:val="single" w:sz="4" w:space="0" w:color="BFBFBF" w:themeColor="background1" w:themeShade="BF"/>
+        <w:insideV w:val="single" w:sz="4" w:space="0" w:color="BFBFBF" w:themeColor="background1" w:themeShade="BF"/>
+      </w:tblBorders>
+    </w:tblPr>
+    <w:tblStylePr w:type="firstRow">
+      <w:rPr>
+        <w:b/>
+        <w:bCs/>
+      </w:rPr>
+    </w:tblStylePr>
+    <w:tblStylePr w:type="lastRow">
+      <w:rPr>
+        <w:b/>
+        <w:bCs/>
+      </w:rPr>
+      <w:tblPr/>
+      <w:tcPr>
+        <w:tcBorders>
+          <w:top w:val="double" w:sz="4" w:space="0" w:color="BFBFBF" w:themeColor="background1" w:themeShade="BF"/>
+        </w:tcBorders>
+      </w:tcPr>
+    </w:tblStylePr>
+    <w:tblStylePr w:type="firstCol">
+      <w:rPr>
+        <w:b/>
+        <w:bCs/>
+      </w:rPr>
+    </w:tblStylePr>
+    <w:tblStylePr w:type="lastCol">
+      <w:rPr>
+        <w:b/>
+        <w:bCs/>
+      </w:rPr>
+    </w:tblStylePr>
+    <w:tblStylePr w:type="band1Vert">
+      <w:tblPr/>
+      <w:tcPr>
+        <w:shd w:val="clear" w:color="auto" w:fill="F2F2F2" w:themeFill="background1" w:themeFillShade="F2"/>
+      </w:tcPr>
+    </w:tblStylePr>
+    <w:tblStylePr w:type="band1Horz">
+      <w:tblPr/>
+      <w:tcPr>
+        <w:shd w:val="clear" w:color="auto" w:fill="F2F2F2" w:themeFill="background1" w:themeFillShade="F2"/>
+      </w:tcPr>
+    </w:tblStylePr>
+  </w:style>
+  <w:style w:type="table" w:styleId="PlainTable2">
+    <w:name w:val="Plain Table 2"/>
+    <w:basedOn w:val="TableNormal"/>
+    <w:uiPriority w:val="42"/>
+    <w:rsid w:val="00283DF7"/>
+    <w:pPr>
+      <w:spacing w:after="0" w:line="240" w:lineRule="auto"/>
+    </w:pPr>
+    <w:tblPr>
+      <w:tblStyleRowBandSize w:val="1"/>
+      <w:tblStyleColBandSize w:val="1"/>
+      <w:tblBorders>
+        <w:top w:val="single" w:sz="4" w:space="0" w:color="7F7F7F" w:themeColor="text1" w:themeTint="80"/>
+        <w:bottom w:val="single" w:sz="4" w:space="0" w:color="7F7F7F" w:themeColor="text1" w:themeTint="80"/>
+      </w:tblBorders>
+    </w:tblPr>
+    <w:tblStylePr w:type="firstRow">
+      <w:rPr>
+        <w:b/>
+        <w:bCs/>
+      </w:rPr>
+      <w:tblPr/>
+      <w:tcPr>
+        <w:tcBorders>
+          <w:bottom w:val="single" w:sz="4" w:space="0" w:color="7F7F7F" w:themeColor="text1" w:themeTint="80"/>
+        </w:tcBorders>
+      </w:tcPr>
+    </w:tblStylePr>
+    <w:tblStylePr w:type="lastRow">
+      <w:rPr>
+        <w:b/>
+        <w:bCs/>
+      </w:rPr>
+      <w:tblPr/>
+      <w:tcPr>
+        <w:tcBorders>
+          <w:top w:val="single" w:sz="4" w:space="0" w:color="7F7F7F" w:themeColor="text1" w:themeTint="80"/>
+        </w:tcBorders>
+      </w:tcPr>
+    </w:tblStylePr>
+    <w:tblStylePr w:type="firstCol">
+      <w:rPr>
+        <w:b/>
+        <w:bCs/>
+      </w:rPr>
+    </w:tblStylePr>
+    <w:tblStylePr w:type="lastCol">
+      <w:rPr>
+        <w:b/>
+        <w:bCs/>
+      </w:rPr>
+    </w:tblStylePr>
+    <w:tblStylePr w:type="band1Vert">
+      <w:tblPr/>
+      <w:tcPr>
+        <w:tcBorders>
+          <w:left w:val="single" w:sz="4" w:space="0" w:color="7F7F7F" w:themeColor="text1" w:themeTint="80"/>
+          <w:right w:val="single" w:sz="4" w:space="0" w:color="7F7F7F" w:themeColor="text1" w:themeTint="80"/>
+        </w:tcBorders>
+      </w:tcPr>
+    </w:tblStylePr>
+    <w:tblStylePr w:type="band2Vert">
+      <w:tblPr/>
+      <w:tcPr>
+        <w:tcBorders>
+          <w:left w:val="single" w:sz="4" w:space="0" w:color="7F7F7F" w:themeColor="text1" w:themeTint="80"/>
+          <w:right w:val="single" w:sz="4" w:space="0" w:color="7F7F7F" w:themeColor="text1" w:themeTint="80"/>
+        </w:tcBorders>
+      </w:tcPr>
+    </w:tblStylePr>
+    <w:tblStylePr w:type="band1Horz">
+      <w:tblPr/>
+      <w:tcPr>
+        <w:tcBorders>
+          <w:top w:val="single" w:sz="4" w:space="0" w:color="7F7F7F" w:themeColor="text1" w:themeTint="80"/>
+          <w:bottom w:val="single" w:sz="4" w:space="0" w:color="7F7F7F" w:themeColor="text1" w:themeTint="80"/>
+        </w:tcBorders>
+      </w:tcPr>
+    </w:tblStylePr>
+  </w:style>
+  <w:style w:type="table" w:styleId="PlainTable3">
+    <w:name w:val="Plain Table 3"/>
+    <w:basedOn w:val="TableNormal"/>
+    <w:uiPriority w:val="43"/>
+    <w:rsid w:val="00283DF7"/>
+    <w:pPr>
+      <w:spacing w:after="0" w:line="240" w:lineRule="auto"/>
+    </w:pPr>
+    <w:tblPr>
+      <w:tblStyleRowBandSize w:val="1"/>
+      <w:tblStyleColBandSize w:val="1"/>
+    </w:tblPr>
+    <w:tblStylePr w:type="firstRow">
+      <w:rPr>
+        <w:b/>
+        <w:bCs/>
+        <w:caps/>
+      </w:rPr>
+      <w:tblPr/>
+      <w:tcPr>
+        <w:tcBorders>
+          <w:bottom w:val="single" w:sz="4" w:space="0" w:color="7F7F7F" w:themeColor="text1" w:themeTint="80"/>
+        </w:tcBorders>
+      </w:tcPr>
+    </w:tblStylePr>
+    <w:tblStylePr w:type="lastRow">
+      <w:rPr>
+        <w:b/>
+        <w:bCs/>
+        <w:caps/>
+      </w:rPr>
+      <w:tblPr/>
+      <w:tcPr>
+        <w:tcBorders>
+          <w:top w:val="nil"/>
+        </w:tcBorders>
+      </w:tcPr>
+    </w:tblStylePr>
+    <w:tblStylePr w:type="firstCol">
+      <w:rPr>
+        <w:b/>
+        <w:bCs/>
+        <w:caps/>
+      </w:rPr>
+      <w:tblPr/>
+      <w:tcPr>
+        <w:tcBorders>
+          <w:right w:val="single" w:sz="4" w:space="0" w:color="7F7F7F" w:themeColor="text1" w:themeTint="80"/>
+        </w:tcBorders>
+      </w:tcPr>
+    </w:tblStylePr>
+    <w:tblStylePr w:type="lastCol">
+      <w:rPr>
+        <w:b/>
+        <w:bCs/>
+        <w:caps/>
+      </w:rPr>
+      <w:tblPr/>
+      <w:tcPr>
+        <w:tcBorders>
+          <w:left w:val="nil"/>
+        </w:tcBorders>
+      </w:tcPr>
+    </w:tblStylePr>
+    <w:tblStylePr w:type="band1Vert">
+      <w:tblPr/>
+      <w:tcPr>
+        <w:shd w:val="clear" w:color="auto" w:fill="F2F2F2" w:themeFill="background1" w:themeFillShade="F2"/>
+      </w:tcPr>
+    </w:tblStylePr>
+    <w:tblStylePr w:type="band1Horz">
+      <w:tblPr/>
+      <w:tcPr>
+        <w:shd w:val="clear" w:color="auto" w:fill="F2F2F2" w:themeFill="background1" w:themeFillShade="F2"/>
+      </w:tcPr>
+    </w:tblStylePr>
+    <w:tblStylePr w:type="neCell">
+      <w:tblPr/>
+      <w:tcPr>
+        <w:tcBorders>
+          <w:left w:val="nil"/>
+        </w:tcBorders>
+      </w:tcPr>
+    </w:tblStylePr>
+    <w:tblStylePr w:type="nwCell">
+      <w:tblPr/>
+      <w:tcPr>
+        <w:tcBorders>
+          <w:right w:val="nil"/>
+        </w:tcBorders>
+      </w:tcPr>
+    </w:tblStylePr>
+  </w:style>
+  <w:style w:type="table" w:styleId="GridTable4">
+    <w:name w:val="Grid Table 4"/>
+    <w:basedOn w:val="TableNormal"/>
+    <w:uiPriority w:val="49"/>
+    <w:rsid w:val="00283DF7"/>
+    <w:pPr>
+      <w:spacing w:after="0" w:line="240" w:lineRule="auto"/>
+    </w:pPr>
+    <w:tblPr>
+      <w:tblStyleRowBandSize w:val="1"/>
+      <w:tblStyleColBandSize w:val="1"/>
+      <w:tblBorders>
+        <w:top w:val="single" w:sz="4" w:space="0" w:color="666666" w:themeColor="text1" w:themeTint="99"/>
+        <w:left w:val="single" w:sz="4" w:space="0" w:color="666666" w:themeColor="text1" w:themeTint="99"/>
+        <w:bottom w:val="single" w:sz="4" w:space="0" w:color="666666" w:themeColor="text1" w:themeTint="99"/>
+        <w:right w:val="single" w:sz="4" w:space="0" w:color="666666" w:themeColor="text1" w:themeTint="99"/>
+        <w:insideH w:val="single" w:sz="4" w:space="0" w:color="666666" w:themeColor="text1" w:themeTint="99"/>
+        <w:insideV w:val="single" w:sz="4" w:space="0" w:color="666666" w:themeColor="text1" w:themeTint="99"/>
+      </w:tblBorders>
+    </w:tblPr>
+    <w:tblStylePr w:type="firstRow">
+      <w:rPr>
+        <w:b/>
+        <w:bCs/>
+        <w:color w:val="FFFFFF" w:themeColor="background1"/>
+      </w:rPr>
+      <w:tblPr/>
+      <w:tcPr>
+        <w:tcBorders>
+          <w:top w:val="single" w:sz="4" w:space="0" w:color="000000" w:themeColor="text1"/>
+          <w:left w:val="single" w:sz="4" w:space="0" w:color="000000" w:themeColor="text1"/>
+          <w:bottom w:val="single" w:sz="4" w:space="0" w:color="000000" w:themeColor="text1"/>
+          <w:right w:val="single" w:sz="4" w:space="0" w:color="000000" w:themeColor="text1"/>
+          <w:insideH w:val="nil"/>
+          <w:insideV w:val="nil"/>
+        </w:tcBorders>
+        <w:shd w:val="clear" w:color="auto" w:fill="000000" w:themeFill="text1"/>
+      </w:tcPr>
+    </w:tblStylePr>
+    <w:tblStylePr w:type="lastRow">
+      <w:rPr>
+        <w:b/>
+        <w:bCs/>
+      </w:rPr>
+      <w:tblPr/>
+      <w:tcPr>
+        <w:tcBorders>
+          <w:top w:val="double" w:sz="4" w:space="0" w:color="000000" w:themeColor="text1"/>
+        </w:tcBorders>
+      </w:tcPr>
+    </w:tblStylePr>
+    <w:tblStylePr w:type="firstCol">
+      <w:rPr>
+        <w:b/>
+        <w:bCs/>
+      </w:rPr>
+    </w:tblStylePr>
+    <w:tblStylePr w:type="lastCol">
+      <w:rPr>
+        <w:b/>
+        <w:bCs/>
+      </w:rPr>
+    </w:tblStylePr>
+    <w:tblStylePr w:type="band1Vert">
+      <w:tblPr/>
+      <w:tcPr>
+        <w:shd w:val="clear" w:color="auto" w:fill="CCCCCC" w:themeFill="text1" w:themeFillTint="33"/>
+      </w:tcPr>
+    </w:tblStylePr>
+    <w:tblStylePr w:type="band1Horz">
+      <w:tblPr/>
+      <w:tcPr>
+        <w:shd w:val="clear" w:color="auto" w:fill="CCCCCC" w:themeFill="text1" w:themeFillTint="33"/>
+      </w:tcPr>
+    </w:tblStylePr>
+  </w:style>
+  <w:style w:type="table" w:styleId="GridTable4-Accent3">
+    <w:name w:val="Grid Table 4 Accent 3"/>
+    <w:basedOn w:val="TableNormal"/>
+    <w:uiPriority w:val="49"/>
+    <w:rsid w:val="00283DF7"/>
+    <w:pPr>
+      <w:spacing w:after="0" w:line="240" w:lineRule="auto"/>
+    </w:pPr>
+    <w:tblPr>
+      <w:tblStyleRowBandSize w:val="1"/>
+      <w:tblStyleColBandSize w:val="1"/>
+      <w:tblBorders>
+        <w:top w:val="single" w:sz="4" w:space="0" w:color="C9C9C9" w:themeColor="accent3" w:themeTint="99"/>
+        <w:left w:val="single" w:sz="4" w:space="0" w:color="C9C9C9" w:themeColor="accent3" w:themeTint="99"/>
+        <w:bottom w:val="single" w:sz="4" w:space="0" w:color="C9C9C9" w:themeColor="accent3" w:themeTint="99"/>
+        <w:right w:val="single" w:sz="4" w:space="0" w:color="C9C9C9" w:themeColor="accent3" w:themeTint="99"/>
+        <w:insideH w:val="single" w:sz="4" w:space="0" w:color="C9C9C9" w:themeColor="accent3" w:themeTint="99"/>
+        <w:insideV w:val="single" w:sz="4" w:space="0" w:color="C9C9C9" w:themeColor="accent3" w:themeTint="99"/>
+      </w:tblBorders>
+    </w:tblPr>
+    <w:tblStylePr w:type="firstRow">
+      <w:rPr>
+        <w:b/>
+        <w:bCs/>
+        <w:color w:val="FFFFFF" w:themeColor="background1"/>
+      </w:rPr>
+      <w:tblPr/>
+      <w:tcPr>
+        <w:tcBorders>
+          <w:top w:val="single" w:sz="4" w:space="0" w:color="A5A5A5" w:themeColor="accent3"/>
+          <w:left w:val="single" w:sz="4" w:space="0" w:color="A5A5A5" w:themeColor="accent3"/>
+          <w:bottom w:val="single" w:sz="4" w:space="0" w:color="A5A5A5" w:themeColor="accent3"/>
+          <w:right w:val="single" w:sz="4" w:space="0" w:color="A5A5A5" w:themeColor="accent3"/>
+          <w:insideH w:val="nil"/>
+          <w:insideV w:val="nil"/>
+        </w:tcBorders>
+        <w:shd w:val="clear" w:color="auto" w:fill="A5A5A5" w:themeFill="accent3"/>
+      </w:tcPr>
+    </w:tblStylePr>
+    <w:tblStylePr w:type="lastRow">
+      <w:rPr>
+        <w:b/>
+        <w:bCs/>
+      </w:rPr>
+      <w:tblPr/>
+      <w:tcPr>
+        <w:tcBorders>
+          <w:top w:val="double" w:sz="4" w:space="0" w:color="A5A5A5" w:themeColor="accent3"/>
+        </w:tcBorders>
+      </w:tcPr>
+    </w:tblStylePr>
+    <w:tblStylePr w:type="firstCol">
+      <w:rPr>
+        <w:b/>
+        <w:bCs/>
+      </w:rPr>
+    </w:tblStylePr>
+    <w:tblStylePr w:type="lastCol">
+      <w:rPr>
+        <w:b/>
+        <w:bCs/>
+      </w:rPr>
+    </w:tblStylePr>
+    <w:tblStylePr w:type="band1Vert">
+      <w:tblPr/>
+      <w:tcPr>
+        <w:shd w:val="clear" w:color="auto" w:fill="EDEDED" w:themeFill="accent3" w:themeFillTint="33"/>
+      </w:tcPr>
+    </w:tblStylePr>
+    <w:tblStylePr w:type="band1Horz">
+      <w:tblPr/>
+      <w:tcPr>
+        <w:shd w:val="clear" w:color="auto" w:fill="EDEDED" w:themeFill="accent3" w:themeFillTint="33"/>
+      </w:tcPr>
+    </w:tblStylePr>
+  </w:style>
 </w:styles>
 </file>
 
@@ -6498,7 +10528,7 @@
 </file>
 
 <file path=customXml/itemProps1.xml><?xml version="1.0" encoding="utf-8"?>
-<ds:datastoreItem xmlns:ds="http://schemas.openxmlformats.org/officeDocument/2006/customXml" ds:itemID="{D6457380-5964-4890-8AD1-06AF647BA2F8}">
+<ds:datastoreItem xmlns:ds="http://schemas.openxmlformats.org/officeDocument/2006/customXml" ds:itemID="{9EA73C0D-2389-4D3E-90F4-14AB7F325F08}">
   <ds:schemaRefs>
     <ds:schemaRef ds:uri="http://schemas.openxmlformats.org/officeDocument/2006/bibliography"/>
   </ds:schemaRefs>

</xml_diff>

<commit_message>
Documentation - state of the art (2 out of 3)
</commit_message>
<xml_diff>
--- a/documentation/Documentation.docx
+++ b/documentation/Documentation.docx
@@ -5657,7 +5657,16 @@
           <w:szCs w:val="24"/>
           <w:lang w:val="ro-RO"/>
         </w:rPr>
-        <w:t xml:space="preserve"> ...</w:t>
+        <w:t xml:space="preserve"> </w:t>
+      </w:r>
+      <w:r>
+        <w:rPr>
+          <w:rFonts w:ascii="Times New Roman" w:hAnsi="Times New Roman" w:cs="Times New Roman"/>
+          <w:sz w:val="24"/>
+          <w:szCs w:val="24"/>
+          <w:lang w:val="ro-RO"/>
+        </w:rPr>
+        <w:t>se prezintă o abordare de predicție a temperaturii dintr-un centru de date care se folosește o simulare bazată pe dinamica fluidelor</w:t>
       </w:r>
     </w:p>
     <w:p>
@@ -5701,16 +5710,34 @@
           <w:szCs w:val="24"/>
           <w:lang w:val="ro-RO"/>
         </w:rPr>
-        <w:t xml:space="preserve"> studiat</w:t>
-      </w:r>
-      <w:r>
-        <w:rPr>
-          <w:rFonts w:ascii="Times New Roman" w:hAnsi="Times New Roman" w:cs="Times New Roman"/>
-          <w:sz w:val="24"/>
-          <w:szCs w:val="24"/>
-          <w:lang w:val="ro-RO"/>
-        </w:rPr>
-        <w:t xml:space="preserve"> ...</w:t>
+        <w:t xml:space="preserve"> studia</w:t>
+      </w:r>
+      <w:r>
+        <w:rPr>
+          <w:rFonts w:ascii="Times New Roman" w:hAnsi="Times New Roman" w:cs="Times New Roman"/>
+          <w:sz w:val="24"/>
+          <w:szCs w:val="24"/>
+          <w:lang w:val="ro-RO"/>
+        </w:rPr>
+        <w:t>t se prezintă o abordare similară cu abordarea prezentată în primul articol</w:t>
+      </w:r>
+      <w:r>
+        <w:rPr>
+          <w:rFonts w:ascii="Times New Roman" w:hAnsi="Times New Roman" w:cs="Times New Roman"/>
+          <w:sz w:val="24"/>
+          <w:szCs w:val="24"/>
+          <w:lang w:val="ro-RO"/>
+        </w:rPr>
+        <w:t>,</w:t>
+      </w:r>
+      <w:r>
+        <w:rPr>
+          <w:rFonts w:ascii="Times New Roman" w:hAnsi="Times New Roman" w:cs="Times New Roman"/>
+          <w:sz w:val="24"/>
+          <w:szCs w:val="24"/>
+          <w:lang w:val="ro-RO"/>
+        </w:rPr>
+        <w:t xml:space="preserve"> diferind prin structura rețelei neuronale propuse</w:t>
       </w:r>
     </w:p>
     <w:p>
@@ -5790,7 +5817,17 @@
           <w:szCs w:val="24"/>
           <w:lang w:val="ro-RO"/>
         </w:rPr>
-        <w:t xml:space="preserve">, dar abordările ilustrate aici se pot folosi cu brio și pentru </w:t>
+        <w:t xml:space="preserve">, dar abordările </w:t>
+      </w:r>
+      <w:r>
+        <w:rPr>
+          <w:rFonts w:ascii="Times New Roman" w:hAnsi="Times New Roman" w:cs="Times New Roman"/>
+          <w:sz w:val="24"/>
+          <w:szCs w:val="24"/>
+          <w:lang w:val="ro-RO"/>
+        </w:rPr>
+        <w:lastRenderedPageBreak/>
+        <w:t xml:space="preserve">ilustrate aici se pot folosi cu brio și pentru </w:t>
       </w:r>
       <w:r>
         <w:rPr>
@@ -5907,7 +5944,6 @@
           <w:szCs w:val="24"/>
           <w:lang w:val="ro-RO"/>
         </w:rPr>
-        <w:lastRenderedPageBreak/>
         <w:t>În cel de-al doilea articol</w:t>
       </w:r>
       <w:r>
@@ -6625,7 +6661,25 @@
           <w:szCs w:val="24"/>
           <w:lang w:val="ro-RO"/>
         </w:rPr>
-        <w:t>În ultimul articol studiat este prezentată o comparație între predicția consumului de energie folosind rețele neuronale și alte metode de predicție, în special regresie liniară.</w:t>
+        <w:t>În ultimul articol studiat</w:t>
+      </w:r>
+      <w:r>
+        <w:rPr>
+          <w:rFonts w:ascii="Times New Roman" w:hAnsi="Times New Roman" w:cs="Times New Roman"/>
+          <w:sz w:val="24"/>
+          <w:szCs w:val="24"/>
+          <w:lang w:val="ro-RO"/>
+        </w:rPr>
+        <w:t xml:space="preserve"> pentru această categorie</w:t>
+      </w:r>
+      <w:r>
+        <w:rPr>
+          <w:rFonts w:ascii="Times New Roman" w:hAnsi="Times New Roman" w:cs="Times New Roman"/>
+          <w:sz w:val="24"/>
+          <w:szCs w:val="24"/>
+          <w:lang w:val="ro-RO"/>
+        </w:rPr>
+        <w:t xml:space="preserve"> este prezentată o comparație între predicția consumului de energie folosind rețele neuronale și alte metode de predicție, în special regresie liniară.</w:t>
       </w:r>
       <w:r>
         <w:rPr>
@@ -6811,6 +6865,7 @@
                 <w:szCs w:val="24"/>
                 <w:lang w:val="ro-RO"/>
               </w:rPr>
+              <w:lastRenderedPageBreak/>
               <w:t>Nr. abordare</w:t>
             </w:r>
           </w:p>
@@ -6985,7 +7040,6 @@
                 <w:szCs w:val="24"/>
                 <w:lang w:val="ro-RO"/>
               </w:rPr>
-              <w:lastRenderedPageBreak/>
               <w:t>1</w:t>
             </w:r>
           </w:p>
@@ -7112,6 +7166,15 @@
                 <w:lang w:val="ro-RO"/>
               </w:rPr>
               <w:t>Eroarea medie pătratică</w:t>
+            </w:r>
+            <w:r>
+              <w:rPr>
+                <w:rFonts w:ascii="Times New Roman" w:hAnsi="Times New Roman" w:cs="Times New Roman"/>
+                <w:sz w:val="24"/>
+                <w:szCs w:val="24"/>
+                <w:lang w:val="ro-RO"/>
+              </w:rPr>
+              <w:t xml:space="preserve"> (MSE)</w:t>
             </w:r>
           </w:p>
         </w:tc>
@@ -7256,7 +7319,61 @@
                 <w:szCs w:val="24"/>
                 <w:lang w:val="ro-RO"/>
               </w:rPr>
-              <w:t>Eroarea medie pătratică, deviație medie absolută, eroarea medie pătratică procentuală,</w:t>
+              <w:t>Eroarea medie pătratică</w:t>
+            </w:r>
+            <w:r>
+              <w:rPr>
+                <w:rFonts w:ascii="Times New Roman" w:hAnsi="Times New Roman" w:cs="Times New Roman"/>
+                <w:sz w:val="24"/>
+                <w:szCs w:val="24"/>
+                <w:lang w:val="ro-RO"/>
+              </w:rPr>
+              <w:t xml:space="preserve"> (MSE)</w:t>
+            </w:r>
+            <w:r>
+              <w:rPr>
+                <w:rFonts w:ascii="Times New Roman" w:hAnsi="Times New Roman" w:cs="Times New Roman"/>
+                <w:sz w:val="24"/>
+                <w:szCs w:val="24"/>
+                <w:lang w:val="ro-RO"/>
+              </w:rPr>
+              <w:t>, deviație medie absolută</w:t>
+            </w:r>
+            <w:r>
+              <w:rPr>
+                <w:rFonts w:ascii="Times New Roman" w:hAnsi="Times New Roman" w:cs="Times New Roman"/>
+                <w:sz w:val="24"/>
+                <w:szCs w:val="24"/>
+                <w:lang w:val="ro-RO"/>
+              </w:rPr>
+              <w:t xml:space="preserve"> (MAD)</w:t>
+            </w:r>
+            <w:r>
+              <w:rPr>
+                <w:rFonts w:ascii="Times New Roman" w:hAnsi="Times New Roman" w:cs="Times New Roman"/>
+                <w:sz w:val="24"/>
+                <w:szCs w:val="24"/>
+                <w:lang w:val="ro-RO"/>
+              </w:rPr>
+              <w:t>, eroarea medie pătratică procentuală</w:t>
+            </w:r>
+            <w:r>
+              <w:rPr>
+                <w:rFonts w:ascii="Times New Roman" w:hAnsi="Times New Roman" w:cs="Times New Roman"/>
+                <w:sz w:val="24"/>
+                <w:szCs w:val="24"/>
+                <w:lang w:val="ro-RO"/>
+              </w:rPr>
+              <w:t xml:space="preserve"> (MPSE)</w:t>
+            </w:r>
+            <w:r>
+              <w:rPr>
+                <w:rFonts w:ascii="Times New Roman" w:hAnsi="Times New Roman" w:cs="Times New Roman"/>
+                <w:sz w:val="24"/>
+                <w:szCs w:val="24"/>
+                <w:lang w:val="ro-RO"/>
+              </w:rPr>
+              <w:t>,</w:t>
             </w:r>
           </w:p>
           <w:p>
@@ -7278,6 +7395,15 @@
                 <w:lang w:val="ro-RO"/>
               </w:rPr>
               <w:t>Eroarea medie absolută procentuală</w:t>
+            </w:r>
+            <w:r>
+              <w:rPr>
+                <w:rFonts w:ascii="Times New Roman" w:hAnsi="Times New Roman" w:cs="Times New Roman"/>
+                <w:sz w:val="24"/>
+                <w:szCs w:val="24"/>
+                <w:lang w:val="ro-RO"/>
+              </w:rPr>
+              <w:t xml:space="preserve"> (MAPE)</w:t>
             </w:r>
           </w:p>
         </w:tc>
@@ -7529,43 +7655,779 @@
     <w:p>
       <w:pPr>
         <w:pStyle w:val="NoSpacing"/>
-        <w:ind w:firstLine="720"/>
-        <w:rPr>
-          <w:rFonts w:ascii="Times New Roman" w:hAnsi="Times New Roman" w:cs="Times New Roman"/>
-          <w:sz w:val="24"/>
-          <w:szCs w:val="24"/>
-          <w:lang w:val="ro-RO"/>
-        </w:rPr>
-      </w:pPr>
-      <w:r>
-        <w:rPr>
-          <w:rFonts w:ascii="Times New Roman" w:hAnsi="Times New Roman" w:cs="Times New Roman"/>
-          <w:sz w:val="24"/>
-          <w:szCs w:val="24"/>
-          <w:lang w:val="ro-RO"/>
-        </w:rPr>
-        <w:t>Pentru prima abordare studiată ..</w:t>
-      </w:r>
-    </w:p>
-    <w:p>
-      <w:pPr>
-        <w:pStyle w:val="NoSpacing"/>
-        <w:ind w:firstLine="720"/>
-        <w:rPr>
-          <w:rFonts w:ascii="Times New Roman" w:hAnsi="Times New Roman" w:cs="Times New Roman"/>
-          <w:sz w:val="24"/>
-          <w:szCs w:val="24"/>
-          <w:lang w:val="ro-RO"/>
-        </w:rPr>
-      </w:pPr>
-      <w:r>
-        <w:rPr>
-          <w:rFonts w:ascii="Times New Roman" w:hAnsi="Times New Roman" w:cs="Times New Roman"/>
-          <w:sz w:val="24"/>
-          <w:szCs w:val="24"/>
-          <w:lang w:val="ro-RO"/>
-        </w:rPr>
-        <w:t>În cel de-al doilea articol studiat ..</w:t>
+        <w:ind w:left="720" w:firstLine="360"/>
+        <w:rPr>
+          <w:rFonts w:ascii="Times New Roman" w:hAnsi="Times New Roman" w:cs="Times New Roman"/>
+          <w:sz w:val="24"/>
+          <w:szCs w:val="24"/>
+          <w:lang w:val="ro-RO"/>
+        </w:rPr>
+      </w:pPr>
+      <w:r>
+        <w:rPr>
+          <w:rFonts w:ascii="Times New Roman" w:hAnsi="Times New Roman" w:cs="Times New Roman"/>
+          <w:sz w:val="24"/>
+          <w:szCs w:val="24"/>
+          <w:lang w:val="ro-RO"/>
+        </w:rPr>
+        <w:t>Pentru prima abordare studiată</w:t>
+      </w:r>
+      <w:r>
+        <w:rPr>
+          <w:rFonts w:ascii="Times New Roman" w:hAnsi="Times New Roman" w:cs="Times New Roman"/>
+          <w:sz w:val="24"/>
+          <w:szCs w:val="24"/>
+          <w:lang w:val="ro-RO"/>
+        </w:rPr>
+        <w:t>,</w:t>
+      </w:r>
+      <w:r>
+        <w:rPr>
+          <w:rFonts w:ascii="Times New Roman" w:hAnsi="Times New Roman" w:cs="Times New Roman"/>
+          <w:sz w:val="24"/>
+          <w:szCs w:val="24"/>
+          <w:lang w:val="ro-RO"/>
+        </w:rPr>
+        <w:t xml:space="preserve"> centrele de date sunt considera</w:t>
+      </w:r>
+      <w:r>
+        <w:rPr>
+          <w:rFonts w:ascii="Times New Roman" w:hAnsi="Times New Roman" w:cs="Times New Roman"/>
+          <w:sz w:val="24"/>
+          <w:szCs w:val="24"/>
+          <w:lang w:val="ro-RO"/>
+        </w:rPr>
+        <w:t>te</w:t>
+      </w:r>
+      <w:r>
+        <w:rPr>
+          <w:rFonts w:ascii="Times New Roman" w:hAnsi="Times New Roman" w:cs="Times New Roman"/>
+          <w:sz w:val="24"/>
+          <w:szCs w:val="24"/>
+          <w:lang w:val="ro-RO"/>
+        </w:rPr>
+        <w:t xml:space="preserve"> ca producători de căldură și se explorează posibila lor integrare cu structuri de energie inteligente care să poată refolosi această căldură gen</w:t>
+      </w:r>
+      <w:r>
+        <w:rPr>
+          <w:rFonts w:ascii="Times New Roman" w:hAnsi="Times New Roman" w:cs="Times New Roman"/>
+          <w:sz w:val="24"/>
+          <w:szCs w:val="24"/>
+          <w:lang w:val="ro-RO"/>
+        </w:rPr>
+        <w:t xml:space="preserve">erată. </w:t>
+      </w:r>
+      <w:r>
+        <w:rPr>
+          <w:rFonts w:ascii="Times New Roman" w:hAnsi="Times New Roman" w:cs="Times New Roman"/>
+          <w:sz w:val="24"/>
+          <w:szCs w:val="24"/>
+          <w:lang w:val="ro-RO"/>
+        </w:rPr>
+        <w:t xml:space="preserve">Tot aici </w:t>
+      </w:r>
+      <w:r>
+        <w:rPr>
+          <w:rFonts w:ascii="Times New Roman" w:hAnsi="Times New Roman" w:cs="Times New Roman"/>
+          <w:sz w:val="24"/>
+          <w:szCs w:val="24"/>
+          <w:lang w:val="ro-RO"/>
+        </w:rPr>
+        <w:t xml:space="preserve">se </w:t>
+      </w:r>
+      <w:r>
+        <w:rPr>
+          <w:rFonts w:ascii="Times New Roman" w:hAnsi="Times New Roman" w:cs="Times New Roman"/>
+          <w:sz w:val="24"/>
+          <w:szCs w:val="24"/>
+          <w:lang w:val="ro-RO"/>
+        </w:rPr>
+        <w:t>ilustrează un model al proceselor termoelectrice</w:t>
+      </w:r>
+      <w:r>
+        <w:rPr>
+          <w:rFonts w:ascii="Times New Roman" w:hAnsi="Times New Roman" w:cs="Times New Roman"/>
+          <w:sz w:val="24"/>
+          <w:szCs w:val="24"/>
+          <w:lang w:val="ro-RO"/>
+        </w:rPr>
+        <w:t xml:space="preserve"> </w:t>
+      </w:r>
+      <w:r>
+        <w:rPr>
+          <w:rFonts w:ascii="Times New Roman" w:hAnsi="Times New Roman" w:cs="Times New Roman"/>
+          <w:sz w:val="24"/>
+          <w:szCs w:val="24"/>
+          <w:lang w:val="ro-RO"/>
+        </w:rPr>
+        <w:t>care apar în interiorul centrelor de date, permițând în felul acesta centrelor de date să își adapteze căldur</w:t>
+      </w:r>
+      <w:r>
+        <w:rPr>
+          <w:rFonts w:ascii="Times New Roman" w:hAnsi="Times New Roman" w:cs="Times New Roman"/>
+          <w:sz w:val="24"/>
+          <w:szCs w:val="24"/>
+          <w:lang w:val="ro-RO"/>
+        </w:rPr>
+        <w:t>a</w:t>
+      </w:r>
+      <w:r>
+        <w:rPr>
+          <w:rFonts w:ascii="Times New Roman" w:hAnsi="Times New Roman" w:cs="Times New Roman"/>
+          <w:sz w:val="24"/>
+          <w:szCs w:val="24"/>
+          <w:lang w:val="ro-RO"/>
+        </w:rPr>
+        <w:t xml:space="preserve"> generat</w:t>
+      </w:r>
+      <w:r>
+        <w:rPr>
+          <w:rFonts w:ascii="Times New Roman" w:hAnsi="Times New Roman" w:cs="Times New Roman"/>
+          <w:sz w:val="24"/>
+          <w:szCs w:val="24"/>
+          <w:lang w:val="ro-RO"/>
+        </w:rPr>
+        <w:t>ă</w:t>
+      </w:r>
+      <w:r>
+        <w:rPr>
+          <w:rFonts w:ascii="Times New Roman" w:hAnsi="Times New Roman" w:cs="Times New Roman"/>
+          <w:sz w:val="24"/>
+          <w:szCs w:val="24"/>
+          <w:lang w:val="ro-RO"/>
+        </w:rPr>
+        <w:t xml:space="preserve"> la diferitele cerințe de </w:t>
+      </w:r>
+      <w:r>
+        <w:rPr>
+          <w:rFonts w:ascii="Times New Roman" w:hAnsi="Times New Roman" w:cs="Times New Roman"/>
+          <w:sz w:val="24"/>
+          <w:szCs w:val="24"/>
+          <w:lang w:val="ro-RO"/>
+        </w:rPr>
+        <w:t>energie termală</w:t>
+      </w:r>
+      <w:r>
+        <w:rPr>
+          <w:rFonts w:ascii="Times New Roman" w:hAnsi="Times New Roman" w:cs="Times New Roman"/>
+          <w:sz w:val="24"/>
+          <w:szCs w:val="24"/>
+          <w:lang w:val="ro-RO"/>
+        </w:rPr>
+        <w:t>.</w:t>
+      </w:r>
+      <w:r>
+        <w:rPr>
+          <w:rFonts w:ascii="Times New Roman" w:hAnsi="Times New Roman" w:cs="Times New Roman"/>
+          <w:sz w:val="24"/>
+          <w:szCs w:val="24"/>
+          <w:lang w:val="ro-RO"/>
+        </w:rPr>
+        <w:t xml:space="preserve"> </w:t>
+      </w:r>
+      <w:r>
+        <w:rPr>
+          <w:rFonts w:ascii="Times New Roman" w:hAnsi="Times New Roman" w:cs="Times New Roman"/>
+          <w:sz w:val="24"/>
+          <w:szCs w:val="24"/>
+          <w:lang w:val="ro-RO"/>
+        </w:rPr>
+        <w:t xml:space="preserve">Pe lângă acest model, </w:t>
+      </w:r>
+      <w:r>
+        <w:rPr>
+          <w:rFonts w:ascii="Times New Roman" w:hAnsi="Times New Roman" w:cs="Times New Roman"/>
+          <w:sz w:val="24"/>
+          <w:szCs w:val="24"/>
+          <w:lang w:val="ro-RO"/>
+        </w:rPr>
+        <w:t>în cadrul acestei lucrări s-a dezvoltat o serie de simulări</w:t>
+      </w:r>
+      <w:r>
+        <w:rPr>
+          <w:rFonts w:ascii="Times New Roman" w:hAnsi="Times New Roman" w:cs="Times New Roman"/>
+          <w:sz w:val="24"/>
+          <w:szCs w:val="24"/>
+          <w:lang w:val="ro-RO"/>
+        </w:rPr>
+        <w:t xml:space="preserve"> </w:t>
+      </w:r>
+      <w:r>
+        <w:rPr>
+          <w:rFonts w:ascii="Times New Roman" w:hAnsi="Times New Roman" w:cs="Times New Roman"/>
+          <w:sz w:val="24"/>
+          <w:szCs w:val="24"/>
+          <w:lang w:val="ro-RO"/>
+        </w:rPr>
+        <w:t xml:space="preserve">bazate pe dinamica fluidelor pentru determinarea parametrilor sistemului de răcire, în așa fel încât să permită creșterea temperaturii în centrul de date fără ca să se pună în pericol operațiunile serverelor sau distribuirea sarcinilor între servere. </w:t>
+      </w:r>
+      <w:r>
+        <w:rPr>
+          <w:rFonts w:ascii="Times New Roman" w:hAnsi="Times New Roman" w:cs="Times New Roman"/>
+          <w:sz w:val="24"/>
+          <w:szCs w:val="24"/>
+          <w:lang w:val="ro-RO"/>
+        </w:rPr>
+        <w:t xml:space="preserve">Acest lucru permite setarea unei mai mari valori ale temperaturii pentru centrul de date </w:t>
+      </w:r>
+      <w:r>
+        <w:rPr>
+          <w:rFonts w:ascii="Times New Roman" w:hAnsi="Times New Roman" w:cs="Times New Roman"/>
+          <w:sz w:val="24"/>
+          <w:szCs w:val="24"/>
+          <w:lang w:val="ro-RO"/>
+        </w:rPr>
+        <w:t xml:space="preserve">pentru perioade scurte de timp folosind mecanisme de pre-încălzire și post-răcire ca mecanisme de adaptare al profilului termic al centrului de date. </w:t>
+      </w:r>
+      <w:r>
+        <w:rPr>
+          <w:rFonts w:ascii="Times New Roman" w:hAnsi="Times New Roman" w:cs="Times New Roman"/>
+          <w:sz w:val="24"/>
+          <w:szCs w:val="24"/>
+          <w:lang w:val="ro-RO"/>
+        </w:rPr>
+        <w:t>Pentru reducerea</w:t>
+      </w:r>
+      <w:r>
+        <w:rPr>
+          <w:rFonts w:ascii="Times New Roman" w:hAnsi="Times New Roman" w:cs="Times New Roman"/>
+          <w:sz w:val="24"/>
+          <w:szCs w:val="24"/>
+          <w:lang w:val="ro-RO"/>
+        </w:rPr>
+        <w:t xml:space="preserve"> complexității computaționale s-au folosit rețele neuronale antrenate cu rezultatele simulării </w:t>
+      </w:r>
+      <w:r>
+        <w:rPr>
+          <w:rFonts w:ascii="Times New Roman" w:hAnsi="Times New Roman" w:cs="Times New Roman"/>
+          <w:sz w:val="24"/>
+          <w:szCs w:val="24"/>
+          <w:lang w:val="ro-RO"/>
+        </w:rPr>
+        <w:t>bazate pe dinamica fluidelor</w:t>
+      </w:r>
+      <w:r>
+        <w:rPr>
+          <w:rFonts w:ascii="Times New Roman" w:hAnsi="Times New Roman" w:cs="Times New Roman"/>
+          <w:sz w:val="24"/>
+          <w:szCs w:val="24"/>
+          <w:lang w:val="ro-RO"/>
+        </w:rPr>
+        <w:t xml:space="preserve">. </w:t>
+      </w:r>
+      <w:r>
+        <w:rPr>
+          <w:rFonts w:ascii="Times New Roman" w:hAnsi="Times New Roman" w:cs="Times New Roman"/>
+          <w:sz w:val="24"/>
+          <w:szCs w:val="24"/>
+          <w:lang w:val="ro-RO"/>
+        </w:rPr>
+        <w:t xml:space="preserve">Experimentele au fost realizate pentru o încăpere 24 mp care conține 24 de servere organizate în 4 </w:t>
+      </w:r>
+      <w:r>
+        <w:rPr>
+          <w:rFonts w:ascii="Times New Roman" w:hAnsi="Times New Roman" w:cs="Times New Roman"/>
+          <w:sz w:val="24"/>
+          <w:szCs w:val="24"/>
+          <w:lang w:val="ro-RO"/>
+        </w:rPr>
+        <w:lastRenderedPageBreak/>
+        <w:t xml:space="preserve">rackuri. Rezultatele </w:t>
+      </w:r>
+      <w:r>
+        <w:rPr>
+          <w:rFonts w:ascii="Times New Roman" w:hAnsi="Times New Roman" w:cs="Times New Roman"/>
+          <w:sz w:val="24"/>
+          <w:szCs w:val="24"/>
+          <w:lang w:val="ro-RO"/>
+        </w:rPr>
+        <w:t xml:space="preserve">scot în evidență potențialul centrelor de date </w:t>
+      </w:r>
+      <w:r>
+        <w:rPr>
+          <w:rFonts w:ascii="Times New Roman" w:hAnsi="Times New Roman" w:cs="Times New Roman"/>
+          <w:sz w:val="24"/>
+          <w:szCs w:val="24"/>
+          <w:lang w:val="ro-RO"/>
+        </w:rPr>
+        <w:t>de</w:t>
+      </w:r>
+      <w:r>
+        <w:rPr>
+          <w:rFonts w:ascii="Times New Roman" w:hAnsi="Times New Roman" w:cs="Times New Roman"/>
+          <w:sz w:val="24"/>
+          <w:szCs w:val="24"/>
+          <w:lang w:val="ro-RO"/>
+        </w:rPr>
+        <w:t xml:space="preserve"> a genera destulă energie termală pentru încălzirea clădirilor din imediata vecinătate</w:t>
+      </w:r>
+      <w:r>
+        <w:rPr>
+          <w:rFonts w:ascii="Times New Roman" w:hAnsi="Times New Roman" w:cs="Times New Roman"/>
+          <w:b/>
+          <w:bCs/>
+          <w:sz w:val="24"/>
+          <w:szCs w:val="24"/>
+        </w:rPr>
+        <w:t>[10]</w:t>
+      </w:r>
+      <w:r>
+        <w:rPr>
+          <w:rFonts w:ascii="Times New Roman" w:hAnsi="Times New Roman" w:cs="Times New Roman"/>
+          <w:sz w:val="24"/>
+          <w:szCs w:val="24"/>
+          <w:lang w:val="ro-RO"/>
+        </w:rPr>
+        <w:t>.</w:t>
+      </w:r>
+    </w:p>
+    <w:p>
+      <w:pPr>
+        <w:pStyle w:val="NoSpacing"/>
+        <w:ind w:left="720" w:firstLine="360"/>
+        <w:rPr>
+          <w:rFonts w:ascii="Times New Roman" w:hAnsi="Times New Roman" w:cs="Times New Roman"/>
+          <w:sz w:val="24"/>
+          <w:szCs w:val="24"/>
+          <w:lang w:val="ro-RO"/>
+        </w:rPr>
+      </w:pPr>
+      <w:r>
+        <w:rPr>
+          <w:rFonts w:ascii="Times New Roman" w:hAnsi="Times New Roman" w:cs="Times New Roman"/>
+          <w:sz w:val="24"/>
+          <w:szCs w:val="24"/>
+          <w:lang w:val="ro-RO"/>
+        </w:rPr>
+        <w:t xml:space="preserve">Al doilea articol studiat adresează, la fel ca primul, problema eficientizării costurilor generate de un centru de date prin reutilizarea căldurii produse de </w:t>
+      </w:r>
+      <w:r>
+        <w:rPr>
+          <w:rFonts w:ascii="Times New Roman" w:hAnsi="Times New Roman" w:cs="Times New Roman"/>
+          <w:sz w:val="24"/>
+          <w:szCs w:val="24"/>
+          <w:lang w:val="ro-RO"/>
+        </w:rPr>
+        <w:t>către</w:t>
+      </w:r>
+      <w:r>
+        <w:rPr>
+          <w:rFonts w:ascii="Times New Roman" w:hAnsi="Times New Roman" w:cs="Times New Roman"/>
+          <w:sz w:val="24"/>
+          <w:szCs w:val="24"/>
+          <w:lang w:val="ro-RO"/>
+        </w:rPr>
+        <w:t xml:space="preserve"> instalațiile de energie locale. </w:t>
+      </w:r>
+      <w:r>
+        <w:rPr>
+          <w:rFonts w:ascii="Times New Roman" w:hAnsi="Times New Roman" w:cs="Times New Roman"/>
+          <w:sz w:val="24"/>
+          <w:szCs w:val="24"/>
+          <w:lang w:val="ro-RO"/>
+        </w:rPr>
+        <w:t>Aici s-a</w:t>
+      </w:r>
+      <w:r>
+        <w:rPr>
+          <w:rFonts w:ascii="Times New Roman" w:hAnsi="Times New Roman" w:cs="Times New Roman"/>
+          <w:sz w:val="24"/>
+          <w:szCs w:val="24"/>
+          <w:lang w:val="ro-RO"/>
+        </w:rPr>
+        <w:t>u</w:t>
+      </w:r>
+      <w:r>
+        <w:rPr>
+          <w:rFonts w:ascii="Times New Roman" w:hAnsi="Times New Roman" w:cs="Times New Roman"/>
+          <w:sz w:val="24"/>
+          <w:szCs w:val="24"/>
+          <w:lang w:val="ro-RO"/>
+        </w:rPr>
+        <w:t xml:space="preserve"> studiat cerințele de energie termală și potențialul de furnizare a acestei energii de către un centru de date. Pentru acest lucru s-a definit un model de reutilizare care simulează procesele termodinamice din camera în care sunt situate serverele</w:t>
+      </w:r>
+      <w:r>
+        <w:rPr>
+          <w:rFonts w:ascii="Times New Roman" w:hAnsi="Times New Roman" w:cs="Times New Roman"/>
+          <w:sz w:val="24"/>
+          <w:szCs w:val="24"/>
+          <w:lang w:val="ro-RO"/>
+        </w:rPr>
+        <w:t xml:space="preserve">. Modelul definit permite estimarea, folosindu-se de </w:t>
+      </w:r>
+      <w:r>
+        <w:rPr>
+          <w:rFonts w:ascii="Times New Roman" w:hAnsi="Times New Roman" w:cs="Times New Roman"/>
+          <w:sz w:val="24"/>
+          <w:szCs w:val="24"/>
+          <w:lang w:val="ro-RO"/>
+        </w:rPr>
+        <w:t xml:space="preserve">simulări bazate pe </w:t>
+      </w:r>
+      <w:r>
+        <w:rPr>
+          <w:rFonts w:ascii="Times New Roman" w:hAnsi="Times New Roman" w:cs="Times New Roman"/>
+          <w:sz w:val="24"/>
+          <w:szCs w:val="24"/>
+          <w:lang w:val="ro-RO"/>
+        </w:rPr>
+        <w:t xml:space="preserve">dinamica fluidelor, </w:t>
+      </w:r>
+      <w:r>
+        <w:rPr>
+          <w:rFonts w:ascii="Times New Roman" w:hAnsi="Times New Roman" w:cs="Times New Roman"/>
+          <w:sz w:val="24"/>
+          <w:szCs w:val="24"/>
+          <w:lang w:val="ro-RO"/>
+        </w:rPr>
+        <w:t xml:space="preserve">a </w:t>
+      </w:r>
+      <w:r>
+        <w:rPr>
+          <w:rFonts w:ascii="Times New Roman" w:hAnsi="Times New Roman" w:cs="Times New Roman"/>
+          <w:sz w:val="24"/>
+          <w:szCs w:val="24"/>
+          <w:lang w:val="ro-RO"/>
+        </w:rPr>
+        <w:t>temperatur</w:t>
+      </w:r>
+      <w:r>
+        <w:rPr>
+          <w:rFonts w:ascii="Times New Roman" w:hAnsi="Times New Roman" w:cs="Times New Roman"/>
+          <w:sz w:val="24"/>
+          <w:szCs w:val="24"/>
+          <w:lang w:val="ro-RO"/>
+        </w:rPr>
+        <w:t>ii</w:t>
+      </w:r>
+      <w:r>
+        <w:rPr>
+          <w:rFonts w:ascii="Times New Roman" w:hAnsi="Times New Roman" w:cs="Times New Roman"/>
+          <w:sz w:val="24"/>
+          <w:szCs w:val="24"/>
+          <w:lang w:val="ro-RO"/>
+        </w:rPr>
+        <w:t xml:space="preserve"> aerul</w:t>
+      </w:r>
+      <w:r>
+        <w:rPr>
+          <w:rFonts w:ascii="Times New Roman" w:hAnsi="Times New Roman" w:cs="Times New Roman"/>
+          <w:sz w:val="24"/>
+          <w:szCs w:val="24"/>
+          <w:lang w:val="ro-RO"/>
+        </w:rPr>
+        <w:t>ui</w:t>
+      </w:r>
+      <w:r>
+        <w:rPr>
+          <w:rFonts w:ascii="Times New Roman" w:hAnsi="Times New Roman" w:cs="Times New Roman"/>
+          <w:sz w:val="24"/>
+          <w:szCs w:val="24"/>
+          <w:lang w:val="ro-RO"/>
+        </w:rPr>
+        <w:t xml:space="preserve"> cald recuperat de pompele de căldură</w:t>
+      </w:r>
+      <w:r>
+        <w:rPr>
+          <w:rFonts w:ascii="Times New Roman" w:hAnsi="Times New Roman" w:cs="Times New Roman"/>
+          <w:sz w:val="24"/>
+          <w:szCs w:val="24"/>
+          <w:lang w:val="ro-RO"/>
+        </w:rPr>
+        <w:t xml:space="preserve"> din încăpere, permițându-le acestora să opereze într-un mod mai eficient</w:t>
+      </w:r>
+      <w:r>
+        <w:rPr>
+          <w:rFonts w:ascii="Times New Roman" w:hAnsi="Times New Roman" w:cs="Times New Roman"/>
+          <w:sz w:val="24"/>
+          <w:szCs w:val="24"/>
+          <w:lang w:val="ro-RO"/>
+        </w:rPr>
+        <w:t xml:space="preserve">. </w:t>
+      </w:r>
+      <w:r>
+        <w:rPr>
+          <w:rFonts w:ascii="Times New Roman" w:hAnsi="Times New Roman" w:cs="Times New Roman"/>
+          <w:sz w:val="24"/>
+          <w:szCs w:val="24"/>
+          <w:lang w:val="ro-RO"/>
+        </w:rPr>
+        <w:t xml:space="preserve">Tot ca la prima abordare studiată </w:t>
+      </w:r>
+      <w:r>
+        <w:rPr>
+          <w:rFonts w:ascii="Times New Roman" w:hAnsi="Times New Roman" w:cs="Times New Roman"/>
+          <w:sz w:val="24"/>
+          <w:szCs w:val="24"/>
+          <w:lang w:val="ro-RO"/>
+        </w:rPr>
+        <w:t>în acest subcapitol</w:t>
+      </w:r>
+      <w:r>
+        <w:rPr>
+          <w:rFonts w:ascii="Times New Roman" w:hAnsi="Times New Roman" w:cs="Times New Roman"/>
+          <w:sz w:val="24"/>
+          <w:szCs w:val="24"/>
+          <w:lang w:val="ro-RO"/>
+        </w:rPr>
+        <w:t xml:space="preserve">, pentru reducerea complexității computaționale s-a folosit un o rețea neuronală MLP </w:t>
+      </w:r>
+      <w:r>
+        <w:rPr>
+          <w:rFonts w:ascii="Times New Roman" w:hAnsi="Times New Roman" w:cs="Times New Roman"/>
+          <w:sz w:val="24"/>
+          <w:szCs w:val="24"/>
+          <w:lang w:val="ro-RO"/>
+        </w:rPr>
+        <w:t>cu scopul de a</w:t>
+      </w:r>
+      <w:r>
+        <w:rPr>
+          <w:rFonts w:ascii="Times New Roman" w:hAnsi="Times New Roman" w:cs="Times New Roman"/>
+          <w:sz w:val="24"/>
+          <w:szCs w:val="24"/>
+          <w:lang w:val="ro-RO"/>
+        </w:rPr>
+        <w:t xml:space="preserve"> pre</w:t>
+      </w:r>
+      <w:r>
+        <w:rPr>
+          <w:rFonts w:ascii="Times New Roman" w:hAnsi="Times New Roman" w:cs="Times New Roman"/>
+          <w:sz w:val="24"/>
+          <w:szCs w:val="24"/>
+          <w:lang w:val="ro-RO"/>
+        </w:rPr>
+        <w:t>zice</w:t>
+      </w:r>
+      <w:r>
+        <w:rPr>
+          <w:rFonts w:ascii="Times New Roman" w:hAnsi="Times New Roman" w:cs="Times New Roman"/>
+          <w:sz w:val="24"/>
+          <w:szCs w:val="24"/>
+          <w:lang w:val="ro-RO"/>
+        </w:rPr>
+        <w:t xml:space="preserve"> distribui</w:t>
+      </w:r>
+      <w:r>
+        <w:rPr>
+          <w:rFonts w:ascii="Times New Roman" w:hAnsi="Times New Roman" w:cs="Times New Roman"/>
+          <w:sz w:val="24"/>
+          <w:szCs w:val="24"/>
+          <w:lang w:val="ro-RO"/>
+        </w:rPr>
+        <w:t>rea</w:t>
+      </w:r>
+      <w:r>
+        <w:rPr>
+          <w:rFonts w:ascii="Times New Roman" w:hAnsi="Times New Roman" w:cs="Times New Roman"/>
+          <w:sz w:val="24"/>
+          <w:szCs w:val="24"/>
+          <w:lang w:val="ro-RO"/>
+        </w:rPr>
+        <w:t xml:space="preserve"> temperaturii aerului cald în camera serverelor</w:t>
+      </w:r>
+      <w:r>
+        <w:rPr>
+          <w:rFonts w:ascii="Times New Roman" w:hAnsi="Times New Roman" w:cs="Times New Roman"/>
+          <w:sz w:val="24"/>
+          <w:szCs w:val="24"/>
+          <w:lang w:val="ro-RO"/>
+        </w:rPr>
+        <w:t xml:space="preserve">. Antrenarea acestei rețele s-a făcut pe baza rezultatelor obținute prin intermediul simulărilor. </w:t>
+      </w:r>
+      <w:r>
+        <w:rPr>
+          <w:rFonts w:ascii="Times New Roman" w:hAnsi="Times New Roman" w:cs="Times New Roman"/>
+          <w:sz w:val="24"/>
+          <w:szCs w:val="24"/>
+          <w:lang w:val="ro-RO"/>
+        </w:rPr>
+        <w:t xml:space="preserve">Pentru obținerea datelor de antrenare s-a </w:t>
+      </w:r>
+      <w:r>
+        <w:rPr>
+          <w:rFonts w:ascii="Times New Roman" w:hAnsi="Times New Roman" w:cs="Times New Roman"/>
+          <w:sz w:val="24"/>
+          <w:szCs w:val="24"/>
+          <w:lang w:val="ro-RO"/>
+        </w:rPr>
+        <w:t xml:space="preserve">modelat o camera virtuală cu un volum de 48 </w:t>
+      </w:r>
+      <m:oMath>
+        <m:sSup>
+          <m:sSupPr>
+            <m:ctrlPr>
+              <w:rPr>
+                <w:rFonts w:ascii="Cambria Math" w:hAnsi="Cambria Math" w:cs="Times New Roman"/>
+                <w:i/>
+                <w:sz w:val="24"/>
+                <w:szCs w:val="24"/>
+                <w:lang w:val="ro-RO"/>
+              </w:rPr>
+            </m:ctrlPr>
+          </m:sSupPr>
+          <m:e>
+            <m:r>
+              <w:rPr>
+                <w:rFonts w:ascii="Cambria Math" w:hAnsi="Cambria Math" w:cs="Times New Roman"/>
+                <w:sz w:val="24"/>
+                <w:szCs w:val="24"/>
+                <w:lang w:val="ro-RO"/>
+              </w:rPr>
+              <m:t>m</m:t>
+            </m:r>
+          </m:e>
+          <m:sup>
+            <m:r>
+              <w:rPr>
+                <w:rFonts w:ascii="Cambria Math" w:hAnsi="Cambria Math" w:cs="Times New Roman"/>
+                <w:sz w:val="24"/>
+                <w:szCs w:val="24"/>
+                <w:lang w:val="ro-RO"/>
+              </w:rPr>
+              <m:t>3</m:t>
+            </m:r>
+          </m:sup>
+        </m:sSup>
+      </m:oMath>
+      <w:r>
+        <w:rPr>
+          <w:rFonts w:ascii="Times New Roman" w:eastAsiaTheme="minorEastAsia" w:hAnsi="Times New Roman" w:cs="Times New Roman"/>
+          <w:sz w:val="24"/>
+          <w:szCs w:val="24"/>
+          <w:lang w:val="ro-RO"/>
+        </w:rPr>
+        <w:t xml:space="preserve"> și două rackuri</w:t>
+      </w:r>
+      <w:r>
+        <w:rPr>
+          <w:rFonts w:ascii="Times New Roman" w:eastAsiaTheme="minorEastAsia" w:hAnsi="Times New Roman" w:cs="Times New Roman"/>
+          <w:sz w:val="24"/>
+          <w:szCs w:val="24"/>
+          <w:lang w:val="ro-RO"/>
+        </w:rPr>
+        <w:t xml:space="preserve"> tipice</w:t>
+      </w:r>
+      <w:r>
+        <w:rPr>
+          <w:rFonts w:ascii="Times New Roman" w:eastAsiaTheme="minorEastAsia" w:hAnsi="Times New Roman" w:cs="Times New Roman"/>
+          <w:sz w:val="24"/>
+          <w:szCs w:val="24"/>
+          <w:lang w:val="ro-RO"/>
+        </w:rPr>
+        <w:t xml:space="preserve"> 42U.</w:t>
+      </w:r>
+      <w:r>
+        <w:rPr>
+          <w:rFonts w:ascii="Times New Roman" w:eastAsiaTheme="minorEastAsia" w:hAnsi="Times New Roman" w:cs="Times New Roman"/>
+          <w:sz w:val="24"/>
+          <w:szCs w:val="24"/>
+          <w:lang w:val="ro-RO"/>
+        </w:rPr>
+        <w:t xml:space="preserve"> </w:t>
+      </w:r>
+      <w:r>
+        <w:rPr>
+          <w:rFonts w:ascii="Times New Roman" w:eastAsiaTheme="minorEastAsia" w:hAnsi="Times New Roman" w:cs="Times New Roman"/>
+          <w:sz w:val="24"/>
+          <w:szCs w:val="24"/>
+          <w:lang w:val="ro-RO"/>
+        </w:rPr>
+        <w:t>Rezultatele obținute arată că distribu</w:t>
+      </w:r>
+      <w:r>
+        <w:rPr>
+          <w:rFonts w:ascii="Times New Roman" w:eastAsiaTheme="minorEastAsia" w:hAnsi="Times New Roman" w:cs="Times New Roman"/>
+          <w:sz w:val="24"/>
+          <w:szCs w:val="24"/>
+          <w:lang w:val="ro-RO"/>
+        </w:rPr>
+        <w:t>irea</w:t>
+      </w:r>
+      <w:r>
+        <w:rPr>
+          <w:rFonts w:ascii="Times New Roman" w:eastAsiaTheme="minorEastAsia" w:hAnsi="Times New Roman" w:cs="Times New Roman"/>
+          <w:sz w:val="24"/>
+          <w:szCs w:val="24"/>
+          <w:lang w:val="ro-RO"/>
+        </w:rPr>
+        <w:t xml:space="preserve"> căldurii din camera serverelor poate fi prezisă cu </w:t>
+      </w:r>
+      <w:r>
+        <w:rPr>
+          <w:rFonts w:ascii="Times New Roman" w:eastAsiaTheme="minorEastAsia" w:hAnsi="Times New Roman" w:cs="Times New Roman"/>
+          <w:sz w:val="24"/>
+          <w:szCs w:val="24"/>
+          <w:lang w:val="ro-RO"/>
+        </w:rPr>
+        <w:t xml:space="preserve">o eroarea mai mică de 1 </w:t>
+      </w:r>
+      <m:oMath>
+        <m:r>
+          <w:rPr>
+            <w:rFonts w:ascii="Cambria Math" w:eastAsiaTheme="minorEastAsia" w:hAnsi="Cambria Math" w:cs="Times New Roman"/>
+            <w:sz w:val="24"/>
+            <w:szCs w:val="24"/>
+            <w:lang w:val="ro-RO"/>
+          </w:rPr>
+          <m:t>°C</m:t>
+        </m:r>
+      </m:oMath>
+      <w:r>
+        <w:rPr>
+          <w:rFonts w:ascii="Times New Roman" w:eastAsiaTheme="minorEastAsia" w:hAnsi="Times New Roman" w:cs="Times New Roman"/>
+          <w:sz w:val="24"/>
+          <w:szCs w:val="24"/>
+          <w:lang w:val="ro-RO"/>
+        </w:rPr>
+        <w:t xml:space="preserve">. În felul acesta, </w:t>
+      </w:r>
+      <w:r>
+        <w:rPr>
+          <w:rFonts w:ascii="Times New Roman" w:eastAsiaTheme="minorEastAsia" w:hAnsi="Times New Roman" w:cs="Times New Roman"/>
+          <w:sz w:val="24"/>
+          <w:szCs w:val="24"/>
+          <w:lang w:val="ro-RO"/>
+        </w:rPr>
+        <w:t xml:space="preserve">centrele de date pot să estimeze în avans </w:t>
+      </w:r>
+      <w:r>
+        <w:rPr>
+          <w:rFonts w:ascii="Times New Roman" w:eastAsiaTheme="minorEastAsia" w:hAnsi="Times New Roman" w:cs="Times New Roman"/>
+          <w:sz w:val="24"/>
+          <w:szCs w:val="24"/>
+          <w:lang w:val="ro-RO"/>
+        </w:rPr>
+        <w:t xml:space="preserve">cantitatea de căldură reziduală </w:t>
+      </w:r>
+      <w:r>
+        <w:rPr>
+          <w:rFonts w:ascii="Times New Roman" w:eastAsiaTheme="minorEastAsia" w:hAnsi="Times New Roman" w:cs="Times New Roman"/>
+          <w:sz w:val="24"/>
+          <w:szCs w:val="24"/>
+          <w:lang w:val="ro-RO"/>
+        </w:rPr>
+        <w:t>care poate fi folosită pentru eficientizarea operațiilor pompei de căldură</w:t>
+      </w:r>
+      <w:r>
+        <w:rPr>
+          <w:rFonts w:ascii="Times New Roman" w:hAnsi="Times New Roman" w:cs="Times New Roman"/>
+          <w:b/>
+          <w:bCs/>
+          <w:sz w:val="24"/>
+          <w:szCs w:val="24"/>
+          <w:lang w:val="ro-RO"/>
+        </w:rPr>
+        <w:t>[11]</w:t>
+      </w:r>
+      <w:r>
+        <w:rPr>
+          <w:rFonts w:ascii="Times New Roman" w:hAnsi="Times New Roman" w:cs="Times New Roman"/>
+          <w:sz w:val="24"/>
+          <w:szCs w:val="24"/>
+          <w:lang w:val="ro-RO"/>
+        </w:rPr>
+        <w:t>.</w:t>
       </w:r>
     </w:p>
     <w:p>
@@ -7816,6 +8678,15 @@
                 <w:lang w:val="ro-RO"/>
               </w:rPr>
             </w:pPr>
+            <w:r>
+              <w:rPr>
+                <w:rFonts w:ascii="Times New Roman" w:hAnsi="Times New Roman" w:cs="Times New Roman"/>
+                <w:sz w:val="24"/>
+                <w:szCs w:val="24"/>
+                <w:lang w:val="ro-RO"/>
+              </w:rPr>
+              <w:t>Munca executată de server, programarea acțiunilor de pe server, fluxul de aer al sistemului de răcire, temperatura inițială, timpul simulării</w:t>
+            </w:r>
           </w:p>
         </w:tc>
         <w:tc>
@@ -7833,6 +8704,36 @@
                 <w:lang w:val="ro-RO"/>
               </w:rPr>
             </w:pPr>
+            <w:r>
+              <w:rPr>
+                <w:rFonts w:ascii="Times New Roman" w:hAnsi="Times New Roman" w:cs="Times New Roman"/>
+                <w:sz w:val="24"/>
+                <w:szCs w:val="24"/>
+                <w:lang w:val="ro-RO"/>
+              </w:rPr>
+              <w:t>Temperatura de ieșirii a camerei,</w:t>
+            </w:r>
+          </w:p>
+          <w:p>
+            <w:pPr>
+              <w:pStyle w:val="NoSpacing"/>
+              <w:cnfStyle w:val="000000100000" w:firstRow="0" w:lastRow="0" w:firstColumn="0" w:lastColumn="0" w:oddVBand="0" w:evenVBand="0" w:oddHBand="1" w:evenHBand="0" w:firstRowFirstColumn="0" w:firstRowLastColumn="0" w:lastRowFirstColumn="0" w:lastRowLastColumn="0"/>
+              <w:rPr>
+                <w:rFonts w:ascii="Times New Roman" w:hAnsi="Times New Roman" w:cs="Times New Roman"/>
+                <w:sz w:val="24"/>
+                <w:szCs w:val="24"/>
+                <w:lang w:val="ro-RO"/>
+              </w:rPr>
+            </w:pPr>
+            <w:r>
+              <w:rPr>
+                <w:rFonts w:ascii="Times New Roman" w:hAnsi="Times New Roman" w:cs="Times New Roman"/>
+                <w:sz w:val="24"/>
+                <w:szCs w:val="24"/>
+                <w:lang w:val="ro-RO"/>
+              </w:rPr>
+              <w:t>Temperatura din jurul serverului</w:t>
+            </w:r>
           </w:p>
         </w:tc>
         <w:tc>
@@ -7850,6 +8751,15 @@
                 <w:lang w:val="ro-RO"/>
               </w:rPr>
             </w:pPr>
+            <w:r>
+              <w:rPr>
+                <w:rFonts w:ascii="Times New Roman" w:hAnsi="Times New Roman" w:cs="Times New Roman"/>
+                <w:sz w:val="24"/>
+                <w:szCs w:val="24"/>
+                <w:lang w:val="ro-RO"/>
+              </w:rPr>
+              <w:t>Rețea neuronală MLP cu N + 3 variabile de intrare, 2 straturi ascunse și  N + 1 variabile de ieșire</w:t>
+            </w:r>
           </w:p>
         </w:tc>
         <w:tc>
@@ -7867,6 +8777,69 @@
                 <w:lang w:val="ro-RO"/>
               </w:rPr>
             </w:pPr>
+            <w:r>
+              <w:rPr>
+                <w:rFonts w:ascii="Times New Roman" w:hAnsi="Times New Roman" w:cs="Times New Roman"/>
+                <w:sz w:val="24"/>
+                <w:szCs w:val="24"/>
+                <w:lang w:val="ro-RO"/>
+              </w:rPr>
+              <w:t>Eroarea medie pătratică</w:t>
+            </w:r>
+            <w:r>
+              <w:rPr>
+                <w:rFonts w:ascii="Times New Roman" w:hAnsi="Times New Roman" w:cs="Times New Roman"/>
+                <w:sz w:val="24"/>
+                <w:szCs w:val="24"/>
+                <w:lang w:val="ro-RO"/>
+              </w:rPr>
+              <w:t xml:space="preserve"> (MSE)</w:t>
+            </w:r>
+            <w:r>
+              <w:rPr>
+                <w:rFonts w:ascii="Times New Roman" w:hAnsi="Times New Roman" w:cs="Times New Roman"/>
+                <w:sz w:val="24"/>
+                <w:szCs w:val="24"/>
+                <w:lang w:val="ro-RO"/>
+              </w:rPr>
+              <w:t xml:space="preserve">, </w:t>
+            </w:r>
+            <w:r>
+              <w:rPr>
+                <w:rFonts w:ascii="Times New Roman" w:hAnsi="Times New Roman" w:cs="Times New Roman"/>
+                <w:sz w:val="24"/>
+                <w:szCs w:val="24"/>
+                <w:lang w:val="ro-RO"/>
+              </w:rPr>
+              <w:t xml:space="preserve">eroarea medie </w:t>
+            </w:r>
+            <w:r>
+              <w:rPr>
+                <w:rFonts w:ascii="Times New Roman" w:hAnsi="Times New Roman" w:cs="Times New Roman"/>
+                <w:sz w:val="24"/>
+                <w:szCs w:val="24"/>
+                <w:lang w:val="ro-RO"/>
+              </w:rPr>
+              <w:t xml:space="preserve">absolută </w:t>
+            </w:r>
+            <w:r>
+              <w:rPr>
+                <w:rFonts w:ascii="Times New Roman" w:hAnsi="Times New Roman" w:cs="Times New Roman"/>
+                <w:sz w:val="24"/>
+                <w:szCs w:val="24"/>
+                <w:lang w:val="ro-RO"/>
+              </w:rPr>
+              <w:t xml:space="preserve"> </w:t>
+            </w:r>
+            <w:r>
+              <w:rPr>
+                <w:rFonts w:ascii="Times New Roman" w:hAnsi="Times New Roman" w:cs="Times New Roman"/>
+                <w:sz w:val="24"/>
+                <w:szCs w:val="24"/>
+                <w:lang w:val="ro-RO"/>
+              </w:rPr>
+              <w:t>procentuală (MAPE)</w:t>
+            </w:r>
           </w:p>
         </w:tc>
       </w:tr>
@@ -7913,6 +8886,34 @@
                 <w:lang w:val="ro-RO"/>
               </w:rPr>
             </w:pPr>
+            <w:r>
+              <w:rPr>
+                <w:rFonts w:ascii="Times New Roman" w:hAnsi="Times New Roman" w:cs="Times New Roman"/>
+                <w:sz w:val="24"/>
+                <w:szCs w:val="24"/>
+                <w:lang w:val="ro-RO"/>
+              </w:rPr>
+              <w:t>Temperatura inițială a camerei,</w:t>
+            </w:r>
+            <w:r>
+              <w:rPr>
+                <w:rFonts w:ascii="Times New Roman" w:hAnsi="Times New Roman" w:cs="Times New Roman"/>
+                <w:sz w:val="24"/>
+                <w:szCs w:val="24"/>
+                <w:lang w:val="ro-RO"/>
+              </w:rPr>
+              <w:t xml:space="preserve"> temperatura aerului rece, fluxul de aer, temperatura de la diferite rackuri, temperatura aerului cald </w:t>
+            </w:r>
+            <w:r>
+              <w:rPr>
+                <w:rFonts w:ascii="Times New Roman" w:hAnsi="Times New Roman" w:cs="Times New Roman"/>
+                <w:sz w:val="24"/>
+                <w:szCs w:val="24"/>
+                <w:lang w:val="ro-RO"/>
+              </w:rPr>
+              <w:lastRenderedPageBreak/>
+              <w:t>pentru diverse probe</w:t>
+            </w:r>
           </w:p>
         </w:tc>
         <w:tc>
@@ -7930,6 +8931,16 @@
                 <w:lang w:val="ro-RO"/>
               </w:rPr>
             </w:pPr>
+            <w:r>
+              <w:rPr>
+                <w:rFonts w:ascii="Times New Roman" w:hAnsi="Times New Roman" w:cs="Times New Roman"/>
+                <w:sz w:val="24"/>
+                <w:szCs w:val="24"/>
+                <w:lang w:val="ro-RO"/>
+              </w:rPr>
+              <w:lastRenderedPageBreak/>
+              <w:t>Temperatura pentru un număr de secunde</w:t>
+            </w:r>
           </w:p>
         </w:tc>
         <w:tc>
@@ -7947,6 +8958,15 @@
                 <w:lang w:val="ro-RO"/>
               </w:rPr>
             </w:pPr>
+            <w:r>
+              <w:rPr>
+                <w:rFonts w:ascii="Times New Roman" w:hAnsi="Times New Roman" w:cs="Times New Roman"/>
+                <w:sz w:val="24"/>
+                <w:szCs w:val="24"/>
+                <w:lang w:val="ro-RO"/>
+              </w:rPr>
+              <w:t>Rețea neuronală MLP cu 4 straturi</w:t>
+            </w:r>
           </w:p>
         </w:tc>
         <w:tc>
@@ -7964,6 +8984,15 @@
                 <w:lang w:val="ro-RO"/>
               </w:rPr>
             </w:pPr>
+            <w:r>
+              <w:rPr>
+                <w:rFonts w:ascii="Times New Roman" w:hAnsi="Times New Roman" w:cs="Times New Roman"/>
+                <w:sz w:val="24"/>
+                <w:szCs w:val="24"/>
+                <w:lang w:val="ro-RO"/>
+              </w:rPr>
+              <w:t>Eroarea medie pătratică (MSE)</w:t>
+            </w:r>
           </w:p>
         </w:tc>
       </w:tr>
@@ -8183,7 +9212,6 @@
           <w:szCs w:val="24"/>
           <w:lang w:val="ro-RO"/>
         </w:rPr>
-        <w:lastRenderedPageBreak/>
         <w:t xml:space="preserve">Tabel 3.1 Rezumatul studiului pentru predicția </w:t>
       </w:r>
       <w:r>
@@ -8195,7 +9223,6 @@
         </w:rPr>
         <w:t>folosind LSTM</w:t>
       </w:r>
-      <w:bookmarkStart w:id="0" w:name="_GoBack"/>
     </w:p>
     <w:tbl>
       <w:tblPr>
@@ -8219,7 +9246,6 @@
             <w:cnfStyle w:val="001000000000" w:firstRow="0" w:lastRow="0" w:firstColumn="1" w:lastColumn="0" w:oddVBand="0" w:evenVBand="0" w:oddHBand="0" w:evenHBand="0" w:firstRowFirstColumn="0" w:firstRowLastColumn="0" w:lastRowFirstColumn="0" w:lastRowLastColumn="0"/>
             <w:tcW w:w="1871" w:type="dxa"/>
           </w:tcPr>
-          <w:bookmarkEnd w:id="0"/>
           <w:p>
             <w:pPr>
               <w:pStyle w:val="NoSpacing"/>
@@ -8484,6 +9510,187 @@
               </w:rPr>
               <w:t>2</w:t>
             </w:r>
+          </w:p>
+        </w:tc>
+        <w:tc>
+          <w:tcPr>
+            <w:tcW w:w="1709" w:type="dxa"/>
+          </w:tcPr>
+          <w:p>
+            <w:pPr>
+              <w:pStyle w:val="NoSpacing"/>
+              <w:cnfStyle w:val="000000000000" w:firstRow="0" w:lastRow="0" w:firstColumn="0" w:lastColumn="0" w:oddVBand="0" w:evenVBand="0" w:oddHBand="0" w:evenHBand="0" w:firstRowFirstColumn="0" w:firstRowLastColumn="0" w:lastRowFirstColumn="0" w:lastRowLastColumn="0"/>
+              <w:rPr>
+                <w:rFonts w:ascii="Times New Roman" w:hAnsi="Times New Roman" w:cs="Times New Roman"/>
+                <w:sz w:val="24"/>
+                <w:szCs w:val="24"/>
+                <w:lang w:val="ro-RO"/>
+              </w:rPr>
+            </w:pPr>
+          </w:p>
+        </w:tc>
+        <w:tc>
+          <w:tcPr>
+            <w:tcW w:w="1918" w:type="dxa"/>
+          </w:tcPr>
+          <w:p>
+            <w:pPr>
+              <w:pStyle w:val="NoSpacing"/>
+              <w:cnfStyle w:val="000000000000" w:firstRow="0" w:lastRow="0" w:firstColumn="0" w:lastColumn="0" w:oddVBand="0" w:evenVBand="0" w:oddHBand="0" w:evenHBand="0" w:firstRowFirstColumn="0" w:firstRowLastColumn="0" w:lastRowFirstColumn="0" w:lastRowLastColumn="0"/>
+              <w:rPr>
+                <w:rFonts w:ascii="Times New Roman" w:hAnsi="Times New Roman" w:cs="Times New Roman"/>
+                <w:sz w:val="24"/>
+                <w:szCs w:val="24"/>
+                <w:lang w:val="ro-RO"/>
+              </w:rPr>
+            </w:pPr>
+          </w:p>
+        </w:tc>
+        <w:tc>
+          <w:tcPr>
+            <w:tcW w:w="1923" w:type="dxa"/>
+          </w:tcPr>
+          <w:p>
+            <w:pPr>
+              <w:pStyle w:val="NoSpacing"/>
+              <w:cnfStyle w:val="000000000000" w:firstRow="0" w:lastRow="0" w:firstColumn="0" w:lastColumn="0" w:oddVBand="0" w:evenVBand="0" w:oddHBand="0" w:evenHBand="0" w:firstRowFirstColumn="0" w:firstRowLastColumn="0" w:lastRowFirstColumn="0" w:lastRowLastColumn="0"/>
+              <w:rPr>
+                <w:rFonts w:ascii="Times New Roman" w:hAnsi="Times New Roman" w:cs="Times New Roman"/>
+                <w:sz w:val="24"/>
+                <w:szCs w:val="24"/>
+                <w:lang w:val="ro-RO"/>
+              </w:rPr>
+            </w:pPr>
+          </w:p>
+        </w:tc>
+        <w:tc>
+          <w:tcPr>
+            <w:tcW w:w="1929" w:type="dxa"/>
+          </w:tcPr>
+          <w:p>
+            <w:pPr>
+              <w:pStyle w:val="NoSpacing"/>
+              <w:cnfStyle w:val="000000000000" w:firstRow="0" w:lastRow="0" w:firstColumn="0" w:lastColumn="0" w:oddVBand="0" w:evenVBand="0" w:oddHBand="0" w:evenHBand="0" w:firstRowFirstColumn="0" w:firstRowLastColumn="0" w:lastRowFirstColumn="0" w:lastRowLastColumn="0"/>
+              <w:rPr>
+                <w:rFonts w:ascii="Times New Roman" w:hAnsi="Times New Roman" w:cs="Times New Roman"/>
+                <w:sz w:val="24"/>
+                <w:szCs w:val="24"/>
+                <w:lang w:val="ro-RO"/>
+              </w:rPr>
+            </w:pPr>
+          </w:p>
+        </w:tc>
+      </w:tr>
+      <w:tr>
+        <w:trPr>
+          <w:cnfStyle w:val="000000100000" w:firstRow="0" w:lastRow="0" w:firstColumn="0" w:lastColumn="0" w:oddVBand="0" w:evenVBand="0" w:oddHBand="1" w:evenHBand="0" w:firstRowFirstColumn="0" w:firstRowLastColumn="0" w:lastRowFirstColumn="0" w:lastRowLastColumn="0"/>
+        </w:trPr>
+        <w:tc>
+          <w:tcPr>
+            <w:cnfStyle w:val="001000000000" w:firstRow="0" w:lastRow="0" w:firstColumn="1" w:lastColumn="0" w:oddVBand="0" w:evenVBand="0" w:oddHBand="0" w:evenHBand="0" w:firstRowFirstColumn="0" w:firstRowLastColumn="0" w:lastRowFirstColumn="0" w:lastRowLastColumn="0"/>
+            <w:tcW w:w="1871" w:type="dxa"/>
+          </w:tcPr>
+          <w:p>
+            <w:pPr>
+              <w:pStyle w:val="NoSpacing"/>
+              <w:jc w:val="center"/>
+              <w:rPr>
+                <w:rFonts w:ascii="Times New Roman" w:hAnsi="Times New Roman" w:cs="Times New Roman"/>
+                <w:sz w:val="24"/>
+                <w:szCs w:val="24"/>
+                <w:lang w:val="ro-RO"/>
+              </w:rPr>
+            </w:pPr>
+          </w:p>
+        </w:tc>
+        <w:tc>
+          <w:tcPr>
+            <w:tcW w:w="1709" w:type="dxa"/>
+          </w:tcPr>
+          <w:p>
+            <w:pPr>
+              <w:pStyle w:val="NoSpacing"/>
+              <w:cnfStyle w:val="000000100000" w:firstRow="0" w:lastRow="0" w:firstColumn="0" w:lastColumn="0" w:oddVBand="0" w:evenVBand="0" w:oddHBand="1" w:evenHBand="0" w:firstRowFirstColumn="0" w:firstRowLastColumn="0" w:lastRowFirstColumn="0" w:lastRowLastColumn="0"/>
+              <w:rPr>
+                <w:rFonts w:ascii="Times New Roman" w:hAnsi="Times New Roman" w:cs="Times New Roman"/>
+                <w:sz w:val="24"/>
+                <w:szCs w:val="24"/>
+                <w:lang w:val="ro-RO"/>
+              </w:rPr>
+            </w:pPr>
+          </w:p>
+        </w:tc>
+        <w:tc>
+          <w:tcPr>
+            <w:tcW w:w="1918" w:type="dxa"/>
+          </w:tcPr>
+          <w:p>
+            <w:pPr>
+              <w:pStyle w:val="NoSpacing"/>
+              <w:cnfStyle w:val="000000100000" w:firstRow="0" w:lastRow="0" w:firstColumn="0" w:lastColumn="0" w:oddVBand="0" w:evenVBand="0" w:oddHBand="1" w:evenHBand="0" w:firstRowFirstColumn="0" w:firstRowLastColumn="0" w:lastRowFirstColumn="0" w:lastRowLastColumn="0"/>
+              <w:rPr>
+                <w:rFonts w:ascii="Times New Roman" w:hAnsi="Times New Roman" w:cs="Times New Roman"/>
+                <w:sz w:val="24"/>
+                <w:szCs w:val="24"/>
+                <w:lang w:val="ro-RO"/>
+              </w:rPr>
+            </w:pPr>
+            <w:bookmarkStart w:id="0" w:name="_GoBack"/>
+            <w:bookmarkEnd w:id="0"/>
+          </w:p>
+        </w:tc>
+        <w:tc>
+          <w:tcPr>
+            <w:tcW w:w="1923" w:type="dxa"/>
+          </w:tcPr>
+          <w:p>
+            <w:pPr>
+              <w:pStyle w:val="NoSpacing"/>
+              <w:cnfStyle w:val="000000100000" w:firstRow="0" w:lastRow="0" w:firstColumn="0" w:lastColumn="0" w:oddVBand="0" w:evenVBand="0" w:oddHBand="1" w:evenHBand="0" w:firstRowFirstColumn="0" w:firstRowLastColumn="0" w:lastRowFirstColumn="0" w:lastRowLastColumn="0"/>
+              <w:rPr>
+                <w:rFonts w:ascii="Times New Roman" w:hAnsi="Times New Roman" w:cs="Times New Roman"/>
+                <w:sz w:val="24"/>
+                <w:szCs w:val="24"/>
+                <w:lang w:val="ro-RO"/>
+              </w:rPr>
+            </w:pPr>
+          </w:p>
+        </w:tc>
+        <w:tc>
+          <w:tcPr>
+            <w:tcW w:w="1929" w:type="dxa"/>
+          </w:tcPr>
+          <w:p>
+            <w:pPr>
+              <w:pStyle w:val="NoSpacing"/>
+              <w:cnfStyle w:val="000000100000" w:firstRow="0" w:lastRow="0" w:firstColumn="0" w:lastColumn="0" w:oddVBand="0" w:evenVBand="0" w:oddHBand="1" w:evenHBand="0" w:firstRowFirstColumn="0" w:firstRowLastColumn="0" w:lastRowFirstColumn="0" w:lastRowLastColumn="0"/>
+              <w:rPr>
+                <w:rFonts w:ascii="Times New Roman" w:hAnsi="Times New Roman" w:cs="Times New Roman"/>
+                <w:sz w:val="24"/>
+                <w:szCs w:val="24"/>
+                <w:lang w:val="ro-RO"/>
+              </w:rPr>
+            </w:pPr>
+          </w:p>
+        </w:tc>
+      </w:tr>
+      <w:tr>
+        <w:tc>
+          <w:tcPr>
+            <w:cnfStyle w:val="001000000000" w:firstRow="0" w:lastRow="0" w:firstColumn="1" w:lastColumn="0" w:oddVBand="0" w:evenVBand="0" w:oddHBand="0" w:evenHBand="0" w:firstRowFirstColumn="0" w:firstRowLastColumn="0" w:lastRowFirstColumn="0" w:lastRowLastColumn="0"/>
+            <w:tcW w:w="1871" w:type="dxa"/>
+          </w:tcPr>
+          <w:p>
+            <w:pPr>
+              <w:pStyle w:val="NoSpacing"/>
+              <w:jc w:val="center"/>
+              <w:rPr>
+                <w:rFonts w:ascii="Times New Roman" w:hAnsi="Times New Roman" w:cs="Times New Roman"/>
+                <w:sz w:val="24"/>
+                <w:szCs w:val="24"/>
+                <w:lang w:val="ro-RO"/>
+              </w:rPr>
+            </w:pPr>
           </w:p>
         </w:tc>
         <w:tc>
@@ -9250,16 +10457,7 @@
                 <w:szCs w:val="24"/>
                 <w:lang w:val="ro-RO"/>
               </w:rPr>
-              <w:t>B</w:t>
-            </w:r>
-            <w:r>
-              <w:rPr>
-                <w:rFonts w:ascii="Times New Roman" w:hAnsi="Times New Roman" w:cs="Times New Roman"/>
-                <w:sz w:val="24"/>
-                <w:szCs w:val="24"/>
-                <w:lang w:val="ro-RO"/>
-              </w:rPr>
-              <w:t>ackpropagation</w:t>
+              <w:t>Backpropagation</w:t>
             </w:r>
             <w:proofErr w:type="spellEnd"/>
             <w:r>
@@ -9473,6 +10671,7 @@
           <w:szCs w:val="24"/>
           <w:lang w:val="ro-RO"/>
         </w:rPr>
+        <w:lastRenderedPageBreak/>
         <w:t xml:space="preserve">[2] </w:t>
       </w:r>
       <w:r>
@@ -10271,7 +11470,6 @@
           <w:szCs w:val="24"/>
           <w:lang w:val="ro-RO"/>
         </w:rPr>
-        <w:lastRenderedPageBreak/>
         <w:t>[</w:t>
       </w:r>
       <w:r>
@@ -15446,6 +16644,16 @@
       <w:contextualSpacing/>
     </w:pPr>
   </w:style>
+  <w:style w:type="character" w:styleId="PlaceholderText">
+    <w:name w:val="Placeholder Text"/>
+    <w:basedOn w:val="DefaultParagraphFont"/>
+    <w:uiPriority w:val="99"/>
+    <w:semiHidden/>
+    <w:rsid w:val="00AC6D2B"/>
+    <w:rPr>
+      <w:color w:val="808080"/>
+    </w:rPr>
+  </w:style>
 </w:styles>
 </file>
 
@@ -15749,7 +16957,7 @@
 </file>
 
 <file path=customXml/itemProps1.xml><?xml version="1.0" encoding="utf-8"?>
-<ds:datastoreItem xmlns:ds="http://schemas.openxmlformats.org/officeDocument/2006/customXml" ds:itemID="{D0DDE834-8288-471E-9A14-3C907F34887C}">
+<ds:datastoreItem xmlns:ds="http://schemas.openxmlformats.org/officeDocument/2006/customXml" ds:itemID="{11E18453-33FD-4506-B70F-D85A8F582FCD}">
   <ds:schemaRefs>
     <ds:schemaRef ds:uri="http://schemas.openxmlformats.org/officeDocument/2006/bibliography"/>
   </ds:schemaRefs>

</xml_diff>